<commit_message>
Thursday 04/04/2024 PM Commit to Forgetful
 On branch Forgetful
 Changes to be committed:
	new file:   Open_Issues_Tracker.docx
	modified:   Tails_Installation_Notes.docx

 Untracked files:
	.~lock.Open_Issues_Tracker.docx#
	.~lock.Tails_Installation_Notes.docx#
</commit_message>
<xml_diff>
--- a/Tails_Installation_Notes.docx
+++ b/Tails_Installation_Notes.docx
@@ -3643,7 +3643,13 @@
         </w:rPr>
       </w:pPr>
       <w:r>
-        <w:rPr/>
+        <w:rPr>
+          <w:b/>
+          <w:bCs/>
+          <w:sz w:val="36"/>
+          <w:szCs w:val="36"/>
+          <w:u w:val="single"/>
+        </w:rPr>
       </w:r>
     </w:p>
     <w:p>
@@ -5163,15 +5169,10 @@
       </w:pPr>
       <w:r>
         <w:rPr>
-          <w:rFonts w:eastAsia="Noto Serif CJK SC" w:cs="Noto Sans Devanagari" w:ascii="Liberation Serif" w:hAnsi="Liberation Serif"/>
-          <w:b w:val="false"/>
-          <w:bCs w:val="false"/>
-          <w:color w:val="auto"/>
-          <w:kern w:val="2"/>
-          <w:sz w:val="24"/>
-          <w:szCs w:val="24"/>
-          <w:u w:val="none"/>
-          <w:lang w:val="en-US" w:eastAsia="zh-CN" w:bidi="hi-IN"/>
+          <w:b/>
+          <w:bCs/>
+          <w:color w:val="168253"/>
+          <w:u w:val="single"/>
         </w:rPr>
       </w:r>
     </w:p>
@@ -5191,15 +5192,10 @@
       </w:pPr>
       <w:r>
         <w:rPr>
-          <w:rFonts w:eastAsia="Noto Serif CJK SC" w:cs="Noto Sans Devanagari" w:ascii="Liberation Serif" w:hAnsi="Liberation Serif"/>
-          <w:b w:val="false"/>
-          <w:bCs w:val="false"/>
-          <w:color w:val="auto"/>
-          <w:kern w:val="2"/>
-          <w:sz w:val="24"/>
-          <w:szCs w:val="24"/>
-          <w:u w:val="none"/>
-          <w:lang w:val="en-US" w:eastAsia="zh-CN" w:bidi="hi-IN"/>
+          <w:b/>
+          <w:bCs/>
+          <w:color w:val="168253"/>
+          <w:u w:val="single"/>
         </w:rPr>
       </w:r>
     </w:p>
@@ -5389,15 +5385,10 @@
       </w:pPr>
       <w:r>
         <w:rPr>
-          <w:rFonts w:eastAsia="Noto Serif CJK SC" w:cs="Noto Sans Devanagari" w:ascii="Liberation Serif" w:hAnsi="Liberation Serif"/>
-          <w:b w:val="false"/>
-          <w:bCs w:val="false"/>
-          <w:color w:val="auto"/>
-          <w:kern w:val="2"/>
-          <w:sz w:val="24"/>
-          <w:szCs w:val="24"/>
-          <w:u w:val="none"/>
-          <w:lang w:val="en-US" w:eastAsia="zh-CN" w:bidi="hi-IN"/>
+          <w:b w:val="false"/>
+          <w:bCs w:val="false"/>
+          <w:color w:val="auto"/>
+          <w:u w:val="none"/>
         </w:rPr>
       </w:r>
     </w:p>
@@ -5570,15 +5561,10 @@
       </w:pPr>
       <w:r>
         <w:rPr>
-          <w:rFonts w:eastAsia="Noto Serif CJK SC" w:cs="Noto Sans Devanagari" w:ascii="Liberation Serif" w:hAnsi="Liberation Serif"/>
-          <w:b w:val="false"/>
-          <w:bCs w:val="false"/>
-          <w:color w:val="auto"/>
-          <w:kern w:val="2"/>
-          <w:sz w:val="24"/>
-          <w:szCs w:val="24"/>
-          <w:u w:val="none"/>
-          <w:lang w:val="en-US" w:eastAsia="zh-CN" w:bidi="hi-IN"/>
+          <w:b w:val="false"/>
+          <w:bCs w:val="false"/>
+          <w:color w:val="auto"/>
+          <w:u w:val="none"/>
         </w:rPr>
       </w:r>
     </w:p>
@@ -5835,15 +5821,10 @@
       </w:pPr>
       <w:r>
         <w:rPr>
-          <w:rFonts w:eastAsia="Noto Serif CJK SC" w:cs="Noto Sans Devanagari" w:ascii="Liberation Serif" w:hAnsi="Liberation Serif"/>
-          <w:b w:val="false"/>
-          <w:bCs w:val="false"/>
-          <w:color w:val="auto"/>
-          <w:kern w:val="2"/>
-          <w:sz w:val="24"/>
-          <w:szCs w:val="24"/>
-          <w:u w:val="none"/>
-          <w:lang w:val="en-US" w:eastAsia="zh-CN" w:bidi="hi-IN"/>
+          <w:b w:val="false"/>
+          <w:bCs w:val="false"/>
+          <w:color w:val="auto"/>
+          <w:u w:val="none"/>
         </w:rPr>
       </w:r>
     </w:p>
@@ -6418,15 +6399,10 @@
       </w:pPr>
       <w:r>
         <w:rPr>
-          <w:rFonts w:eastAsia="Noto Serif CJK SC" w:cs="Noto Sans Devanagari" w:ascii="Liberation Serif" w:hAnsi="Liberation Serif"/>
-          <w:b w:val="false"/>
-          <w:bCs w:val="false"/>
-          <w:color w:val="auto"/>
-          <w:kern w:val="2"/>
-          <w:sz w:val="24"/>
-          <w:szCs w:val="24"/>
-          <w:u w:val="none"/>
-          <w:lang w:val="en-US" w:eastAsia="zh-CN" w:bidi="hi-IN"/>
+          <w:b/>
+          <w:bCs/>
+          <w:color w:val="168253"/>
+          <w:u w:val="single"/>
         </w:rPr>
       </w:r>
     </w:p>
@@ -6446,15 +6422,10 @@
       </w:pPr>
       <w:r>
         <w:rPr>
-          <w:rFonts w:eastAsia="Noto Serif CJK SC" w:cs="Noto Sans Devanagari" w:ascii="Liberation Serif" w:hAnsi="Liberation Serif"/>
-          <w:b w:val="false"/>
-          <w:bCs w:val="false"/>
-          <w:color w:val="auto"/>
-          <w:kern w:val="2"/>
-          <w:sz w:val="24"/>
-          <w:szCs w:val="24"/>
-          <w:u w:val="none"/>
-          <w:lang w:val="en-US" w:eastAsia="zh-CN" w:bidi="hi-IN"/>
+          <w:b/>
+          <w:bCs/>
+          <w:color w:val="168253"/>
+          <w:u w:val="single"/>
         </w:rPr>
       </w:r>
     </w:p>
@@ -6678,15 +6649,10 @@
       </w:pPr>
       <w:r>
         <w:rPr>
-          <w:rFonts w:eastAsia="Noto Serif CJK SC" w:cs="Noto Sans Devanagari" w:ascii="Liberation Serif" w:hAnsi="Liberation Serif"/>
-          <w:b w:val="false"/>
-          <w:bCs w:val="false"/>
-          <w:color w:val="auto"/>
-          <w:kern w:val="2"/>
-          <w:sz w:val="24"/>
-          <w:szCs w:val="24"/>
-          <w:u w:val="none"/>
-          <w:lang w:val="en-US" w:eastAsia="zh-CN" w:bidi="hi-IN"/>
+          <w:b w:val="false"/>
+          <w:bCs w:val="false"/>
+          <w:color w:val="auto"/>
+          <w:u w:val="none"/>
         </w:rPr>
       </w:r>
     </w:p>
@@ -6964,15 +6930,10 @@
       </w:pPr>
       <w:r>
         <w:rPr>
-          <w:rFonts w:eastAsia="Noto Serif CJK SC" w:cs="Noto Sans Devanagari" w:ascii="Liberation Serif" w:hAnsi="Liberation Serif"/>
-          <w:b w:val="false"/>
-          <w:bCs w:val="false"/>
-          <w:color w:val="auto"/>
-          <w:kern w:val="2"/>
-          <w:sz w:val="24"/>
-          <w:szCs w:val="24"/>
-          <w:u w:val="none"/>
-          <w:lang w:val="en-US" w:eastAsia="zh-CN" w:bidi="hi-IN"/>
+          <w:b w:val="false"/>
+          <w:bCs w:val="false"/>
+          <w:color w:val="auto"/>
+          <w:u w:val="none"/>
         </w:rPr>
       </w:r>
     </w:p>
@@ -7159,15 +7120,10 @@
       </w:pPr>
       <w:r>
         <w:rPr>
-          <w:rFonts w:eastAsia="Noto Serif CJK SC" w:cs="Noto Sans Devanagari" w:ascii="Liberation Serif" w:hAnsi="Liberation Serif"/>
-          <w:b w:val="false"/>
-          <w:bCs w:val="false"/>
-          <w:color w:val="auto"/>
-          <w:kern w:val="2"/>
-          <w:sz w:val="24"/>
-          <w:szCs w:val="24"/>
-          <w:u w:val="none"/>
-          <w:lang w:val="en-US" w:eastAsia="zh-CN" w:bidi="hi-IN"/>
+          <w:b w:val="false"/>
+          <w:bCs w:val="false"/>
+          <w:color w:val="auto"/>
+          <w:u w:val="none"/>
         </w:rPr>
       </w:r>
     </w:p>
@@ -7340,16 +7296,127 @@
       </w:pPr>
       <w:r>
         <w:rPr>
+          <w:b w:val="false"/>
+          <w:bCs w:val="false"/>
+          <w:color w:val="auto"/>
+          <w:u w:val="none"/>
+        </w:rPr>
+      </w:r>
+    </w:p>
+    <w:p>
+      <w:pPr>
+        <w:pStyle w:val="PreformattedText"/>
+        <w:bidi w:val="0"/>
+        <w:jc w:val="left"/>
+        <w:rPr>
+          <w:rFonts w:ascii="Liberation Serif" w:hAnsi="Liberation Serif" w:eastAsia="Noto Serif CJK SC" w:cs="Noto Sans Devanagari"/>
+          <w:b w:val="false"/>
+          <w:b w:val="false"/>
+          <w:bCs w:val="false"/>
+          <w:color w:val="auto"/>
+          <w:kern w:val="2"/>
+          <w:sz w:val="24"/>
+          <w:szCs w:val="24"/>
+          <w:u w:val="none"/>
+          <w:lang w:val="en-US" w:eastAsia="zh-CN" w:bidi="hi-IN"/>
+        </w:rPr>
+      </w:pPr>
+      <w:r>
+        <w:rPr>
+          <w:rStyle w:val="SourceText"/>
+          <w:rFonts w:ascii="Liberation Serif" w:hAnsi="Liberation Serif"/>
+          <w:b w:val="false"/>
+          <w:bCs w:val="false"/>
+          <w:color w:val="auto"/>
+          <w:kern w:val="2"/>
+          <w:sz w:val="24"/>
+          <w:szCs w:val="24"/>
+          <w:u w:val="none"/>
+          <w:lang w:val="en-US" w:eastAsia="zh-CN" w:bidi="hi-IN"/>
+        </w:rPr>
+        <w:t>amnesia@amnesia:~/Persistent/Git/Repositories/Git_Education$</w:t>
+      </w:r>
+    </w:p>
+    <w:p>
+      <w:pPr>
+        <w:pStyle w:val="PreformattedText"/>
+        <w:bidi w:val="0"/>
+        <w:jc w:val="left"/>
+        <w:rPr>
+          <w:rStyle w:val="SourceText"/>
+          <w:rFonts w:ascii="Liberation Serif" w:hAnsi="Liberation Serif" w:eastAsia="Noto Serif CJK SC" w:cs="Noto Sans Devanagari"/>
+          <w:b w:val="false"/>
+          <w:b w:val="false"/>
+          <w:bCs w:val="false"/>
+          <w:color w:val="auto"/>
+          <w:kern w:val="2"/>
+          <w:sz w:val="24"/>
+          <w:szCs w:val="24"/>
+          <w:u w:val="none"/>
+          <w:lang w:val="en-US" w:eastAsia="zh-CN" w:bidi="hi-IN"/>
+        </w:rPr>
+      </w:pPr>
+      <w:r>
+        <w:rPr/>
+      </w:r>
+    </w:p>
+    <w:p>
+      <w:pPr>
+        <w:pStyle w:val="PreformattedText"/>
+        <w:bidi w:val="0"/>
+        <w:jc w:val="left"/>
+        <w:rPr>
+          <w:rStyle w:val="SourceText"/>
+          <w:rFonts w:ascii="Liberation Serif" w:hAnsi="Liberation Serif" w:eastAsia="Noto Serif CJK SC" w:cs="Noto Sans Devanagari"/>
+          <w:b w:val="false"/>
+          <w:b w:val="false"/>
+          <w:bCs w:val="false"/>
+          <w:color w:val="auto"/>
+          <w:kern w:val="2"/>
+          <w:sz w:val="24"/>
+          <w:szCs w:val="24"/>
+          <w:u w:val="none"/>
+          <w:lang w:val="en-US" w:eastAsia="zh-CN" w:bidi="hi-IN"/>
+        </w:rPr>
+      </w:pPr>
+      <w:r>
+        <w:rPr/>
+      </w:r>
+      <w:r>
+        <w:br w:type="page"/>
+      </w:r>
+    </w:p>
+    <w:p>
+      <w:pPr>
+        <w:pStyle w:val="PreformattedText"/>
+        <w:bidi w:val="0"/>
+        <w:jc w:val="left"/>
+        <w:rPr>
+          <w:rFonts w:ascii="Liberation Serif" w:hAnsi="Liberation Serif" w:eastAsia="Noto Serif CJK SC" w:cs="Noto Sans Devanagari"/>
+          <w:b/>
+          <w:b/>
+          <w:bCs/>
+          <w:color w:val="auto"/>
+          <w:kern w:val="2"/>
+          <w:sz w:val="36"/>
+          <w:szCs w:val="36"/>
+          <w:u w:val="single"/>
+          <w:lang w:val="en-US" w:eastAsia="zh-CN" w:bidi="hi-IN"/>
+        </w:rPr>
+      </w:pPr>
+      <w:r>
+        <w:rPr>
           <w:rFonts w:eastAsia="Noto Serif CJK SC" w:cs="Noto Sans Devanagari" w:ascii="Liberation Serif" w:hAnsi="Liberation Serif"/>
-          <w:b w:val="false"/>
-          <w:bCs w:val="false"/>
-          <w:color w:val="auto"/>
-          <w:kern w:val="2"/>
-          <w:sz w:val="24"/>
-          <w:szCs w:val="24"/>
-          <w:u w:val="none"/>
-          <w:lang w:val="en-US" w:eastAsia="zh-CN" w:bidi="hi-IN"/>
-        </w:rPr>
+          <w:b/>
+          <w:bCs/>
+          <w:color w:val="auto"/>
+          <w:kern w:val="2"/>
+          <w:sz w:val="36"/>
+          <w:szCs w:val="36"/>
+          <w:u w:val="single"/>
+          <w:lang w:val="en-US" w:eastAsia="zh-CN" w:bidi="hi-IN"/>
+        </w:rPr>
+        <w:t>4/2/24 Errata Notes</w:t>
       </w:r>
     </w:p>
     <w:p>
@@ -7357,16 +7424,428 @@
         <w:pStyle w:val="PreformattedText"/>
         <w:bidi w:val="0"/>
         <w:jc w:val="left"/>
+        <w:rPr/>
+      </w:pPr>
+      <w:r>
+        <w:rPr/>
+      </w:r>
+    </w:p>
+    <w:p>
+      <w:pPr>
+        <w:pStyle w:val="PreformattedText"/>
+        <w:bidi w:val="0"/>
+        <w:jc w:val="left"/>
+        <w:rPr/>
+      </w:pPr>
+      <w:r>
+        <w:rPr/>
+        <w:t>amnesia@amnesia:~/Persistent/Git/Repositories/Git_Education$ git remote</w:t>
+      </w:r>
+    </w:p>
+    <w:p>
+      <w:pPr>
+        <w:pStyle w:val="PreformattedText"/>
+        <w:bidi w:val="0"/>
+        <w:jc w:val="left"/>
+        <w:rPr/>
+      </w:pPr>
+      <w:r>
+        <w:rPr/>
+        <w:t>origin</w:t>
+      </w:r>
+    </w:p>
+    <w:p>
+      <w:pPr>
+        <w:pStyle w:val="PreformattedText"/>
+        <w:bidi w:val="0"/>
+        <w:jc w:val="left"/>
+        <w:rPr/>
+      </w:pPr>
+      <w:r>
+        <w:rPr/>
+        <w:t>amnesia@amnesia:~/Persistent/Git/Repositories/Git_Education$ git remote -v</w:t>
+      </w:r>
+    </w:p>
+    <w:p>
+      <w:pPr>
+        <w:pStyle w:val="PreformattedText"/>
+        <w:bidi w:val="0"/>
+        <w:jc w:val="left"/>
+        <w:rPr/>
+      </w:pPr>
+      <w:r>
+        <w:rPr/>
+        <w:t>origin</w:t>
+        <w:tab/>
+        <w:t>https://github.com/SteveN5QC/Git_Education.git (fetch)</w:t>
+      </w:r>
+    </w:p>
+    <w:p>
+      <w:pPr>
+        <w:pStyle w:val="PreformattedText"/>
+        <w:bidi w:val="0"/>
+        <w:jc w:val="left"/>
+        <w:rPr/>
+      </w:pPr>
+      <w:r>
+        <w:rPr/>
+        <w:t>origin</w:t>
+        <w:tab/>
+        <w:t>https://github.com/SteveN5QC/Git_Education.git (push)</w:t>
+      </w:r>
+    </w:p>
+    <w:p>
+      <w:pPr>
+        <w:pStyle w:val="PreformattedText"/>
+        <w:bidi w:val="0"/>
+        <w:jc w:val="left"/>
+        <w:rPr/>
+      </w:pPr>
+      <w:r>
+        <w:rPr/>
+        <w:t>amnesia@amnesia:~/Persistent/Git/Repositories/Git_Education$ git push origin Forgetful</w:t>
+      </w:r>
+    </w:p>
+    <w:p>
+      <w:pPr>
+        <w:pStyle w:val="PreformattedText"/>
+        <w:bidi w:val="0"/>
+        <w:jc w:val="left"/>
+        <w:rPr/>
+      </w:pPr>
+      <w:r>
+        <w:rPr/>
+        <w:t>error: src refspec Forgetful does not match any</w:t>
+      </w:r>
+    </w:p>
+    <w:p>
+      <w:pPr>
+        <w:pStyle w:val="PreformattedText"/>
+        <w:bidi w:val="0"/>
+        <w:jc w:val="left"/>
+        <w:rPr/>
+      </w:pPr>
+      <w:r>
+        <w:rPr/>
+        <w:t>error: failed to push some refs to 'https://github.com/SteveN5QC/Git_Education.git'</w:t>
+      </w:r>
+    </w:p>
+    <w:p>
+      <w:pPr>
+        <w:pStyle w:val="PreformattedText"/>
+        <w:bidi w:val="0"/>
+        <w:jc w:val="left"/>
+        <w:rPr/>
+      </w:pPr>
+      <w:r>
+        <w:rPr/>
+        <w:t>amnesia@amnesia:~/Persistent/Git/Repositories/Git_Education$ git push origin HP_D</w:t>
+      </w:r>
+    </w:p>
+    <w:p>
+      <w:pPr>
+        <w:pStyle w:val="PreformattedText"/>
+        <w:bidi w:val="0"/>
+        <w:jc w:val="left"/>
+        <w:rPr/>
+      </w:pPr>
+      <w:r>
+        <w:rPr/>
+        <w:t>error: src refspec HP_D does not match any</w:t>
+      </w:r>
+    </w:p>
+    <w:p>
+      <w:pPr>
+        <w:pStyle w:val="PreformattedText"/>
+        <w:bidi w:val="0"/>
+        <w:jc w:val="left"/>
+        <w:rPr/>
+      </w:pPr>
+      <w:r>
+        <w:rPr/>
+        <w:t>error: failed to push some refs to 'https://github.com/SteveN5QC/Git_Education.git'</w:t>
+      </w:r>
+    </w:p>
+    <w:p>
+      <w:pPr>
+        <w:pStyle w:val="PreformattedText"/>
+        <w:bidi w:val="0"/>
+        <w:jc w:val="left"/>
+        <w:rPr/>
+      </w:pPr>
+      <w:r>
+        <w:rPr/>
+        <w:t>amnesia@amnesia:~/Persistent/Git/Repositories/Git_Education$ git push origin main</w:t>
+      </w:r>
+    </w:p>
+    <w:p>
+      <w:pPr>
+        <w:pStyle w:val="PreformattedText"/>
+        <w:bidi w:val="0"/>
+        <w:jc w:val="left"/>
+        <w:rPr/>
+      </w:pPr>
+      <w:r>
+        <w:rPr/>
+        <w:t>Username for 'https://github.com': SteveN5QC</w:t>
+      </w:r>
+    </w:p>
+    <w:p>
+      <w:pPr>
+        <w:pStyle w:val="PreformattedText"/>
+        <w:bidi w:val="0"/>
+        <w:jc w:val="left"/>
+        <w:rPr/>
+      </w:pPr>
+      <w:r>
+        <w:rPr/>
+        <w:t xml:space="preserve">Password for 'https://SteveN5QC@github.com': </w:t>
+      </w:r>
+    </w:p>
+    <w:p>
+      <w:pPr>
+        <w:pStyle w:val="PreformattedText"/>
+        <w:bidi w:val="0"/>
+        <w:jc w:val="left"/>
+        <w:rPr/>
+      </w:pPr>
+      <w:r>
+        <w:rPr/>
+        <w:t>remote: Support for password authentication was removed on August 13, 2021.</w:t>
+      </w:r>
+    </w:p>
+    <w:p>
+      <w:pPr>
+        <w:pStyle w:val="PreformattedText"/>
+        <w:bidi w:val="0"/>
+        <w:jc w:val="left"/>
+        <w:rPr/>
+      </w:pPr>
+      <w:r>
+        <w:rPr/>
+        <w:t>remote: Please see https://docs.github.com/get-started/getting-started-with-git/about-remote-repositories#cloning-with-https-urls for information on currently recommended modes of authentication.</w:t>
+      </w:r>
+    </w:p>
+    <w:p>
+      <w:pPr>
+        <w:pStyle w:val="PreformattedText"/>
+        <w:bidi w:val="0"/>
+        <w:jc w:val="left"/>
+        <w:rPr/>
+      </w:pPr>
+      <w:r>
+        <w:rPr/>
+        <w:t>fatal: Authentication failed for 'https://github.com/SteveN5QC/Git_Education.git/'</w:t>
+      </w:r>
+    </w:p>
+    <w:p>
+      <w:pPr>
+        <w:pStyle w:val="PreformattedText"/>
+        <w:bidi w:val="0"/>
+        <w:jc w:val="left"/>
+        <w:rPr/>
+      </w:pPr>
+      <w:r>
+        <w:rPr/>
+        <w:t xml:space="preserve">amnesia@amnesia:~/Persistent/Git/Repositories/Git_Education$ </w:t>
+      </w:r>
+    </w:p>
+    <w:p>
+      <w:pPr>
+        <w:pStyle w:val="PreformattedText"/>
+        <w:bidi w:val="0"/>
+        <w:jc w:val="left"/>
+        <w:rPr/>
+      </w:pPr>
+      <w:r>
+        <w:rPr/>
+      </w:r>
+    </w:p>
+    <w:p>
+      <w:pPr>
+        <w:pStyle w:val="PreformattedText"/>
+        <w:bidi w:val="0"/>
+        <w:jc w:val="left"/>
+        <w:rPr/>
+      </w:pPr>
+      <w:r>
+        <w:rPr/>
+        <w:t xml:space="preserve">NEXT:  </w:t>
+      </w:r>
+    </w:p>
+    <w:p>
+      <w:pPr>
+        <w:pStyle w:val="PreformattedText"/>
+        <w:bidi w:val="0"/>
+        <w:jc w:val="left"/>
+        <w:rPr/>
+      </w:pPr>
+      <w:r>
+        <w:rPr/>
+        <w:t>1. Upload to Forgetful via Web -- DONE</w:t>
+      </w:r>
+    </w:p>
+    <w:p>
+      <w:pPr>
+        <w:pStyle w:val="PreformattedText"/>
+        <w:bidi w:val="0"/>
+        <w:jc w:val="left"/>
+        <w:rPr/>
+      </w:pPr>
+      <w:r>
+        <w:rPr/>
+        <w:t>2. Try Archiving and Re-Starting by new clone</w:t>
+      </w:r>
+    </w:p>
+    <w:p>
+      <w:pPr>
+        <w:pStyle w:val="PreformattedText"/>
+        <w:bidi w:val="0"/>
+        <w:jc w:val="left"/>
+        <w:rPr/>
+      </w:pPr>
+      <w:r>
+        <w:rPr/>
+        <w:t xml:space="preserve">     </w:t>
+      </w:r>
+      <w:r>
+        <w:rPr/>
+        <w:t>a. Zip Archive -- Done</w:t>
+      </w:r>
+    </w:p>
+    <w:p>
+      <w:pPr>
+        <w:pStyle w:val="PreformattedText"/>
+        <w:bidi w:val="0"/>
+        <w:jc w:val="left"/>
+        <w:rPr/>
+      </w:pPr>
+      <w:r>
+        <w:rPr/>
+        <w:t xml:space="preserve">     </w:t>
+      </w:r>
+      <w:r>
+        <w:rPr/>
+        <w:t>b. Work from NEW Cone -- HOLD</w:t>
+      </w:r>
+    </w:p>
+    <w:p>
+      <w:pPr>
+        <w:pStyle w:val="PreformattedText"/>
+        <w:bidi w:val="0"/>
+        <w:jc w:val="left"/>
+        <w:rPr/>
+      </w:pPr>
+      <w:r>
+        <w:rPr/>
+        <w:t>3. Create Open Issues List --&gt;  Start with Authentication and Working on Branches – DONE</w:t>
+      </w:r>
+    </w:p>
+    <w:p>
+      <w:pPr>
+        <w:pStyle w:val="PreformattedText"/>
+        <w:bidi w:val="0"/>
+        <w:jc w:val="left"/>
+        <w:rPr/>
+      </w:pPr>
+      <w:r>
+        <w:rPr/>
+      </w:r>
+    </w:p>
+    <w:p>
+      <w:pPr>
+        <w:pStyle w:val="PreformattedText"/>
+        <w:bidi w:val="0"/>
+        <w:jc w:val="left"/>
+        <w:rPr/>
+      </w:pPr>
+      <w:r>
+        <w:rPr/>
+      </w:r>
+      <w:r>
+        <w:br w:type="page"/>
+      </w:r>
+    </w:p>
+    <w:p>
+      <w:pPr>
+        <w:pStyle w:val="PreformattedText"/>
+        <w:bidi w:val="0"/>
+        <w:jc w:val="left"/>
         <w:rPr>
           <w:rFonts w:ascii="Liberation Serif" w:hAnsi="Liberation Serif" w:eastAsia="Noto Serif CJK SC" w:cs="Noto Sans Devanagari"/>
-          <w:b w:val="false"/>
-          <w:b w:val="false"/>
-          <w:bCs w:val="false"/>
-          <w:color w:val="auto"/>
-          <w:kern w:val="2"/>
-          <w:sz w:val="24"/>
-          <w:szCs w:val="24"/>
-          <w:u w:val="none"/>
+          <w:b/>
+          <w:b/>
+          <w:bCs/>
+          <w:color w:val="auto"/>
+          <w:kern w:val="2"/>
+          <w:sz w:val="36"/>
+          <w:szCs w:val="36"/>
+          <w:u w:val="single"/>
+          <w:lang w:val="en-US" w:eastAsia="zh-CN" w:bidi="hi-IN"/>
+        </w:rPr>
+      </w:pPr>
+      <w:r>
+        <w:rPr>
+          <w:rFonts w:eastAsia="Noto Serif CJK SC" w:cs="Noto Sans Devanagari" w:ascii="Liberation Serif" w:hAnsi="Liberation Serif"/>
+          <w:b/>
+          <w:bCs/>
+          <w:color w:val="auto"/>
+          <w:kern w:val="2"/>
+          <w:sz w:val="36"/>
+          <w:szCs w:val="36"/>
+          <w:u w:val="single"/>
+          <w:lang w:val="en-US" w:eastAsia="zh-CN" w:bidi="hi-IN"/>
+        </w:rPr>
+        <w:t>4/4/24 AM Session</w:t>
+      </w:r>
+    </w:p>
+    <w:p>
+      <w:pPr>
+        <w:pStyle w:val="PreformattedText"/>
+        <w:bidi w:val="0"/>
+        <w:jc w:val="left"/>
+        <w:rPr>
+          <w:rFonts w:ascii="Liberation Serif" w:hAnsi="Liberation Serif" w:eastAsia="Noto Serif CJK SC" w:cs="Noto Sans Devanagari"/>
+          <w:b/>
+          <w:b/>
+          <w:bCs/>
+          <w:color w:val="auto"/>
+          <w:kern w:val="2"/>
+          <w:sz w:val="36"/>
+          <w:szCs w:val="36"/>
+          <w:u w:val="single"/>
+          <w:lang w:val="en-US" w:eastAsia="zh-CN" w:bidi="hi-IN"/>
+        </w:rPr>
+      </w:pPr>
+      <w:r>
+        <w:rPr>
+          <w:rFonts w:eastAsia="Noto Serif CJK SC" w:cs="Noto Sans Devanagari" w:ascii="Liberation Serif" w:hAnsi="Liberation Serif"/>
+          <w:b/>
+          <w:bCs/>
+          <w:color w:val="auto"/>
+          <w:kern w:val="2"/>
+          <w:sz w:val="36"/>
+          <w:szCs w:val="36"/>
+          <w:u w:val="single"/>
+          <w:lang w:val="en-US" w:eastAsia="zh-CN" w:bidi="hi-IN"/>
+        </w:rPr>
+      </w:r>
+    </w:p>
+    <w:p>
+      <w:pPr>
+        <w:pStyle w:val="PreformattedText"/>
+        <w:bidi w:val="0"/>
+        <w:jc w:val="left"/>
+        <w:rPr>
+          <w:rFonts w:ascii="Liberation Serif" w:hAnsi="Liberation Serif" w:eastAsia="Noto Serif CJK SC" w:cs="Noto Sans Devanagari"/>
+          <w:b/>
+          <w:b/>
+          <w:bCs/>
+          <w:color w:val="auto"/>
+          <w:kern w:val="2"/>
+          <w:sz w:val="36"/>
+          <w:szCs w:val="36"/>
+          <w:u w:val="single"/>
           <w:lang w:val="en-US" w:eastAsia="zh-CN" w:bidi="hi-IN"/>
         </w:rPr>
       </w:pPr>
@@ -7383,7 +7862,7 @@
           <w:u w:val="none"/>
           <w:lang w:val="en-US" w:eastAsia="zh-CN" w:bidi="hi-IN"/>
         </w:rPr>
-        <w:t>amnesia@amnesia:~/Persistent/Git/Repositories/Git_Education$</w:t>
+        <w:t>Plan:</w:t>
       </w:r>
     </w:p>
     <w:p>
@@ -7392,31 +7871,3181 @@
         <w:bidi w:val="0"/>
         <w:jc w:val="left"/>
         <w:rPr>
-          <w:rStyle w:val="SourceText"/>
           <w:rFonts w:ascii="Liberation Serif" w:hAnsi="Liberation Serif" w:eastAsia="Noto Serif CJK SC" w:cs="Noto Sans Devanagari"/>
-          <w:b w:val="false"/>
-          <w:b w:val="false"/>
-          <w:bCs w:val="false"/>
-          <w:color w:val="auto"/>
-          <w:kern w:val="2"/>
-          <w:sz w:val="24"/>
-          <w:szCs w:val="24"/>
-          <w:u w:val="none"/>
-          <w:lang w:val="en-US" w:eastAsia="zh-CN" w:bidi="hi-IN"/>
+          <w:b/>
+          <w:b/>
+          <w:bCs/>
+          <w:color w:val="auto"/>
+          <w:kern w:val="2"/>
+          <w:sz w:val="36"/>
+          <w:szCs w:val="36"/>
+          <w:u w:val="single"/>
+          <w:lang w:val="en-US" w:eastAsia="zh-CN" w:bidi="hi-IN"/>
+        </w:rPr>
+      </w:pPr>
+      <w:r>
+        <w:rPr>
+          <w:rStyle w:val="SourceText"/>
+          <w:rFonts w:ascii="Liberation Serif" w:hAnsi="Liberation Serif"/>
+          <w:b w:val="false"/>
+          <w:bCs w:val="false"/>
+          <w:color w:val="auto"/>
+          <w:kern w:val="2"/>
+          <w:sz w:val="24"/>
+          <w:szCs w:val="24"/>
+          <w:u w:val="none"/>
+          <w:lang w:val="en-US" w:eastAsia="zh-CN" w:bidi="hi-IN"/>
+        </w:rPr>
+        <w:t>1.  Work on Branches and Fetching Branches</w:t>
+      </w:r>
+    </w:p>
+    <w:p>
+      <w:pPr>
+        <w:pStyle w:val="PreformattedText"/>
+        <w:bidi w:val="0"/>
+        <w:jc w:val="left"/>
+        <w:rPr>
+          <w:rFonts w:ascii="Liberation Serif" w:hAnsi="Liberation Serif" w:eastAsia="Noto Serif CJK SC" w:cs="Noto Sans Devanagari"/>
+          <w:b/>
+          <w:b/>
+          <w:bCs/>
+          <w:color w:val="auto"/>
+          <w:kern w:val="2"/>
+          <w:sz w:val="36"/>
+          <w:szCs w:val="36"/>
+          <w:u w:val="single"/>
+          <w:lang w:val="en-US" w:eastAsia="zh-CN" w:bidi="hi-IN"/>
+        </w:rPr>
+      </w:pPr>
+      <w:r>
+        <w:rPr>
+          <w:rStyle w:val="SourceText"/>
+          <w:rFonts w:ascii="Liberation Serif" w:hAnsi="Liberation Serif"/>
+          <w:b w:val="false"/>
+          <w:bCs w:val="false"/>
+          <w:color w:val="auto"/>
+          <w:kern w:val="2"/>
+          <w:sz w:val="24"/>
+          <w:szCs w:val="24"/>
+          <w:u w:val="none"/>
+          <w:lang w:val="en-US" w:eastAsia="zh-CN" w:bidi="hi-IN"/>
+        </w:rPr>
+        <w:t>2.  Work on Authentication</w:t>
+      </w:r>
+    </w:p>
+    <w:p>
+      <w:pPr>
+        <w:pStyle w:val="PreformattedText"/>
+        <w:bidi w:val="0"/>
+        <w:jc w:val="left"/>
+        <w:rPr>
+          <w:rStyle w:val="SourceText"/>
+          <w:rFonts w:ascii="Liberation Serif" w:hAnsi="Liberation Serif"/>
+          <w:b w:val="false"/>
+          <w:b w:val="false"/>
+          <w:bCs w:val="false"/>
+          <w:sz w:val="24"/>
+          <w:szCs w:val="24"/>
+          <w:u w:val="none"/>
         </w:rPr>
       </w:pPr>
       <w:r>
         <w:rPr>
           <w:rFonts w:eastAsia="Noto Serif CJK SC" w:cs="Noto Sans Devanagari" w:ascii="Liberation Serif" w:hAnsi="Liberation Serif"/>
-          <w:b w:val="false"/>
-          <w:bCs w:val="false"/>
-          <w:color w:val="auto"/>
-          <w:kern w:val="2"/>
-          <w:sz w:val="24"/>
-          <w:szCs w:val="24"/>
-          <w:u w:val="none"/>
-          <w:lang w:val="en-US" w:eastAsia="zh-CN" w:bidi="hi-IN"/>
-        </w:rPr>
+          <w:b/>
+          <w:bCs/>
+          <w:color w:val="auto"/>
+          <w:kern w:val="2"/>
+          <w:sz w:val="36"/>
+          <w:szCs w:val="36"/>
+          <w:u w:val="single"/>
+          <w:lang w:val="en-US" w:eastAsia="zh-CN" w:bidi="hi-IN"/>
+        </w:rPr>
+      </w:r>
+    </w:p>
+    <w:p>
+      <w:pPr>
+        <w:pStyle w:val="PreformattedText"/>
+        <w:bidi w:val="0"/>
+        <w:jc w:val="left"/>
+        <w:rPr>
+          <w:rFonts w:ascii="Liberation Serif" w:hAnsi="Liberation Serif" w:eastAsia="Noto Serif CJK SC" w:cs="Noto Sans Devanagari"/>
+          <w:b/>
+          <w:b/>
+          <w:bCs/>
+          <w:color w:val="auto"/>
+          <w:kern w:val="2"/>
+          <w:sz w:val="36"/>
+          <w:szCs w:val="36"/>
+          <w:u w:val="single"/>
+          <w:lang w:val="en-US" w:eastAsia="zh-CN" w:bidi="hi-IN"/>
+        </w:rPr>
+      </w:pPr>
+      <w:r>
+        <w:rPr>
+          <w:rStyle w:val="SourceText"/>
+          <w:rFonts w:ascii="Liberation Serif" w:hAnsi="Liberation Serif"/>
+          <w:b/>
+          <w:bCs/>
+          <w:color w:val="auto"/>
+          <w:kern w:val="2"/>
+          <w:sz w:val="24"/>
+          <w:szCs w:val="24"/>
+          <w:u w:val="none"/>
+          <w:lang w:val="en-US" w:eastAsia="zh-CN" w:bidi="hi-IN"/>
+        </w:rPr>
+        <w:t>Branches</w:t>
+      </w:r>
+    </w:p>
+    <w:p>
+      <w:pPr>
+        <w:pStyle w:val="PreformattedText"/>
+        <w:bidi w:val="0"/>
+        <w:jc w:val="left"/>
+        <w:rPr>
+          <w:rStyle w:val="SourceText"/>
+          <w:rFonts w:ascii="Liberation Serif" w:hAnsi="Liberation Serif"/>
+          <w:sz w:val="24"/>
+          <w:szCs w:val="24"/>
+          <w:u w:val="none"/>
+        </w:rPr>
+      </w:pPr>
+      <w:r>
+        <w:rPr>
+          <w:rFonts w:eastAsia="Noto Serif CJK SC" w:cs="Noto Sans Devanagari" w:ascii="Liberation Serif" w:hAnsi="Liberation Serif"/>
+          <w:b/>
+          <w:bCs/>
+          <w:color w:val="auto"/>
+          <w:kern w:val="2"/>
+          <w:sz w:val="36"/>
+          <w:szCs w:val="36"/>
+          <w:u w:val="single"/>
+          <w:lang w:val="en-US" w:eastAsia="zh-CN" w:bidi="hi-IN"/>
+        </w:rPr>
+      </w:r>
+    </w:p>
+    <w:p>
+      <w:pPr>
+        <w:pStyle w:val="Normal"/>
+        <w:numPr>
+          <w:ilvl w:val="1"/>
+          <w:numId w:val="1"/>
+        </w:numPr>
+        <w:rPr/>
+      </w:pPr>
+      <w:r>
+        <w:rPr/>
+        <w:t>Try this which seems to have worked on HP via HP_D</w:t>
+      </w:r>
+    </w:p>
+    <w:p>
+      <w:pPr>
+        <w:pStyle w:val="Normal"/>
+        <w:numPr>
+          <w:ilvl w:val="2"/>
+          <w:numId w:val="1"/>
+        </w:numPr>
+        <w:rPr/>
+      </w:pPr>
+      <w:r>
+        <w:rPr/>
+        <w:t>git fetch &lt;remote name&gt; &lt;branch name&gt;</w:t>
+      </w:r>
+    </w:p>
+    <w:p>
+      <w:pPr>
+        <w:pStyle w:val="Normal"/>
+        <w:numPr>
+          <w:ilvl w:val="2"/>
+          <w:numId w:val="1"/>
+        </w:numPr>
+        <w:rPr/>
+      </w:pPr>
+      <w:r>
+        <w:rPr/>
+        <w:t>git branch &lt;branch&gt; FETCH_HEAD</w:t>
+      </w:r>
+    </w:p>
+    <w:p>
+      <w:pPr>
+        <w:pStyle w:val="Normal"/>
+        <w:numPr>
+          <w:ilvl w:val="2"/>
+          <w:numId w:val="1"/>
+        </w:numPr>
+        <w:rPr/>
+      </w:pPr>
+      <w:r>
+        <w:rPr>
+          <w:rStyle w:val="SourceText"/>
+          <w:sz w:val="24"/>
+          <w:szCs w:val="24"/>
+          <w:u w:val="none"/>
+        </w:rPr>
+        <w:t>And possibly:  git checkout &lt;branch name&gt;</w:t>
+      </w:r>
+    </w:p>
+    <w:p>
+      <w:pPr>
+        <w:pStyle w:val="Normal"/>
+        <w:rPr>
+          <w:rStyle w:val="SourceText"/>
+          <w:rFonts w:ascii="Liberation Serif" w:hAnsi="Liberation Serif"/>
+          <w:sz w:val="24"/>
+          <w:szCs w:val="24"/>
+          <w:u w:val="none"/>
+        </w:rPr>
+      </w:pPr>
+      <w:r>
+        <w:rPr/>
+      </w:r>
+    </w:p>
+    <w:p>
+      <w:pPr>
+        <w:pStyle w:val="Normal"/>
+        <w:ind w:left="0" w:hanging="0"/>
+        <w:rPr>
+          <w:b/>
+          <w:b/>
+          <w:bCs/>
+          <w:color w:val="468A1A"/>
+        </w:rPr>
+      </w:pPr>
+      <w:r>
+        <w:rPr>
+          <w:b/>
+          <w:bCs/>
+          <w:color w:val="468A1A"/>
+        </w:rPr>
+        <w:t xml:space="preserve">git fetch </w:t>
+      </w:r>
+      <w:r>
+        <w:rPr>
+          <w:b/>
+          <w:bCs/>
+          <w:color w:val="468A1A"/>
+        </w:rPr>
+        <w:t>origin</w:t>
+      </w:r>
+      <w:r>
+        <w:rPr>
+          <w:b/>
+          <w:bCs/>
+          <w:color w:val="468A1A"/>
+        </w:rPr>
+        <w:t xml:space="preserve"> </w:t>
+      </w:r>
+      <w:r>
+        <w:rPr>
+          <w:b/>
+          <w:bCs/>
+          <w:color w:val="468A1A"/>
+        </w:rPr>
+        <w:t>Forgetful</w:t>
+      </w:r>
+    </w:p>
+    <w:p>
+      <w:pPr>
+        <w:pStyle w:val="Normal"/>
+        <w:ind w:left="0" w:hanging="0"/>
+        <w:rPr>
+          <w:b/>
+          <w:b/>
+          <w:bCs/>
+          <w:color w:val="468A1A"/>
+        </w:rPr>
+      </w:pPr>
+      <w:r>
+        <w:rPr>
+          <w:b/>
+          <w:bCs/>
+          <w:color w:val="468A1A"/>
+        </w:rPr>
+      </w:r>
+    </w:p>
+    <w:p>
+      <w:pPr>
+        <w:pStyle w:val="Normal"/>
+        <w:ind w:left="0" w:hanging="0"/>
+        <w:rPr>
+          <w:b/>
+          <w:b/>
+          <w:bCs/>
+          <w:color w:val="468A1A"/>
+        </w:rPr>
+      </w:pPr>
+      <w:r>
+        <w:rPr>
+          <w:b/>
+          <w:bCs/>
+          <w:color w:val="468A1A"/>
+        </w:rPr>
+        <w:t xml:space="preserve">git branch </w:t>
+      </w:r>
+      <w:r>
+        <w:rPr>
+          <w:b/>
+          <w:bCs/>
+          <w:color w:val="468A1A"/>
+        </w:rPr>
+        <w:t>Forgetful</w:t>
+      </w:r>
+      <w:r>
+        <w:rPr>
+          <w:b/>
+          <w:bCs/>
+          <w:color w:val="468A1A"/>
+        </w:rPr>
+        <w:t xml:space="preserve"> FETCH_HEAD</w:t>
+      </w:r>
+    </w:p>
+    <w:p>
+      <w:pPr>
+        <w:pStyle w:val="Normal"/>
+        <w:ind w:left="0" w:hanging="0"/>
+        <w:rPr>
+          <w:b/>
+          <w:b/>
+          <w:bCs/>
+          <w:color w:val="468A1A"/>
+        </w:rPr>
+      </w:pPr>
+      <w:r>
+        <w:rPr>
+          <w:b/>
+          <w:bCs/>
+          <w:color w:val="468A1A"/>
+        </w:rPr>
+      </w:r>
+    </w:p>
+    <w:p>
+      <w:pPr>
+        <w:pStyle w:val="Normal"/>
+        <w:ind w:left="0" w:hanging="0"/>
+        <w:rPr/>
+      </w:pPr>
+      <w:r>
+        <w:rPr>
+          <w:rStyle w:val="SourceText"/>
+          <w:b/>
+          <w:bCs/>
+          <w:color w:val="468A1A"/>
+          <w:sz w:val="24"/>
+          <w:szCs w:val="24"/>
+          <w:u w:val="none"/>
+        </w:rPr>
+        <w:t xml:space="preserve">And possibly:  git checkout  </w:t>
+      </w:r>
+      <w:r>
+        <w:rPr>
+          <w:rStyle w:val="SourceText"/>
+          <w:b/>
+          <w:bCs/>
+          <w:color w:val="468A1A"/>
+          <w:sz w:val="24"/>
+          <w:szCs w:val="24"/>
+          <w:u w:val="none"/>
+        </w:rPr>
+        <w:t>Forgetful</w:t>
+      </w:r>
+    </w:p>
+    <w:p>
+      <w:pPr>
+        <w:pStyle w:val="Normal"/>
+        <w:ind w:left="0" w:hanging="0"/>
+        <w:rPr>
+          <w:rStyle w:val="SourceText"/>
+          <w:rFonts w:ascii="Liberation Serif" w:hAnsi="Liberation Serif"/>
+          <w:b/>
+          <w:b/>
+          <w:bCs/>
+          <w:color w:val="468A1A"/>
+          <w:sz w:val="24"/>
+          <w:szCs w:val="24"/>
+          <w:u w:val="none"/>
+        </w:rPr>
+      </w:pPr>
+      <w:r>
+        <w:rPr/>
+      </w:r>
+    </w:p>
+    <w:p>
+      <w:pPr>
+        <w:pStyle w:val="Normal"/>
+        <w:ind w:left="0" w:hanging="0"/>
+        <w:rPr>
+          <w:rStyle w:val="SourceText"/>
+          <w:rFonts w:ascii="Liberation Serif" w:hAnsi="Liberation Serif"/>
+          <w:b/>
+          <w:b/>
+          <w:bCs/>
+          <w:color w:val="468A1A"/>
+          <w:sz w:val="24"/>
+          <w:szCs w:val="24"/>
+          <w:u w:val="none"/>
+        </w:rPr>
+      </w:pPr>
+      <w:r>
+        <w:rPr/>
+      </w:r>
+    </w:p>
+    <w:p>
+      <w:pPr>
+        <w:pStyle w:val="Normal"/>
+        <w:ind w:left="0" w:hanging="0"/>
+        <w:rPr/>
+      </w:pPr>
+      <w:r>
+        <w:rPr>
+          <w:rStyle w:val="SourceText"/>
+          <w:b w:val="false"/>
+          <w:bCs w:val="false"/>
+          <w:color w:val="auto"/>
+          <w:sz w:val="24"/>
+          <w:szCs w:val="24"/>
+          <w:u w:val="none"/>
+        </w:rPr>
+        <w:t>amnesia@amnesia:~$ cd persistent</w:t>
+      </w:r>
+    </w:p>
+    <w:p>
+      <w:pPr>
+        <w:pStyle w:val="Normal"/>
+        <w:ind w:left="0" w:hanging="0"/>
+        <w:rPr/>
+      </w:pPr>
+      <w:r>
+        <w:rPr>
+          <w:rStyle w:val="SourceText"/>
+          <w:b w:val="false"/>
+          <w:bCs w:val="false"/>
+          <w:color w:val="auto"/>
+          <w:sz w:val="24"/>
+          <w:szCs w:val="24"/>
+          <w:u w:val="none"/>
+        </w:rPr>
+        <w:t>bash: cd: persistent: No such file or directory</w:t>
+      </w:r>
+    </w:p>
+    <w:p>
+      <w:pPr>
+        <w:pStyle w:val="Normal"/>
+        <w:ind w:left="0" w:hanging="0"/>
+        <w:rPr/>
+      </w:pPr>
+      <w:r>
+        <w:rPr>
+          <w:rStyle w:val="SourceText"/>
+          <w:b w:val="false"/>
+          <w:bCs w:val="false"/>
+          <w:color w:val="auto"/>
+          <w:sz w:val="24"/>
+          <w:szCs w:val="24"/>
+          <w:u w:val="none"/>
+        </w:rPr>
+        <w:t>amnesia@amnesia:~$ cd cd Persistent</w:t>
+      </w:r>
+    </w:p>
+    <w:p>
+      <w:pPr>
+        <w:pStyle w:val="Normal"/>
+        <w:ind w:left="0" w:hanging="0"/>
+        <w:rPr/>
+      </w:pPr>
+      <w:r>
+        <w:rPr>
+          <w:rStyle w:val="SourceText"/>
+          <w:b w:val="false"/>
+          <w:bCs w:val="false"/>
+          <w:color w:val="auto"/>
+          <w:sz w:val="24"/>
+          <w:szCs w:val="24"/>
+          <w:u w:val="none"/>
+        </w:rPr>
+        <w:t>bash: cd: too many arguments</w:t>
+      </w:r>
+    </w:p>
+    <w:p>
+      <w:pPr>
+        <w:pStyle w:val="Normal"/>
+        <w:ind w:left="0" w:hanging="0"/>
+        <w:rPr/>
+      </w:pPr>
+      <w:r>
+        <w:rPr>
+          <w:rStyle w:val="SourceText"/>
+          <w:b w:val="false"/>
+          <w:bCs w:val="false"/>
+          <w:color w:val="auto"/>
+          <w:sz w:val="24"/>
+          <w:szCs w:val="24"/>
+          <w:u w:val="none"/>
+        </w:rPr>
+        <w:t>amnesia@amnesia:~$ cd Persistent</w:t>
+      </w:r>
+    </w:p>
+    <w:p>
+      <w:pPr>
+        <w:pStyle w:val="Normal"/>
+        <w:ind w:left="0" w:hanging="0"/>
+        <w:rPr/>
+      </w:pPr>
+      <w:r>
+        <w:rPr>
+          <w:rStyle w:val="SourceText"/>
+          <w:b w:val="false"/>
+          <w:bCs w:val="false"/>
+          <w:color w:val="auto"/>
+          <w:sz w:val="24"/>
+          <w:szCs w:val="24"/>
+          <w:u w:val="none"/>
+        </w:rPr>
+        <w:t>amnesia@amnesia:~/Persistent$ cd Git</w:t>
+      </w:r>
+    </w:p>
+    <w:p>
+      <w:pPr>
+        <w:pStyle w:val="Normal"/>
+        <w:ind w:left="0" w:hanging="0"/>
+        <w:rPr/>
+      </w:pPr>
+      <w:r>
+        <w:rPr>
+          <w:rStyle w:val="SourceText"/>
+          <w:b w:val="false"/>
+          <w:bCs w:val="false"/>
+          <w:color w:val="auto"/>
+          <w:sz w:val="24"/>
+          <w:szCs w:val="24"/>
+          <w:u w:val="none"/>
+        </w:rPr>
+        <w:t>amnesia@amnesia:~/Persistent/Git$ ls</w:t>
+      </w:r>
+    </w:p>
+    <w:p>
+      <w:pPr>
+        <w:pStyle w:val="Normal"/>
+        <w:ind w:left="0" w:hanging="0"/>
+        <w:rPr/>
+      </w:pPr>
+      <w:r>
+        <w:rPr>
+          <w:rStyle w:val="SourceText"/>
+          <w:b w:val="false"/>
+          <w:bCs w:val="false"/>
+          <w:color w:val="auto"/>
+          <w:sz w:val="24"/>
+          <w:szCs w:val="24"/>
+          <w:u w:val="none"/>
+        </w:rPr>
+        <w:t>2024_04_04_Snapshot_of_Git_Education.zip  Repositories</w:t>
+      </w:r>
+    </w:p>
+    <w:p>
+      <w:pPr>
+        <w:pStyle w:val="Normal"/>
+        <w:ind w:left="0" w:hanging="0"/>
+        <w:rPr/>
+      </w:pPr>
+      <w:r>
+        <w:rPr>
+          <w:rStyle w:val="SourceText"/>
+          <w:b w:val="false"/>
+          <w:bCs w:val="false"/>
+          <w:color w:val="auto"/>
+          <w:sz w:val="24"/>
+          <w:szCs w:val="24"/>
+          <w:u w:val="none"/>
+        </w:rPr>
+        <w:t>amnesia@amnesia:~/Persistent/Git$ cd Repositories</w:t>
+      </w:r>
+    </w:p>
+    <w:p>
+      <w:pPr>
+        <w:pStyle w:val="Normal"/>
+        <w:ind w:left="0" w:hanging="0"/>
+        <w:rPr/>
+      </w:pPr>
+      <w:r>
+        <w:rPr>
+          <w:rStyle w:val="SourceText"/>
+          <w:b w:val="false"/>
+          <w:bCs w:val="false"/>
+          <w:color w:val="auto"/>
+          <w:sz w:val="24"/>
+          <w:szCs w:val="24"/>
+          <w:u w:val="none"/>
+        </w:rPr>
+        <w:t>amnesia@amnesia:~/Persistent/Git/Repositories$ ls</w:t>
+      </w:r>
+    </w:p>
+    <w:p>
+      <w:pPr>
+        <w:pStyle w:val="Normal"/>
+        <w:ind w:left="0" w:hanging="0"/>
+        <w:rPr/>
+      </w:pPr>
+      <w:r>
+        <w:rPr>
+          <w:rStyle w:val="SourceText"/>
+          <w:b w:val="false"/>
+          <w:bCs w:val="false"/>
+          <w:color w:val="auto"/>
+          <w:sz w:val="24"/>
+          <w:szCs w:val="24"/>
+          <w:u w:val="none"/>
+        </w:rPr>
+        <w:t>Git_Education</w:t>
+      </w:r>
+    </w:p>
+    <w:p>
+      <w:pPr>
+        <w:pStyle w:val="Normal"/>
+        <w:ind w:left="0" w:hanging="0"/>
+        <w:rPr/>
+      </w:pPr>
+      <w:r>
+        <w:rPr>
+          <w:rStyle w:val="SourceText"/>
+          <w:b w:val="false"/>
+          <w:bCs w:val="false"/>
+          <w:color w:val="auto"/>
+          <w:sz w:val="24"/>
+          <w:szCs w:val="24"/>
+          <w:u w:val="none"/>
+        </w:rPr>
+        <w:t>amnesia@amnesia:~/Persistent/Git/Repositories$ cd Git_Education</w:t>
+      </w:r>
+    </w:p>
+    <w:p>
+      <w:pPr>
+        <w:pStyle w:val="Normal"/>
+        <w:ind w:left="0" w:hanging="0"/>
+        <w:rPr/>
+      </w:pPr>
+      <w:r>
+        <w:rPr>
+          <w:rStyle w:val="SourceText"/>
+          <w:b w:val="false"/>
+          <w:bCs w:val="false"/>
+          <w:color w:val="auto"/>
+          <w:sz w:val="24"/>
+          <w:szCs w:val="24"/>
+          <w:u w:val="none"/>
+        </w:rPr>
+        <w:t>amnesia@amnesia:~/Persistent/Git/Repositories/Git_Education$ git fetch origin Forgetful</w:t>
+      </w:r>
+    </w:p>
+    <w:p>
+      <w:pPr>
+        <w:pStyle w:val="Normal"/>
+        <w:ind w:left="0" w:hanging="0"/>
+        <w:rPr/>
+      </w:pPr>
+      <w:r>
+        <w:rPr>
+          <w:rStyle w:val="SourceText"/>
+          <w:b w:val="false"/>
+          <w:bCs w:val="false"/>
+          <w:color w:val="auto"/>
+          <w:sz w:val="24"/>
+          <w:szCs w:val="24"/>
+          <w:u w:val="none"/>
+        </w:rPr>
+        <w:t>remote: Enumerating objects: 12, done.</w:t>
+      </w:r>
+    </w:p>
+    <w:p>
+      <w:pPr>
+        <w:pStyle w:val="Normal"/>
+        <w:ind w:left="0" w:hanging="0"/>
+        <w:rPr/>
+      </w:pPr>
+      <w:r>
+        <w:rPr>
+          <w:rStyle w:val="SourceText"/>
+          <w:b w:val="false"/>
+          <w:bCs w:val="false"/>
+          <w:color w:val="auto"/>
+          <w:sz w:val="24"/>
+          <w:szCs w:val="24"/>
+          <w:u w:val="none"/>
+        </w:rPr>
+        <w:t>remote: Counting objects: 100% (12/12), done.</w:t>
+      </w:r>
+    </w:p>
+    <w:p>
+      <w:pPr>
+        <w:pStyle w:val="Normal"/>
+        <w:ind w:left="0" w:hanging="0"/>
+        <w:rPr/>
+      </w:pPr>
+      <w:r>
+        <w:rPr>
+          <w:rStyle w:val="SourceText"/>
+          <w:b w:val="false"/>
+          <w:bCs w:val="false"/>
+          <w:color w:val="auto"/>
+          <w:sz w:val="24"/>
+          <w:szCs w:val="24"/>
+          <w:u w:val="none"/>
+        </w:rPr>
+        <w:t>remote: Compressing objects: 100% (8/8), done.</w:t>
+      </w:r>
+    </w:p>
+    <w:p>
+      <w:pPr>
+        <w:pStyle w:val="Normal"/>
+        <w:ind w:left="0" w:hanging="0"/>
+        <w:rPr/>
+      </w:pPr>
+      <w:r>
+        <w:rPr>
+          <w:rStyle w:val="SourceText"/>
+          <w:b w:val="false"/>
+          <w:bCs w:val="false"/>
+          <w:color w:val="auto"/>
+          <w:sz w:val="24"/>
+          <w:szCs w:val="24"/>
+          <w:u w:val="none"/>
+        </w:rPr>
+        <w:t>remote: Total 8 (delta 1), reused 0 (delta 0), pack-reused 0</w:t>
+      </w:r>
+    </w:p>
+    <w:p>
+      <w:pPr>
+        <w:pStyle w:val="Normal"/>
+        <w:ind w:left="0" w:hanging="0"/>
+        <w:rPr/>
+      </w:pPr>
+      <w:r>
+        <w:rPr>
+          <w:rStyle w:val="SourceText"/>
+          <w:b w:val="false"/>
+          <w:bCs w:val="false"/>
+          <w:color w:val="auto"/>
+          <w:sz w:val="24"/>
+          <w:szCs w:val="24"/>
+          <w:u w:val="none"/>
+        </w:rPr>
+        <w:t>Receiving objects: 100% (8/8), 188.92 KiB | 147.00 KiB/s, done.</w:t>
+      </w:r>
+    </w:p>
+    <w:p>
+      <w:pPr>
+        <w:pStyle w:val="Normal"/>
+        <w:ind w:left="0" w:hanging="0"/>
+        <w:rPr/>
+      </w:pPr>
+      <w:r>
+        <w:rPr>
+          <w:rStyle w:val="SourceText"/>
+          <w:b w:val="false"/>
+          <w:bCs w:val="false"/>
+          <w:color w:val="auto"/>
+          <w:sz w:val="24"/>
+          <w:szCs w:val="24"/>
+          <w:u w:val="none"/>
+        </w:rPr>
+        <w:t>Resolving deltas: 100% (1/1), completed with 1 local object.</w:t>
+      </w:r>
+    </w:p>
+    <w:p>
+      <w:pPr>
+        <w:pStyle w:val="Normal"/>
+        <w:ind w:left="0" w:hanging="0"/>
+        <w:rPr/>
+      </w:pPr>
+      <w:r>
+        <w:rPr>
+          <w:rStyle w:val="SourceText"/>
+          <w:b w:val="false"/>
+          <w:bCs w:val="false"/>
+          <w:color w:val="auto"/>
+          <w:sz w:val="24"/>
+          <w:szCs w:val="24"/>
+          <w:u w:val="none"/>
+        </w:rPr>
+        <w:t>From https://github.com/SteveN5QC/Git_Education</w:t>
+      </w:r>
+    </w:p>
+    <w:p>
+      <w:pPr>
+        <w:pStyle w:val="Normal"/>
+        <w:ind w:left="0" w:hanging="0"/>
+        <w:rPr/>
+      </w:pPr>
+      <w:r>
+        <w:rPr>
+          <w:rStyle w:val="SourceText"/>
+          <w:b w:val="false"/>
+          <w:bCs w:val="false"/>
+          <w:color w:val="auto"/>
+          <w:sz w:val="24"/>
+          <w:szCs w:val="24"/>
+          <w:u w:val="none"/>
+        </w:rPr>
+        <w:t xml:space="preserve"> </w:t>
+      </w:r>
+      <w:r>
+        <w:rPr>
+          <w:rStyle w:val="SourceText"/>
+          <w:b w:val="false"/>
+          <w:bCs w:val="false"/>
+          <w:color w:val="auto"/>
+          <w:sz w:val="24"/>
+          <w:szCs w:val="24"/>
+          <w:u w:val="none"/>
+        </w:rPr>
+        <w:t>* branch            Forgetful  -&gt; FETCH_HEAD</w:t>
+      </w:r>
+    </w:p>
+    <w:p>
+      <w:pPr>
+        <w:pStyle w:val="Normal"/>
+        <w:ind w:left="0" w:hanging="0"/>
+        <w:rPr/>
+      </w:pPr>
+      <w:r>
+        <w:rPr>
+          <w:rStyle w:val="SourceText"/>
+          <w:b w:val="false"/>
+          <w:bCs w:val="false"/>
+          <w:color w:val="auto"/>
+          <w:sz w:val="24"/>
+          <w:szCs w:val="24"/>
+          <w:u w:val="none"/>
+        </w:rPr>
+        <w:t xml:space="preserve">   </w:t>
+      </w:r>
+      <w:r>
+        <w:rPr>
+          <w:rStyle w:val="SourceText"/>
+          <w:b w:val="false"/>
+          <w:bCs w:val="false"/>
+          <w:color w:val="auto"/>
+          <w:sz w:val="24"/>
+          <w:szCs w:val="24"/>
+          <w:u w:val="none"/>
+        </w:rPr>
+        <w:t>6021ab9..045744c  Forgetful  -&gt; origin/Forgetful</w:t>
+      </w:r>
+    </w:p>
+    <w:p>
+      <w:pPr>
+        <w:pStyle w:val="Normal"/>
+        <w:ind w:left="0" w:hanging="0"/>
+        <w:rPr/>
+      </w:pPr>
+      <w:r>
+        <w:rPr>
+          <w:rStyle w:val="SourceText"/>
+          <w:b w:val="false"/>
+          <w:bCs w:val="false"/>
+          <w:color w:val="auto"/>
+          <w:sz w:val="24"/>
+          <w:szCs w:val="24"/>
+          <w:u w:val="none"/>
+        </w:rPr>
+        <w:t>amnesia@amnesia:~/Persistent/Git/Repositories/Git_Education$ git branch Forgetful FETCH_HEAD</w:t>
+      </w:r>
+    </w:p>
+    <w:p>
+      <w:pPr>
+        <w:pStyle w:val="Normal"/>
+        <w:ind w:left="0" w:hanging="0"/>
+        <w:rPr/>
+      </w:pPr>
+      <w:r>
+        <w:rPr>
+          <w:rStyle w:val="SourceText"/>
+          <w:b w:val="false"/>
+          <w:bCs w:val="false"/>
+          <w:color w:val="auto"/>
+          <w:sz w:val="24"/>
+          <w:szCs w:val="24"/>
+          <w:u w:val="none"/>
+        </w:rPr>
+        <w:t>amnesia@amnesia:~/Persistent/Git/Repositories/Git_Education$ git status</w:t>
+      </w:r>
+    </w:p>
+    <w:p>
+      <w:pPr>
+        <w:pStyle w:val="Normal"/>
+        <w:ind w:left="0" w:hanging="0"/>
+        <w:rPr/>
+      </w:pPr>
+      <w:r>
+        <w:rPr>
+          <w:rStyle w:val="SourceText"/>
+          <w:b w:val="false"/>
+          <w:bCs w:val="false"/>
+          <w:color w:val="auto"/>
+          <w:sz w:val="24"/>
+          <w:szCs w:val="24"/>
+          <w:u w:val="none"/>
+        </w:rPr>
+        <w:t>On branch main</w:t>
+      </w:r>
+    </w:p>
+    <w:p>
+      <w:pPr>
+        <w:pStyle w:val="Normal"/>
+        <w:ind w:left="0" w:hanging="0"/>
+        <w:rPr/>
+      </w:pPr>
+      <w:r>
+        <w:rPr>
+          <w:rStyle w:val="SourceText"/>
+          <w:b w:val="false"/>
+          <w:bCs w:val="false"/>
+          <w:color w:val="auto"/>
+          <w:sz w:val="24"/>
+          <w:szCs w:val="24"/>
+          <w:u w:val="none"/>
+        </w:rPr>
+        <w:t>Your branch is ahead of 'origin/main' by 1 commit.</w:t>
+      </w:r>
+    </w:p>
+    <w:p>
+      <w:pPr>
+        <w:pStyle w:val="Normal"/>
+        <w:ind w:left="0" w:hanging="0"/>
+        <w:rPr/>
+      </w:pPr>
+      <w:r>
+        <w:rPr>
+          <w:rStyle w:val="SourceText"/>
+          <w:b w:val="false"/>
+          <w:bCs w:val="false"/>
+          <w:color w:val="auto"/>
+          <w:sz w:val="24"/>
+          <w:szCs w:val="24"/>
+          <w:u w:val="none"/>
+        </w:rPr>
+        <w:t xml:space="preserve">  </w:t>
+      </w:r>
+      <w:r>
+        <w:rPr>
+          <w:rStyle w:val="SourceText"/>
+          <w:b w:val="false"/>
+          <w:bCs w:val="false"/>
+          <w:color w:val="auto"/>
+          <w:sz w:val="24"/>
+          <w:szCs w:val="24"/>
+          <w:u w:val="none"/>
+        </w:rPr>
+        <w:t>(use "git push" to publish your local commits)</w:t>
+      </w:r>
+    </w:p>
+    <w:p>
+      <w:pPr>
+        <w:pStyle w:val="Normal"/>
+        <w:ind w:left="0" w:hanging="0"/>
+        <w:rPr>
+          <w:rStyle w:val="SourceText"/>
+          <w:rFonts w:ascii="Liberation Serif" w:hAnsi="Liberation Serif"/>
+          <w:b w:val="false"/>
+          <w:b w:val="false"/>
+          <w:bCs w:val="false"/>
+          <w:color w:val="auto"/>
+          <w:sz w:val="24"/>
+          <w:szCs w:val="24"/>
+          <w:u w:val="none"/>
+        </w:rPr>
+      </w:pPr>
+      <w:r>
+        <w:rPr/>
+      </w:r>
+    </w:p>
+    <w:p>
+      <w:pPr>
+        <w:pStyle w:val="Normal"/>
+        <w:ind w:left="0" w:hanging="0"/>
+        <w:rPr/>
+      </w:pPr>
+      <w:r>
+        <w:rPr>
+          <w:rStyle w:val="SourceText"/>
+          <w:b w:val="false"/>
+          <w:bCs w:val="false"/>
+          <w:color w:val="auto"/>
+          <w:sz w:val="24"/>
+          <w:szCs w:val="24"/>
+          <w:u w:val="none"/>
+        </w:rPr>
+        <w:t>Changes not staged for commit:</w:t>
+      </w:r>
+    </w:p>
+    <w:p>
+      <w:pPr>
+        <w:pStyle w:val="Normal"/>
+        <w:ind w:left="0" w:hanging="0"/>
+        <w:rPr/>
+      </w:pPr>
+      <w:r>
+        <w:rPr>
+          <w:rStyle w:val="SourceText"/>
+          <w:b w:val="false"/>
+          <w:bCs w:val="false"/>
+          <w:color w:val="auto"/>
+          <w:sz w:val="24"/>
+          <w:szCs w:val="24"/>
+          <w:u w:val="none"/>
+        </w:rPr>
+        <w:t xml:space="preserve">  </w:t>
+      </w:r>
+      <w:r>
+        <w:rPr>
+          <w:rStyle w:val="SourceText"/>
+          <w:b w:val="false"/>
+          <w:bCs w:val="false"/>
+          <w:color w:val="auto"/>
+          <w:sz w:val="24"/>
+          <w:szCs w:val="24"/>
+          <w:u w:val="none"/>
+        </w:rPr>
+        <w:t>(use "git add &lt;file&gt;..." to update what will be committed)</w:t>
+      </w:r>
+    </w:p>
+    <w:p>
+      <w:pPr>
+        <w:pStyle w:val="Normal"/>
+        <w:ind w:left="0" w:hanging="0"/>
+        <w:rPr/>
+      </w:pPr>
+      <w:r>
+        <w:rPr>
+          <w:rStyle w:val="SourceText"/>
+          <w:b w:val="false"/>
+          <w:bCs w:val="false"/>
+          <w:color w:val="auto"/>
+          <w:sz w:val="24"/>
+          <w:szCs w:val="24"/>
+          <w:u w:val="none"/>
+        </w:rPr>
+        <w:t xml:space="preserve">  </w:t>
+      </w:r>
+      <w:r>
+        <w:rPr>
+          <w:rStyle w:val="SourceText"/>
+          <w:b w:val="false"/>
+          <w:bCs w:val="false"/>
+          <w:color w:val="auto"/>
+          <w:sz w:val="24"/>
+          <w:szCs w:val="24"/>
+          <w:u w:val="none"/>
+        </w:rPr>
+        <w:t>(use "git restore &lt;file&gt;..." to discard changes in working directory)</w:t>
+      </w:r>
+    </w:p>
+    <w:p>
+      <w:pPr>
+        <w:pStyle w:val="Normal"/>
+        <w:ind w:left="0" w:hanging="0"/>
+        <w:rPr/>
+      </w:pPr>
+      <w:r>
+        <w:rPr>
+          <w:rStyle w:val="SourceText"/>
+          <w:b w:val="false"/>
+          <w:bCs w:val="false"/>
+          <w:color w:val="auto"/>
+          <w:sz w:val="24"/>
+          <w:szCs w:val="24"/>
+          <w:u w:val="none"/>
+        </w:rPr>
+        <w:tab/>
+        <w:t>modified:   Errata.txt</w:t>
+      </w:r>
+    </w:p>
+    <w:p>
+      <w:pPr>
+        <w:pStyle w:val="Normal"/>
+        <w:ind w:left="0" w:hanging="0"/>
+        <w:rPr/>
+      </w:pPr>
+      <w:r>
+        <w:rPr>
+          <w:rStyle w:val="SourceText"/>
+          <w:b w:val="false"/>
+          <w:bCs w:val="false"/>
+          <w:color w:val="auto"/>
+          <w:sz w:val="24"/>
+          <w:szCs w:val="24"/>
+          <w:u w:val="none"/>
+        </w:rPr>
+        <w:tab/>
+        <w:t>modified:   Tails_Installation_Notes.docx</w:t>
+      </w:r>
+    </w:p>
+    <w:p>
+      <w:pPr>
+        <w:pStyle w:val="Normal"/>
+        <w:ind w:left="0" w:hanging="0"/>
+        <w:rPr>
+          <w:rStyle w:val="SourceText"/>
+          <w:rFonts w:ascii="Liberation Serif" w:hAnsi="Liberation Serif"/>
+          <w:b w:val="false"/>
+          <w:b w:val="false"/>
+          <w:bCs w:val="false"/>
+          <w:color w:val="auto"/>
+          <w:sz w:val="24"/>
+          <w:szCs w:val="24"/>
+          <w:u w:val="none"/>
+        </w:rPr>
+      </w:pPr>
+      <w:r>
+        <w:rPr/>
+      </w:r>
+    </w:p>
+    <w:p>
+      <w:pPr>
+        <w:pStyle w:val="Normal"/>
+        <w:ind w:left="0" w:hanging="0"/>
+        <w:rPr/>
+      </w:pPr>
+      <w:r>
+        <w:rPr>
+          <w:rStyle w:val="SourceText"/>
+          <w:b w:val="false"/>
+          <w:bCs w:val="false"/>
+          <w:color w:val="auto"/>
+          <w:sz w:val="24"/>
+          <w:szCs w:val="24"/>
+          <w:u w:val="none"/>
+        </w:rPr>
+        <w:t>Untracked files:</w:t>
+      </w:r>
+    </w:p>
+    <w:p>
+      <w:pPr>
+        <w:pStyle w:val="Normal"/>
+        <w:ind w:left="0" w:hanging="0"/>
+        <w:rPr/>
+      </w:pPr>
+      <w:r>
+        <w:rPr>
+          <w:rStyle w:val="SourceText"/>
+          <w:b w:val="false"/>
+          <w:bCs w:val="false"/>
+          <w:color w:val="auto"/>
+          <w:sz w:val="24"/>
+          <w:szCs w:val="24"/>
+          <w:u w:val="none"/>
+        </w:rPr>
+        <w:t xml:space="preserve">  </w:t>
+      </w:r>
+      <w:r>
+        <w:rPr>
+          <w:rStyle w:val="SourceText"/>
+          <w:b w:val="false"/>
+          <w:bCs w:val="false"/>
+          <w:color w:val="auto"/>
+          <w:sz w:val="24"/>
+          <w:szCs w:val="24"/>
+          <w:u w:val="none"/>
+        </w:rPr>
+        <w:t>(use "git add &lt;file&gt;..." to include in what will be committed)</w:t>
+      </w:r>
+    </w:p>
+    <w:p>
+      <w:pPr>
+        <w:pStyle w:val="Normal"/>
+        <w:ind w:left="0" w:hanging="0"/>
+        <w:rPr/>
+      </w:pPr>
+      <w:r>
+        <w:rPr>
+          <w:rStyle w:val="SourceText"/>
+          <w:b w:val="false"/>
+          <w:bCs w:val="false"/>
+          <w:color w:val="auto"/>
+          <w:sz w:val="24"/>
+          <w:szCs w:val="24"/>
+          <w:u w:val="none"/>
+        </w:rPr>
+        <w:tab/>
+        <w:t>.~lock.Open_Issues_Tracker.docx#</w:t>
+      </w:r>
+    </w:p>
+    <w:p>
+      <w:pPr>
+        <w:pStyle w:val="Normal"/>
+        <w:ind w:left="0" w:hanging="0"/>
+        <w:rPr/>
+      </w:pPr>
+      <w:r>
+        <w:rPr>
+          <w:rStyle w:val="SourceText"/>
+          <w:b w:val="false"/>
+          <w:bCs w:val="false"/>
+          <w:color w:val="auto"/>
+          <w:sz w:val="24"/>
+          <w:szCs w:val="24"/>
+          <w:u w:val="none"/>
+        </w:rPr>
+        <w:tab/>
+        <w:t>.~lock.Tails_Installation_Notes.docx#</w:t>
+      </w:r>
+    </w:p>
+    <w:p>
+      <w:pPr>
+        <w:pStyle w:val="Normal"/>
+        <w:ind w:left="0" w:hanging="0"/>
+        <w:rPr/>
+      </w:pPr>
+      <w:r>
+        <w:rPr>
+          <w:rStyle w:val="SourceText"/>
+          <w:b w:val="false"/>
+          <w:bCs w:val="false"/>
+          <w:color w:val="auto"/>
+          <w:sz w:val="24"/>
+          <w:szCs w:val="24"/>
+          <w:u w:val="none"/>
+        </w:rPr>
+        <w:tab/>
+        <w:t>Open_Issues_Tracker.docx</w:t>
+      </w:r>
+    </w:p>
+    <w:p>
+      <w:pPr>
+        <w:pStyle w:val="Normal"/>
+        <w:ind w:left="0" w:hanging="0"/>
+        <w:rPr>
+          <w:rStyle w:val="SourceText"/>
+          <w:rFonts w:ascii="Liberation Serif" w:hAnsi="Liberation Serif"/>
+          <w:b w:val="false"/>
+          <w:b w:val="false"/>
+          <w:bCs w:val="false"/>
+          <w:color w:val="auto"/>
+          <w:sz w:val="24"/>
+          <w:szCs w:val="24"/>
+          <w:u w:val="none"/>
+        </w:rPr>
+      </w:pPr>
+      <w:r>
+        <w:rPr/>
+      </w:r>
+    </w:p>
+    <w:p>
+      <w:pPr>
+        <w:pStyle w:val="Normal"/>
+        <w:ind w:left="0" w:hanging="0"/>
+        <w:rPr/>
+      </w:pPr>
+      <w:r>
+        <w:rPr>
+          <w:rStyle w:val="SourceText"/>
+          <w:b w:val="false"/>
+          <w:bCs w:val="false"/>
+          <w:color w:val="auto"/>
+          <w:sz w:val="24"/>
+          <w:szCs w:val="24"/>
+          <w:u w:val="none"/>
+        </w:rPr>
+        <w:t>no changes added to commit (use "git add" and/or "git commit -a")</w:t>
+      </w:r>
+    </w:p>
+    <w:p>
+      <w:pPr>
+        <w:pStyle w:val="Normal"/>
+        <w:ind w:left="0" w:hanging="0"/>
+        <w:rPr/>
+      </w:pPr>
+      <w:r>
+        <w:rPr>
+          <w:rStyle w:val="SourceText"/>
+          <w:b w:val="false"/>
+          <w:bCs w:val="false"/>
+          <w:color w:val="auto"/>
+          <w:sz w:val="24"/>
+          <w:szCs w:val="24"/>
+          <w:u w:val="none"/>
+        </w:rPr>
+        <w:t>amnesia@amnesia:~/Persistent/Git/Repositories/Git_Education$ git checkout  Forgetful</w:t>
+      </w:r>
+    </w:p>
+    <w:p>
+      <w:pPr>
+        <w:pStyle w:val="Normal"/>
+        <w:ind w:left="0" w:hanging="0"/>
+        <w:rPr/>
+      </w:pPr>
+      <w:r>
+        <w:rPr>
+          <w:rStyle w:val="SourceText"/>
+          <w:b w:val="false"/>
+          <w:bCs w:val="false"/>
+          <w:color w:val="auto"/>
+          <w:sz w:val="24"/>
+          <w:szCs w:val="24"/>
+          <w:u w:val="none"/>
+        </w:rPr>
+        <w:t>error: Your local changes to the following files would be overwritten by checkout:</w:t>
+      </w:r>
+    </w:p>
+    <w:p>
+      <w:pPr>
+        <w:pStyle w:val="Normal"/>
+        <w:ind w:left="0" w:hanging="0"/>
+        <w:rPr/>
+      </w:pPr>
+      <w:r>
+        <w:rPr>
+          <w:rStyle w:val="SourceText"/>
+          <w:b w:val="false"/>
+          <w:bCs w:val="false"/>
+          <w:color w:val="auto"/>
+          <w:sz w:val="24"/>
+          <w:szCs w:val="24"/>
+          <w:u w:val="none"/>
+        </w:rPr>
+        <w:tab/>
+        <w:t>Errata.txt</w:t>
+      </w:r>
+    </w:p>
+    <w:p>
+      <w:pPr>
+        <w:pStyle w:val="Normal"/>
+        <w:ind w:left="0" w:hanging="0"/>
+        <w:rPr/>
+      </w:pPr>
+      <w:r>
+        <w:rPr>
+          <w:rStyle w:val="SourceText"/>
+          <w:b w:val="false"/>
+          <w:bCs w:val="false"/>
+          <w:color w:val="auto"/>
+          <w:sz w:val="24"/>
+          <w:szCs w:val="24"/>
+          <w:u w:val="none"/>
+        </w:rPr>
+        <w:t>Please commit your changes or stash them before you switch branches.</w:t>
+      </w:r>
+    </w:p>
+    <w:p>
+      <w:pPr>
+        <w:pStyle w:val="Normal"/>
+        <w:ind w:left="0" w:hanging="0"/>
+        <w:rPr/>
+      </w:pPr>
+      <w:r>
+        <w:rPr>
+          <w:rStyle w:val="SourceText"/>
+          <w:b w:val="false"/>
+          <w:bCs w:val="false"/>
+          <w:color w:val="auto"/>
+          <w:sz w:val="24"/>
+          <w:szCs w:val="24"/>
+          <w:u w:val="none"/>
+        </w:rPr>
+        <w:t>Aborting</w:t>
+      </w:r>
+    </w:p>
+    <w:p>
+      <w:pPr>
+        <w:pStyle w:val="Normal"/>
+        <w:ind w:left="0" w:hanging="0"/>
+        <w:rPr/>
+      </w:pPr>
+      <w:r>
+        <w:rPr>
+          <w:rStyle w:val="SourceText"/>
+          <w:b w:val="false"/>
+          <w:bCs w:val="false"/>
+          <w:color w:val="auto"/>
+          <w:sz w:val="24"/>
+          <w:szCs w:val="24"/>
+          <w:u w:val="none"/>
+        </w:rPr>
+        <w:t>amnesia@amnesia:~/Persistent/Git/Repositories/Git_Education$ git add Errata.txt</w:t>
+      </w:r>
+    </w:p>
+    <w:p>
+      <w:pPr>
+        <w:pStyle w:val="Normal"/>
+        <w:ind w:left="0" w:hanging="0"/>
+        <w:rPr/>
+      </w:pPr>
+      <w:r>
+        <w:rPr>
+          <w:rStyle w:val="SourceText"/>
+          <w:b w:val="false"/>
+          <w:bCs w:val="false"/>
+          <w:color w:val="auto"/>
+          <w:sz w:val="24"/>
+          <w:szCs w:val="24"/>
+          <w:u w:val="none"/>
+        </w:rPr>
+        <w:t>amnesia@amnesia:~/Persistent/Git/Repositories/Git_Education$ git add Tails_Installation_Notes.docx</w:t>
+      </w:r>
+    </w:p>
+    <w:p>
+      <w:pPr>
+        <w:pStyle w:val="Normal"/>
+        <w:ind w:left="0" w:hanging="0"/>
+        <w:rPr/>
+      </w:pPr>
+      <w:r>
+        <w:rPr>
+          <w:rStyle w:val="SourceText"/>
+          <w:b w:val="false"/>
+          <w:bCs w:val="false"/>
+          <w:color w:val="auto"/>
+          <w:sz w:val="24"/>
+          <w:szCs w:val="24"/>
+          <w:u w:val="none"/>
+        </w:rPr>
+        <w:t>amnesia@amnesia:~/Persistent/Git/Repositories/Git_Education$ git add Open_Issues_Tracker.docx</w:t>
+      </w:r>
+    </w:p>
+    <w:p>
+      <w:pPr>
+        <w:pStyle w:val="Normal"/>
+        <w:ind w:left="0" w:hanging="0"/>
+        <w:rPr/>
+      </w:pPr>
+      <w:r>
+        <w:rPr>
+          <w:rStyle w:val="SourceText"/>
+          <w:b w:val="false"/>
+          <w:bCs w:val="false"/>
+          <w:color w:val="auto"/>
+          <w:sz w:val="24"/>
+          <w:szCs w:val="24"/>
+          <w:u w:val="none"/>
+        </w:rPr>
+        <w:t>amnesia@amnesia:~/Persistent/Git/Repositories/Git_Education$ git status</w:t>
+      </w:r>
+    </w:p>
+    <w:p>
+      <w:pPr>
+        <w:pStyle w:val="Normal"/>
+        <w:ind w:left="0" w:hanging="0"/>
+        <w:rPr/>
+      </w:pPr>
+      <w:r>
+        <w:rPr>
+          <w:rStyle w:val="SourceText"/>
+          <w:b w:val="false"/>
+          <w:bCs w:val="false"/>
+          <w:color w:val="auto"/>
+          <w:sz w:val="24"/>
+          <w:szCs w:val="24"/>
+          <w:u w:val="none"/>
+        </w:rPr>
+        <w:t>On branch main</w:t>
+      </w:r>
+    </w:p>
+    <w:p>
+      <w:pPr>
+        <w:pStyle w:val="Normal"/>
+        <w:ind w:left="0" w:hanging="0"/>
+        <w:rPr/>
+      </w:pPr>
+      <w:r>
+        <w:rPr>
+          <w:rStyle w:val="SourceText"/>
+          <w:b w:val="false"/>
+          <w:bCs w:val="false"/>
+          <w:color w:val="auto"/>
+          <w:sz w:val="24"/>
+          <w:szCs w:val="24"/>
+          <w:u w:val="none"/>
+        </w:rPr>
+        <w:t>Your branch is ahead of 'origin/main' by 1 commit.</w:t>
+      </w:r>
+    </w:p>
+    <w:p>
+      <w:pPr>
+        <w:pStyle w:val="Normal"/>
+        <w:ind w:left="0" w:hanging="0"/>
+        <w:rPr/>
+      </w:pPr>
+      <w:r>
+        <w:rPr>
+          <w:rStyle w:val="SourceText"/>
+          <w:b w:val="false"/>
+          <w:bCs w:val="false"/>
+          <w:color w:val="auto"/>
+          <w:sz w:val="24"/>
+          <w:szCs w:val="24"/>
+          <w:u w:val="none"/>
+        </w:rPr>
+        <w:t xml:space="preserve">  </w:t>
+      </w:r>
+      <w:r>
+        <w:rPr>
+          <w:rStyle w:val="SourceText"/>
+          <w:b w:val="false"/>
+          <w:bCs w:val="false"/>
+          <w:color w:val="auto"/>
+          <w:sz w:val="24"/>
+          <w:szCs w:val="24"/>
+          <w:u w:val="none"/>
+        </w:rPr>
+        <w:t>(use "git push" to publish your local commits)</w:t>
+      </w:r>
+    </w:p>
+    <w:p>
+      <w:pPr>
+        <w:pStyle w:val="Normal"/>
+        <w:ind w:left="0" w:hanging="0"/>
+        <w:rPr>
+          <w:rStyle w:val="SourceText"/>
+          <w:rFonts w:ascii="Liberation Serif" w:hAnsi="Liberation Serif"/>
+          <w:b w:val="false"/>
+          <w:b w:val="false"/>
+          <w:bCs w:val="false"/>
+          <w:color w:val="auto"/>
+          <w:sz w:val="24"/>
+          <w:szCs w:val="24"/>
+          <w:u w:val="none"/>
+        </w:rPr>
+      </w:pPr>
+      <w:r>
+        <w:rPr/>
+      </w:r>
+    </w:p>
+    <w:p>
+      <w:pPr>
+        <w:pStyle w:val="Normal"/>
+        <w:ind w:left="0" w:hanging="0"/>
+        <w:rPr/>
+      </w:pPr>
+      <w:r>
+        <w:rPr>
+          <w:rStyle w:val="SourceText"/>
+          <w:b w:val="false"/>
+          <w:bCs w:val="false"/>
+          <w:color w:val="auto"/>
+          <w:sz w:val="24"/>
+          <w:szCs w:val="24"/>
+          <w:u w:val="none"/>
+        </w:rPr>
+        <w:t>Changes to be committed:</w:t>
+      </w:r>
+    </w:p>
+    <w:p>
+      <w:pPr>
+        <w:pStyle w:val="Normal"/>
+        <w:ind w:left="0" w:hanging="0"/>
+        <w:rPr/>
+      </w:pPr>
+      <w:r>
+        <w:rPr>
+          <w:rStyle w:val="SourceText"/>
+          <w:b w:val="false"/>
+          <w:bCs w:val="false"/>
+          <w:color w:val="auto"/>
+          <w:sz w:val="24"/>
+          <w:szCs w:val="24"/>
+          <w:u w:val="none"/>
+        </w:rPr>
+        <w:t xml:space="preserve">  </w:t>
+      </w:r>
+      <w:r>
+        <w:rPr>
+          <w:rStyle w:val="SourceText"/>
+          <w:b w:val="false"/>
+          <w:bCs w:val="false"/>
+          <w:color w:val="auto"/>
+          <w:sz w:val="24"/>
+          <w:szCs w:val="24"/>
+          <w:u w:val="none"/>
+        </w:rPr>
+        <w:t>(use "git restore --staged &lt;file&gt;..." to unstage)</w:t>
+      </w:r>
+    </w:p>
+    <w:p>
+      <w:pPr>
+        <w:pStyle w:val="Normal"/>
+        <w:ind w:left="0" w:hanging="0"/>
+        <w:rPr/>
+      </w:pPr>
+      <w:r>
+        <w:rPr>
+          <w:rStyle w:val="SourceText"/>
+          <w:b w:val="false"/>
+          <w:bCs w:val="false"/>
+          <w:color w:val="auto"/>
+          <w:sz w:val="24"/>
+          <w:szCs w:val="24"/>
+          <w:u w:val="none"/>
+        </w:rPr>
+        <w:tab/>
+        <w:t>modified:   Errata.txt</w:t>
+      </w:r>
+    </w:p>
+    <w:p>
+      <w:pPr>
+        <w:pStyle w:val="Normal"/>
+        <w:ind w:left="0" w:hanging="0"/>
+        <w:rPr/>
+      </w:pPr>
+      <w:r>
+        <w:rPr>
+          <w:rStyle w:val="SourceText"/>
+          <w:b w:val="false"/>
+          <w:bCs w:val="false"/>
+          <w:color w:val="auto"/>
+          <w:sz w:val="24"/>
+          <w:szCs w:val="24"/>
+          <w:u w:val="none"/>
+        </w:rPr>
+        <w:tab/>
+        <w:t>new file:   Open_Issues_Tracker.docx</w:t>
+      </w:r>
+    </w:p>
+    <w:p>
+      <w:pPr>
+        <w:pStyle w:val="Normal"/>
+        <w:ind w:left="0" w:hanging="0"/>
+        <w:rPr/>
+      </w:pPr>
+      <w:r>
+        <w:rPr>
+          <w:rStyle w:val="SourceText"/>
+          <w:b w:val="false"/>
+          <w:bCs w:val="false"/>
+          <w:color w:val="auto"/>
+          <w:sz w:val="24"/>
+          <w:szCs w:val="24"/>
+          <w:u w:val="none"/>
+        </w:rPr>
+        <w:tab/>
+        <w:t>modified:   Tails_Installation_Notes.docx</w:t>
+      </w:r>
+    </w:p>
+    <w:p>
+      <w:pPr>
+        <w:pStyle w:val="Normal"/>
+        <w:ind w:left="0" w:hanging="0"/>
+        <w:rPr>
+          <w:rStyle w:val="SourceText"/>
+          <w:rFonts w:ascii="Liberation Serif" w:hAnsi="Liberation Serif"/>
+          <w:b w:val="false"/>
+          <w:b w:val="false"/>
+          <w:bCs w:val="false"/>
+          <w:color w:val="auto"/>
+          <w:sz w:val="24"/>
+          <w:szCs w:val="24"/>
+          <w:u w:val="none"/>
+        </w:rPr>
+      </w:pPr>
+      <w:r>
+        <w:rPr/>
+      </w:r>
+    </w:p>
+    <w:p>
+      <w:pPr>
+        <w:pStyle w:val="Normal"/>
+        <w:ind w:left="0" w:hanging="0"/>
+        <w:rPr/>
+      </w:pPr>
+      <w:r>
+        <w:rPr>
+          <w:rStyle w:val="SourceText"/>
+          <w:b w:val="false"/>
+          <w:bCs w:val="false"/>
+          <w:color w:val="auto"/>
+          <w:sz w:val="24"/>
+          <w:szCs w:val="24"/>
+          <w:u w:val="none"/>
+        </w:rPr>
+        <w:t>Untracked files:</w:t>
+      </w:r>
+    </w:p>
+    <w:p>
+      <w:pPr>
+        <w:pStyle w:val="Normal"/>
+        <w:ind w:left="0" w:hanging="0"/>
+        <w:rPr/>
+      </w:pPr>
+      <w:r>
+        <w:rPr>
+          <w:rStyle w:val="SourceText"/>
+          <w:b w:val="false"/>
+          <w:bCs w:val="false"/>
+          <w:color w:val="auto"/>
+          <w:sz w:val="24"/>
+          <w:szCs w:val="24"/>
+          <w:u w:val="none"/>
+        </w:rPr>
+        <w:t xml:space="preserve">  </w:t>
+      </w:r>
+      <w:r>
+        <w:rPr>
+          <w:rStyle w:val="SourceText"/>
+          <w:b w:val="false"/>
+          <w:bCs w:val="false"/>
+          <w:color w:val="auto"/>
+          <w:sz w:val="24"/>
+          <w:szCs w:val="24"/>
+          <w:u w:val="none"/>
+        </w:rPr>
+        <w:t>(use "git add &lt;file&gt;..." to include in what will be committed)</w:t>
+      </w:r>
+    </w:p>
+    <w:p>
+      <w:pPr>
+        <w:pStyle w:val="Normal"/>
+        <w:ind w:left="0" w:hanging="0"/>
+        <w:rPr/>
+      </w:pPr>
+      <w:r>
+        <w:rPr>
+          <w:rStyle w:val="SourceText"/>
+          <w:b w:val="false"/>
+          <w:bCs w:val="false"/>
+          <w:color w:val="auto"/>
+          <w:sz w:val="24"/>
+          <w:szCs w:val="24"/>
+          <w:u w:val="none"/>
+        </w:rPr>
+        <w:tab/>
+        <w:t>.~lock.Open_Issues_Tracker.docx#</w:t>
+      </w:r>
+    </w:p>
+    <w:p>
+      <w:pPr>
+        <w:pStyle w:val="Normal"/>
+        <w:ind w:left="0" w:hanging="0"/>
+        <w:rPr/>
+      </w:pPr>
+      <w:r>
+        <w:rPr>
+          <w:rStyle w:val="SourceText"/>
+          <w:b w:val="false"/>
+          <w:bCs w:val="false"/>
+          <w:color w:val="auto"/>
+          <w:sz w:val="24"/>
+          <w:szCs w:val="24"/>
+          <w:u w:val="none"/>
+        </w:rPr>
+        <w:tab/>
+        <w:t>.~lock.Tails_Installation_Notes.docx#</w:t>
+      </w:r>
+    </w:p>
+    <w:p>
+      <w:pPr>
+        <w:pStyle w:val="Normal"/>
+        <w:ind w:left="0" w:hanging="0"/>
+        <w:rPr>
+          <w:rStyle w:val="SourceText"/>
+          <w:rFonts w:ascii="Liberation Serif" w:hAnsi="Liberation Serif"/>
+          <w:b w:val="false"/>
+          <w:b w:val="false"/>
+          <w:bCs w:val="false"/>
+          <w:color w:val="auto"/>
+          <w:sz w:val="24"/>
+          <w:szCs w:val="24"/>
+          <w:u w:val="none"/>
+        </w:rPr>
+      </w:pPr>
+      <w:r>
+        <w:rPr/>
+      </w:r>
+    </w:p>
+    <w:p>
+      <w:pPr>
+        <w:pStyle w:val="Normal"/>
+        <w:ind w:left="0" w:hanging="0"/>
+        <w:rPr/>
+      </w:pPr>
+      <w:r>
+        <w:rPr>
+          <w:rStyle w:val="SourceText"/>
+          <w:b w:val="false"/>
+          <w:bCs w:val="false"/>
+          <w:color w:val="auto"/>
+          <w:sz w:val="24"/>
+          <w:szCs w:val="24"/>
+          <w:u w:val="none"/>
+        </w:rPr>
+        <w:t>amnesia@amnesia:~/Persistent/Git/Repositories/Git_Education$ git fetch origin Forgetful</w:t>
+      </w:r>
+    </w:p>
+    <w:p>
+      <w:pPr>
+        <w:pStyle w:val="Normal"/>
+        <w:ind w:left="0" w:hanging="0"/>
+        <w:rPr/>
+      </w:pPr>
+      <w:r>
+        <w:rPr>
+          <w:rStyle w:val="SourceText"/>
+          <w:b w:val="false"/>
+          <w:bCs w:val="false"/>
+          <w:color w:val="auto"/>
+          <w:sz w:val="24"/>
+          <w:szCs w:val="24"/>
+          <w:u w:val="none"/>
+        </w:rPr>
+        <w:t>From https://github.com/SteveN5QC/Git_Education</w:t>
+      </w:r>
+    </w:p>
+    <w:p>
+      <w:pPr>
+        <w:pStyle w:val="Normal"/>
+        <w:ind w:left="0" w:hanging="0"/>
+        <w:rPr/>
+      </w:pPr>
+      <w:r>
+        <w:rPr>
+          <w:rStyle w:val="SourceText"/>
+          <w:b w:val="false"/>
+          <w:bCs w:val="false"/>
+          <w:color w:val="auto"/>
+          <w:sz w:val="24"/>
+          <w:szCs w:val="24"/>
+          <w:u w:val="none"/>
+        </w:rPr>
+        <w:t xml:space="preserve"> </w:t>
+      </w:r>
+      <w:r>
+        <w:rPr>
+          <w:rStyle w:val="SourceText"/>
+          <w:b w:val="false"/>
+          <w:bCs w:val="false"/>
+          <w:color w:val="auto"/>
+          <w:sz w:val="24"/>
+          <w:szCs w:val="24"/>
+          <w:u w:val="none"/>
+        </w:rPr>
+        <w:t>* branch            Forgetful  -&gt; FETCH_HEAD</w:t>
+      </w:r>
+    </w:p>
+    <w:p>
+      <w:pPr>
+        <w:pStyle w:val="Normal"/>
+        <w:ind w:left="0" w:hanging="0"/>
+        <w:rPr/>
+      </w:pPr>
+      <w:r>
+        <w:rPr>
+          <w:rStyle w:val="SourceText"/>
+          <w:b w:val="false"/>
+          <w:bCs w:val="false"/>
+          <w:color w:val="auto"/>
+          <w:sz w:val="24"/>
+          <w:szCs w:val="24"/>
+          <w:u w:val="none"/>
+        </w:rPr>
+        <w:t>amnesia@amnesia:~/Persistent/Git/Repositories/Git_Education$ git branch Forgetful FETCH_HEAD</w:t>
+      </w:r>
+    </w:p>
+    <w:p>
+      <w:pPr>
+        <w:pStyle w:val="Normal"/>
+        <w:ind w:left="0" w:hanging="0"/>
+        <w:rPr/>
+      </w:pPr>
+      <w:r>
+        <w:rPr>
+          <w:rStyle w:val="SourceText"/>
+          <w:b w:val="false"/>
+          <w:bCs w:val="false"/>
+          <w:color w:val="auto"/>
+          <w:sz w:val="24"/>
+          <w:szCs w:val="24"/>
+          <w:u w:val="none"/>
+        </w:rPr>
+        <w:t>fatal: a branch named 'Forgetful' already exists</w:t>
+      </w:r>
+    </w:p>
+    <w:p>
+      <w:pPr>
+        <w:pStyle w:val="Normal"/>
+        <w:ind w:left="0" w:hanging="0"/>
+        <w:rPr/>
+      </w:pPr>
+      <w:r>
+        <w:rPr>
+          <w:rStyle w:val="SourceText"/>
+          <w:b w:val="false"/>
+          <w:bCs w:val="false"/>
+          <w:color w:val="auto"/>
+          <w:sz w:val="24"/>
+          <w:szCs w:val="24"/>
+          <w:u w:val="none"/>
+        </w:rPr>
+        <w:t>amnesia@amnesia:~/Persistent/Git/Repositories/Git_Education$ git checkout  Forgetful</w:t>
+      </w:r>
+    </w:p>
+    <w:p>
+      <w:pPr>
+        <w:pStyle w:val="Normal"/>
+        <w:ind w:left="0" w:hanging="0"/>
+        <w:rPr/>
+      </w:pPr>
+      <w:r>
+        <w:rPr>
+          <w:rStyle w:val="SourceText"/>
+          <w:b w:val="false"/>
+          <w:bCs w:val="false"/>
+          <w:color w:val="auto"/>
+          <w:sz w:val="24"/>
+          <w:szCs w:val="24"/>
+          <w:u w:val="none"/>
+        </w:rPr>
+        <w:t>error: Your local changes to the following files would be overwritten by checkout:</w:t>
+      </w:r>
+    </w:p>
+    <w:p>
+      <w:pPr>
+        <w:pStyle w:val="Normal"/>
+        <w:ind w:left="0" w:hanging="0"/>
+        <w:rPr/>
+      </w:pPr>
+      <w:r>
+        <w:rPr>
+          <w:rStyle w:val="SourceText"/>
+          <w:b w:val="false"/>
+          <w:bCs w:val="false"/>
+          <w:color w:val="auto"/>
+          <w:sz w:val="24"/>
+          <w:szCs w:val="24"/>
+          <w:u w:val="none"/>
+        </w:rPr>
+        <w:tab/>
+        <w:t>Errata.txt</w:t>
+      </w:r>
+    </w:p>
+    <w:p>
+      <w:pPr>
+        <w:pStyle w:val="Normal"/>
+        <w:ind w:left="0" w:hanging="0"/>
+        <w:rPr/>
+      </w:pPr>
+      <w:r>
+        <w:rPr>
+          <w:rStyle w:val="SourceText"/>
+          <w:b w:val="false"/>
+          <w:bCs w:val="false"/>
+          <w:color w:val="auto"/>
+          <w:sz w:val="24"/>
+          <w:szCs w:val="24"/>
+          <w:u w:val="none"/>
+        </w:rPr>
+        <w:t>Please commit your changes or stash them before you switch branches.</w:t>
+      </w:r>
+    </w:p>
+    <w:p>
+      <w:pPr>
+        <w:pStyle w:val="Normal"/>
+        <w:ind w:left="0" w:hanging="0"/>
+        <w:rPr/>
+      </w:pPr>
+      <w:r>
+        <w:rPr>
+          <w:rStyle w:val="SourceText"/>
+          <w:b w:val="false"/>
+          <w:bCs w:val="false"/>
+          <w:color w:val="auto"/>
+          <w:sz w:val="24"/>
+          <w:szCs w:val="24"/>
+          <w:u w:val="none"/>
+        </w:rPr>
+        <w:t>Aborting</w:t>
+      </w:r>
+    </w:p>
+    <w:p>
+      <w:pPr>
+        <w:pStyle w:val="Normal"/>
+        <w:ind w:left="0" w:hanging="0"/>
+        <w:rPr/>
+      </w:pPr>
+      <w:r>
+        <w:rPr>
+          <w:rStyle w:val="SourceText"/>
+          <w:b w:val="false"/>
+          <w:bCs w:val="false"/>
+          <w:color w:val="auto"/>
+          <w:sz w:val="24"/>
+          <w:szCs w:val="24"/>
+          <w:u w:val="none"/>
+        </w:rPr>
+        <w:t>amnesia@amnesia:~/Persistent/Git/Repositories/Git_Education$ ^C</w:t>
+      </w:r>
+    </w:p>
+    <w:p>
+      <w:pPr>
+        <w:pStyle w:val="Normal"/>
+        <w:ind w:left="0" w:hanging="0"/>
+        <w:rPr/>
+      </w:pPr>
+      <w:r>
+        <w:rPr>
+          <w:rStyle w:val="SourceText"/>
+          <w:b w:val="false"/>
+          <w:bCs w:val="false"/>
+          <w:color w:val="auto"/>
+          <w:sz w:val="24"/>
+          <w:szCs w:val="24"/>
+          <w:u w:val="none"/>
+        </w:rPr>
+        <w:t>amnesia@amnesia:~/Persistent/Git/Repositories/Git_Education$ git add Errata.txt</w:t>
+      </w:r>
+    </w:p>
+    <w:p>
+      <w:pPr>
+        <w:pStyle w:val="Normal"/>
+        <w:ind w:left="0" w:hanging="0"/>
+        <w:rPr/>
+      </w:pPr>
+      <w:r>
+        <w:rPr>
+          <w:rStyle w:val="SourceText"/>
+          <w:b w:val="false"/>
+          <w:bCs w:val="false"/>
+          <w:color w:val="auto"/>
+          <w:sz w:val="24"/>
+          <w:szCs w:val="24"/>
+          <w:u w:val="none"/>
+        </w:rPr>
+        <w:t>amnesia@amnesia:~/Persistent/Git/Repositories/Git_Education$ status</w:t>
+      </w:r>
+    </w:p>
+    <w:p>
+      <w:pPr>
+        <w:pStyle w:val="Normal"/>
+        <w:ind w:left="0" w:hanging="0"/>
+        <w:rPr/>
+      </w:pPr>
+      <w:r>
+        <w:rPr>
+          <w:rStyle w:val="SourceText"/>
+          <w:b w:val="false"/>
+          <w:bCs w:val="false"/>
+          <w:color w:val="auto"/>
+          <w:sz w:val="24"/>
+          <w:szCs w:val="24"/>
+          <w:u w:val="none"/>
+        </w:rPr>
+        <w:t>bash: status: command not found</w:t>
+      </w:r>
+    </w:p>
+    <w:p>
+      <w:pPr>
+        <w:pStyle w:val="Normal"/>
+        <w:ind w:left="0" w:hanging="0"/>
+        <w:rPr/>
+      </w:pPr>
+      <w:r>
+        <w:rPr>
+          <w:rStyle w:val="SourceText"/>
+          <w:b w:val="false"/>
+          <w:bCs w:val="false"/>
+          <w:color w:val="auto"/>
+          <w:sz w:val="24"/>
+          <w:szCs w:val="24"/>
+          <w:u w:val="none"/>
+        </w:rPr>
+        <w:t>amnesia@amnesia:~/Persistent/Git/Repositories/Git_Education$ git status</w:t>
+      </w:r>
+    </w:p>
+    <w:p>
+      <w:pPr>
+        <w:pStyle w:val="Normal"/>
+        <w:ind w:left="0" w:hanging="0"/>
+        <w:rPr/>
+      </w:pPr>
+      <w:r>
+        <w:rPr>
+          <w:rStyle w:val="SourceText"/>
+          <w:b w:val="false"/>
+          <w:bCs w:val="false"/>
+          <w:color w:val="auto"/>
+          <w:sz w:val="24"/>
+          <w:szCs w:val="24"/>
+          <w:u w:val="none"/>
+        </w:rPr>
+        <w:t>On branch main</w:t>
+      </w:r>
+    </w:p>
+    <w:p>
+      <w:pPr>
+        <w:pStyle w:val="Normal"/>
+        <w:ind w:left="0" w:hanging="0"/>
+        <w:rPr/>
+      </w:pPr>
+      <w:r>
+        <w:rPr>
+          <w:rStyle w:val="SourceText"/>
+          <w:b w:val="false"/>
+          <w:bCs w:val="false"/>
+          <w:color w:val="auto"/>
+          <w:sz w:val="24"/>
+          <w:szCs w:val="24"/>
+          <w:u w:val="none"/>
+        </w:rPr>
+        <w:t>Your branch is ahead of 'origin/main' by 1 commit.</w:t>
+      </w:r>
+    </w:p>
+    <w:p>
+      <w:pPr>
+        <w:pStyle w:val="Normal"/>
+        <w:ind w:left="0" w:hanging="0"/>
+        <w:rPr/>
+      </w:pPr>
+      <w:r>
+        <w:rPr>
+          <w:rStyle w:val="SourceText"/>
+          <w:b w:val="false"/>
+          <w:bCs w:val="false"/>
+          <w:color w:val="auto"/>
+          <w:sz w:val="24"/>
+          <w:szCs w:val="24"/>
+          <w:u w:val="none"/>
+        </w:rPr>
+        <w:t xml:space="preserve">  </w:t>
+      </w:r>
+      <w:r>
+        <w:rPr>
+          <w:rStyle w:val="SourceText"/>
+          <w:b w:val="false"/>
+          <w:bCs w:val="false"/>
+          <w:color w:val="auto"/>
+          <w:sz w:val="24"/>
+          <w:szCs w:val="24"/>
+          <w:u w:val="none"/>
+        </w:rPr>
+        <w:t>(use "git push" to publish your local commits)</w:t>
+      </w:r>
+    </w:p>
+    <w:p>
+      <w:pPr>
+        <w:pStyle w:val="Normal"/>
+        <w:ind w:left="0" w:hanging="0"/>
+        <w:rPr>
+          <w:rStyle w:val="SourceText"/>
+          <w:rFonts w:ascii="Liberation Serif" w:hAnsi="Liberation Serif"/>
+          <w:b w:val="false"/>
+          <w:b w:val="false"/>
+          <w:bCs w:val="false"/>
+          <w:color w:val="auto"/>
+          <w:sz w:val="24"/>
+          <w:szCs w:val="24"/>
+          <w:u w:val="none"/>
+        </w:rPr>
+      </w:pPr>
+      <w:r>
+        <w:rPr/>
+      </w:r>
+    </w:p>
+    <w:p>
+      <w:pPr>
+        <w:pStyle w:val="Normal"/>
+        <w:ind w:left="0" w:hanging="0"/>
+        <w:rPr/>
+      </w:pPr>
+      <w:r>
+        <w:rPr>
+          <w:rStyle w:val="SourceText"/>
+          <w:b w:val="false"/>
+          <w:bCs w:val="false"/>
+          <w:color w:val="auto"/>
+          <w:sz w:val="24"/>
+          <w:szCs w:val="24"/>
+          <w:u w:val="none"/>
+        </w:rPr>
+        <w:t>Changes to be committed:</w:t>
+      </w:r>
+    </w:p>
+    <w:p>
+      <w:pPr>
+        <w:pStyle w:val="Normal"/>
+        <w:ind w:left="0" w:hanging="0"/>
+        <w:rPr/>
+      </w:pPr>
+      <w:r>
+        <w:rPr>
+          <w:rStyle w:val="SourceText"/>
+          <w:b w:val="false"/>
+          <w:bCs w:val="false"/>
+          <w:color w:val="auto"/>
+          <w:sz w:val="24"/>
+          <w:szCs w:val="24"/>
+          <w:u w:val="none"/>
+        </w:rPr>
+        <w:t xml:space="preserve">  </w:t>
+      </w:r>
+      <w:r>
+        <w:rPr>
+          <w:rStyle w:val="SourceText"/>
+          <w:b w:val="false"/>
+          <w:bCs w:val="false"/>
+          <w:color w:val="auto"/>
+          <w:sz w:val="24"/>
+          <w:szCs w:val="24"/>
+          <w:u w:val="none"/>
+        </w:rPr>
+        <w:t>(use "git restore --staged &lt;file&gt;..." to unstage)</w:t>
+      </w:r>
+    </w:p>
+    <w:p>
+      <w:pPr>
+        <w:pStyle w:val="Normal"/>
+        <w:ind w:left="0" w:hanging="0"/>
+        <w:rPr/>
+      </w:pPr>
+      <w:r>
+        <w:rPr>
+          <w:rStyle w:val="SourceText"/>
+          <w:b w:val="false"/>
+          <w:bCs w:val="false"/>
+          <w:color w:val="auto"/>
+          <w:sz w:val="24"/>
+          <w:szCs w:val="24"/>
+          <w:u w:val="none"/>
+        </w:rPr>
+        <w:tab/>
+        <w:t>modified:   Errata.txt</w:t>
+      </w:r>
+    </w:p>
+    <w:p>
+      <w:pPr>
+        <w:pStyle w:val="Normal"/>
+        <w:ind w:left="0" w:hanging="0"/>
+        <w:rPr/>
+      </w:pPr>
+      <w:r>
+        <w:rPr>
+          <w:rStyle w:val="SourceText"/>
+          <w:b w:val="false"/>
+          <w:bCs w:val="false"/>
+          <w:color w:val="auto"/>
+          <w:sz w:val="24"/>
+          <w:szCs w:val="24"/>
+          <w:u w:val="none"/>
+        </w:rPr>
+        <w:tab/>
+        <w:t>new file:   Open_Issues_Tracker.docx</w:t>
+      </w:r>
+    </w:p>
+    <w:p>
+      <w:pPr>
+        <w:pStyle w:val="Normal"/>
+        <w:ind w:left="0" w:hanging="0"/>
+        <w:rPr/>
+      </w:pPr>
+      <w:r>
+        <w:rPr>
+          <w:rStyle w:val="SourceText"/>
+          <w:b w:val="false"/>
+          <w:bCs w:val="false"/>
+          <w:color w:val="auto"/>
+          <w:sz w:val="24"/>
+          <w:szCs w:val="24"/>
+          <w:u w:val="none"/>
+        </w:rPr>
+        <w:tab/>
+        <w:t>modified:   Tails_Installation_Notes.docx</w:t>
+      </w:r>
+    </w:p>
+    <w:p>
+      <w:pPr>
+        <w:pStyle w:val="Normal"/>
+        <w:ind w:left="0" w:hanging="0"/>
+        <w:rPr>
+          <w:rStyle w:val="SourceText"/>
+          <w:rFonts w:ascii="Liberation Serif" w:hAnsi="Liberation Serif"/>
+          <w:b w:val="false"/>
+          <w:b w:val="false"/>
+          <w:bCs w:val="false"/>
+          <w:color w:val="auto"/>
+          <w:sz w:val="24"/>
+          <w:szCs w:val="24"/>
+          <w:u w:val="none"/>
+        </w:rPr>
+      </w:pPr>
+      <w:r>
+        <w:rPr/>
+      </w:r>
+    </w:p>
+    <w:p>
+      <w:pPr>
+        <w:pStyle w:val="Normal"/>
+        <w:ind w:left="0" w:hanging="0"/>
+        <w:rPr/>
+      </w:pPr>
+      <w:r>
+        <w:rPr>
+          <w:rStyle w:val="SourceText"/>
+          <w:b w:val="false"/>
+          <w:bCs w:val="false"/>
+          <w:color w:val="auto"/>
+          <w:sz w:val="24"/>
+          <w:szCs w:val="24"/>
+          <w:u w:val="none"/>
+        </w:rPr>
+        <w:t>Untracked files:</w:t>
+      </w:r>
+    </w:p>
+    <w:p>
+      <w:pPr>
+        <w:pStyle w:val="Normal"/>
+        <w:ind w:left="0" w:hanging="0"/>
+        <w:rPr/>
+      </w:pPr>
+      <w:r>
+        <w:rPr>
+          <w:rStyle w:val="SourceText"/>
+          <w:b w:val="false"/>
+          <w:bCs w:val="false"/>
+          <w:color w:val="auto"/>
+          <w:sz w:val="24"/>
+          <w:szCs w:val="24"/>
+          <w:u w:val="none"/>
+        </w:rPr>
+        <w:t xml:space="preserve">  </w:t>
+      </w:r>
+      <w:r>
+        <w:rPr>
+          <w:rStyle w:val="SourceText"/>
+          <w:b w:val="false"/>
+          <w:bCs w:val="false"/>
+          <w:color w:val="auto"/>
+          <w:sz w:val="24"/>
+          <w:szCs w:val="24"/>
+          <w:u w:val="none"/>
+        </w:rPr>
+        <w:t>(use "git add &lt;file&gt;..." to include in what will be committed)</w:t>
+      </w:r>
+    </w:p>
+    <w:p>
+      <w:pPr>
+        <w:pStyle w:val="Normal"/>
+        <w:ind w:left="0" w:hanging="0"/>
+        <w:rPr/>
+      </w:pPr>
+      <w:r>
+        <w:rPr>
+          <w:rStyle w:val="SourceText"/>
+          <w:b w:val="false"/>
+          <w:bCs w:val="false"/>
+          <w:color w:val="auto"/>
+          <w:sz w:val="24"/>
+          <w:szCs w:val="24"/>
+          <w:u w:val="none"/>
+        </w:rPr>
+        <w:tab/>
+        <w:t>.~lock.Open_Issues_Tracker.docx#</w:t>
+      </w:r>
+    </w:p>
+    <w:p>
+      <w:pPr>
+        <w:pStyle w:val="Normal"/>
+        <w:ind w:left="0" w:hanging="0"/>
+        <w:rPr/>
+      </w:pPr>
+      <w:r>
+        <w:rPr>
+          <w:rStyle w:val="SourceText"/>
+          <w:b w:val="false"/>
+          <w:bCs w:val="false"/>
+          <w:color w:val="auto"/>
+          <w:sz w:val="24"/>
+          <w:szCs w:val="24"/>
+          <w:u w:val="none"/>
+        </w:rPr>
+        <w:tab/>
+        <w:t>.~lock.Tails_Installation_Notes.docx#</w:t>
+      </w:r>
+    </w:p>
+    <w:p>
+      <w:pPr>
+        <w:pStyle w:val="Normal"/>
+        <w:ind w:left="0" w:hanging="0"/>
+        <w:rPr>
+          <w:rStyle w:val="SourceText"/>
+          <w:rFonts w:ascii="Liberation Serif" w:hAnsi="Liberation Serif"/>
+          <w:b w:val="false"/>
+          <w:b w:val="false"/>
+          <w:bCs w:val="false"/>
+          <w:color w:val="auto"/>
+          <w:sz w:val="24"/>
+          <w:szCs w:val="24"/>
+          <w:u w:val="none"/>
+        </w:rPr>
+      </w:pPr>
+      <w:r>
+        <w:rPr/>
+      </w:r>
+    </w:p>
+    <w:p>
+      <w:pPr>
+        <w:pStyle w:val="Normal"/>
+        <w:ind w:left="0" w:hanging="0"/>
+        <w:rPr/>
+      </w:pPr>
+      <w:r>
+        <w:rPr>
+          <w:rStyle w:val="SourceText"/>
+          <w:b w:val="false"/>
+          <w:bCs w:val="false"/>
+          <w:color w:val="auto"/>
+          <w:sz w:val="24"/>
+          <w:szCs w:val="24"/>
+          <w:u w:val="none"/>
+        </w:rPr>
+        <w:t>amnesia@amnesia:~/Persistent/Git/Repositories/Git_Education$ git commit</w:t>
+      </w:r>
+    </w:p>
+    <w:p>
+      <w:pPr>
+        <w:pStyle w:val="Normal"/>
+        <w:ind w:left="0" w:hanging="0"/>
+        <w:rPr/>
+      </w:pPr>
+      <w:r>
+        <w:rPr>
+          <w:rStyle w:val="SourceText"/>
+          <w:b w:val="false"/>
+          <w:bCs w:val="false"/>
+          <w:color w:val="auto"/>
+          <w:sz w:val="24"/>
+          <w:szCs w:val="24"/>
+          <w:u w:val="none"/>
+        </w:rPr>
+        <w:t>Author identity unknown</w:t>
+      </w:r>
+    </w:p>
+    <w:p>
+      <w:pPr>
+        <w:pStyle w:val="Normal"/>
+        <w:ind w:left="0" w:hanging="0"/>
+        <w:rPr>
+          <w:rStyle w:val="SourceText"/>
+          <w:rFonts w:ascii="Liberation Serif" w:hAnsi="Liberation Serif"/>
+          <w:b w:val="false"/>
+          <w:b w:val="false"/>
+          <w:bCs w:val="false"/>
+          <w:color w:val="auto"/>
+          <w:sz w:val="24"/>
+          <w:szCs w:val="24"/>
+          <w:u w:val="none"/>
+        </w:rPr>
+      </w:pPr>
+      <w:r>
+        <w:rPr/>
+      </w:r>
+    </w:p>
+    <w:p>
+      <w:pPr>
+        <w:pStyle w:val="Normal"/>
+        <w:ind w:left="0" w:hanging="0"/>
+        <w:rPr/>
+      </w:pPr>
+      <w:r>
+        <w:rPr>
+          <w:rStyle w:val="SourceText"/>
+          <w:b w:val="false"/>
+          <w:bCs w:val="false"/>
+          <w:color w:val="auto"/>
+          <w:sz w:val="24"/>
+          <w:szCs w:val="24"/>
+          <w:u w:val="none"/>
+        </w:rPr>
+        <w:t>*** Please tell me who you are.</w:t>
+      </w:r>
+    </w:p>
+    <w:p>
+      <w:pPr>
+        <w:pStyle w:val="Normal"/>
+        <w:ind w:left="0" w:hanging="0"/>
+        <w:rPr>
+          <w:rStyle w:val="SourceText"/>
+          <w:rFonts w:ascii="Liberation Serif" w:hAnsi="Liberation Serif"/>
+          <w:b w:val="false"/>
+          <w:b w:val="false"/>
+          <w:bCs w:val="false"/>
+          <w:color w:val="auto"/>
+          <w:sz w:val="24"/>
+          <w:szCs w:val="24"/>
+          <w:u w:val="none"/>
+        </w:rPr>
+      </w:pPr>
+      <w:r>
+        <w:rPr/>
+      </w:r>
+    </w:p>
+    <w:p>
+      <w:pPr>
+        <w:pStyle w:val="Normal"/>
+        <w:ind w:left="0" w:hanging="0"/>
+        <w:rPr/>
+      </w:pPr>
+      <w:r>
+        <w:rPr>
+          <w:rStyle w:val="SourceText"/>
+          <w:b w:val="false"/>
+          <w:bCs w:val="false"/>
+          <w:color w:val="auto"/>
+          <w:sz w:val="24"/>
+          <w:szCs w:val="24"/>
+          <w:u w:val="none"/>
+        </w:rPr>
+        <w:t>Run</w:t>
+      </w:r>
+    </w:p>
+    <w:p>
+      <w:pPr>
+        <w:pStyle w:val="Normal"/>
+        <w:ind w:left="0" w:hanging="0"/>
+        <w:rPr>
+          <w:rStyle w:val="SourceText"/>
+          <w:rFonts w:ascii="Liberation Serif" w:hAnsi="Liberation Serif"/>
+          <w:b w:val="false"/>
+          <w:b w:val="false"/>
+          <w:bCs w:val="false"/>
+          <w:color w:val="auto"/>
+          <w:sz w:val="24"/>
+          <w:szCs w:val="24"/>
+          <w:u w:val="none"/>
+        </w:rPr>
+      </w:pPr>
+      <w:r>
+        <w:rPr/>
+      </w:r>
+    </w:p>
+    <w:p>
+      <w:pPr>
+        <w:pStyle w:val="Normal"/>
+        <w:ind w:left="0" w:hanging="0"/>
+        <w:rPr/>
+      </w:pPr>
+      <w:r>
+        <w:rPr>
+          <w:rStyle w:val="SourceText"/>
+          <w:b w:val="false"/>
+          <w:bCs w:val="false"/>
+          <w:color w:val="auto"/>
+          <w:sz w:val="24"/>
+          <w:szCs w:val="24"/>
+          <w:u w:val="none"/>
+        </w:rPr>
+        <w:t xml:space="preserve">  </w:t>
+      </w:r>
+      <w:r>
+        <w:rPr>
+          <w:rStyle w:val="SourceText"/>
+          <w:b w:val="false"/>
+          <w:bCs w:val="false"/>
+          <w:color w:val="auto"/>
+          <w:sz w:val="24"/>
+          <w:szCs w:val="24"/>
+          <w:u w:val="none"/>
+        </w:rPr>
+        <w:t>git config --global user.email "you@example.com"</w:t>
+      </w:r>
+    </w:p>
+    <w:p>
+      <w:pPr>
+        <w:pStyle w:val="Normal"/>
+        <w:ind w:left="0" w:hanging="0"/>
+        <w:rPr/>
+      </w:pPr>
+      <w:r>
+        <w:rPr>
+          <w:rStyle w:val="SourceText"/>
+          <w:b w:val="false"/>
+          <w:bCs w:val="false"/>
+          <w:color w:val="auto"/>
+          <w:sz w:val="24"/>
+          <w:szCs w:val="24"/>
+          <w:u w:val="none"/>
+        </w:rPr>
+        <w:t xml:space="preserve">  </w:t>
+      </w:r>
+      <w:r>
+        <w:rPr>
+          <w:rStyle w:val="SourceText"/>
+          <w:b w:val="false"/>
+          <w:bCs w:val="false"/>
+          <w:color w:val="auto"/>
+          <w:sz w:val="24"/>
+          <w:szCs w:val="24"/>
+          <w:u w:val="none"/>
+        </w:rPr>
+        <w:t>git config --global user.name "Your Name"</w:t>
+      </w:r>
+    </w:p>
+    <w:p>
+      <w:pPr>
+        <w:pStyle w:val="Normal"/>
+        <w:ind w:left="0" w:hanging="0"/>
+        <w:rPr>
+          <w:rStyle w:val="SourceText"/>
+          <w:rFonts w:ascii="Liberation Serif" w:hAnsi="Liberation Serif"/>
+          <w:b w:val="false"/>
+          <w:b w:val="false"/>
+          <w:bCs w:val="false"/>
+          <w:color w:val="auto"/>
+          <w:sz w:val="24"/>
+          <w:szCs w:val="24"/>
+          <w:u w:val="none"/>
+        </w:rPr>
+      </w:pPr>
+      <w:r>
+        <w:rPr/>
+      </w:r>
+    </w:p>
+    <w:p>
+      <w:pPr>
+        <w:pStyle w:val="Normal"/>
+        <w:ind w:left="0" w:hanging="0"/>
+        <w:rPr/>
+      </w:pPr>
+      <w:r>
+        <w:rPr>
+          <w:rStyle w:val="SourceText"/>
+          <w:b w:val="false"/>
+          <w:bCs w:val="false"/>
+          <w:color w:val="auto"/>
+          <w:sz w:val="24"/>
+          <w:szCs w:val="24"/>
+          <w:u w:val="none"/>
+        </w:rPr>
+        <w:t>to set your account's default identity.</w:t>
+      </w:r>
+    </w:p>
+    <w:p>
+      <w:pPr>
+        <w:pStyle w:val="Normal"/>
+        <w:ind w:left="0" w:hanging="0"/>
+        <w:rPr/>
+      </w:pPr>
+      <w:r>
+        <w:rPr>
+          <w:rStyle w:val="SourceText"/>
+          <w:b w:val="false"/>
+          <w:bCs w:val="false"/>
+          <w:color w:val="auto"/>
+          <w:sz w:val="24"/>
+          <w:szCs w:val="24"/>
+          <w:u w:val="none"/>
+        </w:rPr>
+        <w:t>Omit --global to set the identity only in this repository.</w:t>
+      </w:r>
+    </w:p>
+    <w:p>
+      <w:pPr>
+        <w:pStyle w:val="Normal"/>
+        <w:ind w:left="0" w:hanging="0"/>
+        <w:rPr>
+          <w:rStyle w:val="SourceText"/>
+          <w:rFonts w:ascii="Liberation Serif" w:hAnsi="Liberation Serif"/>
+          <w:b w:val="false"/>
+          <w:b w:val="false"/>
+          <w:bCs w:val="false"/>
+          <w:color w:val="auto"/>
+          <w:sz w:val="24"/>
+          <w:szCs w:val="24"/>
+          <w:u w:val="none"/>
+        </w:rPr>
+      </w:pPr>
+      <w:r>
+        <w:rPr/>
+      </w:r>
+    </w:p>
+    <w:p>
+      <w:pPr>
+        <w:pStyle w:val="Normal"/>
+        <w:ind w:left="0" w:hanging="0"/>
+        <w:rPr/>
+      </w:pPr>
+      <w:r>
+        <w:rPr>
+          <w:rStyle w:val="SourceText"/>
+          <w:b w:val="false"/>
+          <w:bCs w:val="false"/>
+          <w:color w:val="auto"/>
+          <w:sz w:val="24"/>
+          <w:szCs w:val="24"/>
+          <w:u w:val="none"/>
+        </w:rPr>
+        <w:t>fatal: empty ident name (for &lt;amnesia@localhost&gt;) not allowed</w:t>
+      </w:r>
+    </w:p>
+    <w:p>
+      <w:pPr>
+        <w:pStyle w:val="Normal"/>
+        <w:ind w:left="0" w:hanging="0"/>
+        <w:rPr/>
+      </w:pPr>
+      <w:r>
+        <w:rPr>
+          <w:rStyle w:val="SourceText"/>
+          <w:b w:val="false"/>
+          <w:bCs w:val="false"/>
+          <w:color w:val="auto"/>
+          <w:sz w:val="24"/>
+          <w:szCs w:val="24"/>
+          <w:u w:val="none"/>
+        </w:rPr>
+        <w:t>amnesia@amnesia:~/Persistent/Git/Repositories/Git_Education$ ^C</w:t>
+      </w:r>
+    </w:p>
+    <w:p>
+      <w:pPr>
+        <w:pStyle w:val="Normal"/>
+        <w:ind w:left="0" w:hanging="0"/>
+        <w:rPr/>
+      </w:pPr>
+      <w:r>
+        <w:rPr>
+          <w:rStyle w:val="SourceText"/>
+          <w:b w:val="false"/>
+          <w:bCs w:val="false"/>
+          <w:color w:val="auto"/>
+          <w:sz w:val="24"/>
+          <w:szCs w:val="24"/>
+          <w:u w:val="none"/>
+        </w:rPr>
+        <w:t>amnesia@amnesia:~/Persistent/Git/Repositories/Git_Education$ git config --global "SteveN5QC@gmail.com"</w:t>
+      </w:r>
+    </w:p>
+    <w:p>
+      <w:pPr>
+        <w:pStyle w:val="Normal"/>
+        <w:ind w:left="0" w:hanging="0"/>
+        <w:rPr/>
+      </w:pPr>
+      <w:r>
+        <w:rPr>
+          <w:rStyle w:val="SourceText"/>
+          <w:b w:val="false"/>
+          <w:bCs w:val="false"/>
+          <w:color w:val="auto"/>
+          <w:sz w:val="24"/>
+          <w:szCs w:val="24"/>
+          <w:u w:val="none"/>
+        </w:rPr>
+        <w:t>error: invalid key: SteveN5QC@gmail.com</w:t>
+      </w:r>
+    </w:p>
+    <w:p>
+      <w:pPr>
+        <w:pStyle w:val="Normal"/>
+        <w:ind w:left="0" w:hanging="0"/>
+        <w:rPr/>
+      </w:pPr>
+      <w:r>
+        <w:rPr>
+          <w:rStyle w:val="SourceText"/>
+          <w:b w:val="false"/>
+          <w:bCs w:val="false"/>
+          <w:color w:val="auto"/>
+          <w:sz w:val="24"/>
+          <w:szCs w:val="24"/>
+          <w:u w:val="none"/>
+        </w:rPr>
+        <w:t>amnesia@amnesia:~/Persistent/Git/Repositories/Git_Education$ ^C</w:t>
+      </w:r>
+    </w:p>
+    <w:p>
+      <w:pPr>
+        <w:pStyle w:val="Normal"/>
+        <w:ind w:left="0" w:hanging="0"/>
+        <w:rPr/>
+      </w:pPr>
+      <w:r>
+        <w:rPr>
+          <w:rStyle w:val="SourceText"/>
+          <w:b w:val="false"/>
+          <w:bCs w:val="false"/>
+          <w:color w:val="auto"/>
+          <w:sz w:val="24"/>
+          <w:szCs w:val="24"/>
+          <w:u w:val="none"/>
+        </w:rPr>
+        <w:t>amnesia@amnesia:~/Persistent/Git/Repositories/Git_Education$ git config --global user.email "SteveN5QC@gmail.com"</w:t>
+      </w:r>
+    </w:p>
+    <w:p>
+      <w:pPr>
+        <w:pStyle w:val="Normal"/>
+        <w:ind w:left="0" w:hanging="0"/>
+        <w:rPr/>
+      </w:pPr>
+      <w:r>
+        <w:rPr>
+          <w:rStyle w:val="SourceText"/>
+          <w:b w:val="false"/>
+          <w:bCs w:val="false"/>
+          <w:color w:val="auto"/>
+          <w:sz w:val="24"/>
+          <w:szCs w:val="24"/>
+          <w:u w:val="none"/>
+        </w:rPr>
+        <w:t>amnesia@amnesia:~/Persistent/Git/Repositories/Git_Education$ git config --global user.name "Steve Nielson"</w:t>
+      </w:r>
+    </w:p>
+    <w:p>
+      <w:pPr>
+        <w:pStyle w:val="Normal"/>
+        <w:ind w:left="0" w:hanging="0"/>
+        <w:rPr/>
+      </w:pPr>
+      <w:r>
+        <w:rPr>
+          <w:rStyle w:val="SourceText"/>
+          <w:b w:val="false"/>
+          <w:bCs w:val="false"/>
+          <w:color w:val="auto"/>
+          <w:sz w:val="24"/>
+          <w:szCs w:val="24"/>
+          <w:u w:val="none"/>
+        </w:rPr>
+        <w:t>amnesia@amnesia:~/Persistent/Git/Repositories/Git_Education$ git commit</w:t>
+      </w:r>
+    </w:p>
+    <w:p>
+      <w:pPr>
+        <w:pStyle w:val="Normal"/>
+        <w:ind w:left="0" w:hanging="0"/>
+        <w:rPr/>
+      </w:pPr>
+      <w:r>
+        <w:rPr>
+          <w:rStyle w:val="SourceText"/>
+          <w:b w:val="false"/>
+          <w:bCs w:val="false"/>
+          <w:color w:val="auto"/>
+          <w:sz w:val="24"/>
+          <w:szCs w:val="24"/>
+          <w:u w:val="none"/>
+        </w:rPr>
+        <w:t>Aborting commit due to empty commit message.</w:t>
+      </w:r>
+    </w:p>
+    <w:p>
+      <w:pPr>
+        <w:pStyle w:val="Normal"/>
+        <w:ind w:left="0" w:hanging="0"/>
+        <w:rPr/>
+      </w:pPr>
+      <w:r>
+        <w:rPr>
+          <w:rStyle w:val="SourceText"/>
+          <w:b w:val="false"/>
+          <w:bCs w:val="false"/>
+          <w:color w:val="auto"/>
+          <w:sz w:val="24"/>
+          <w:szCs w:val="24"/>
+          <w:u w:val="none"/>
+        </w:rPr>
+        <w:t>amnesia@amnesia:~/Persistent/Git/Repositories/Git_Education$ git commit</w:t>
+      </w:r>
+    </w:p>
+    <w:p>
+      <w:pPr>
+        <w:pStyle w:val="Normal"/>
+        <w:ind w:left="0" w:hanging="0"/>
+        <w:rPr/>
+      </w:pPr>
+      <w:r>
+        <w:rPr>
+          <w:rStyle w:val="SourceText"/>
+          <w:b w:val="false"/>
+          <w:bCs w:val="false"/>
+          <w:color w:val="auto"/>
+          <w:sz w:val="24"/>
+          <w:szCs w:val="24"/>
+          <w:u w:val="none"/>
+        </w:rPr>
+        <w:t>[main 8c2b17a] Commiting on Tails 2024.04.04  On branch main</w:t>
+      </w:r>
+    </w:p>
+    <w:p>
+      <w:pPr>
+        <w:pStyle w:val="Normal"/>
+        <w:ind w:left="0" w:hanging="0"/>
+        <w:rPr/>
+      </w:pPr>
+      <w:r>
+        <w:rPr>
+          <w:rStyle w:val="SourceText"/>
+          <w:b w:val="false"/>
+          <w:bCs w:val="false"/>
+          <w:color w:val="auto"/>
+          <w:sz w:val="24"/>
+          <w:szCs w:val="24"/>
+          <w:u w:val="none"/>
+        </w:rPr>
+        <w:t xml:space="preserve"> </w:t>
+      </w:r>
+      <w:r>
+        <w:rPr>
+          <w:rStyle w:val="SourceText"/>
+          <w:b w:val="false"/>
+          <w:bCs w:val="false"/>
+          <w:color w:val="auto"/>
+          <w:sz w:val="24"/>
+          <w:szCs w:val="24"/>
+          <w:u w:val="none"/>
+        </w:rPr>
+        <w:t>3 files changed, 26 insertions(+), 1 deletion(-)</w:t>
+      </w:r>
+    </w:p>
+    <w:p>
+      <w:pPr>
+        <w:pStyle w:val="Normal"/>
+        <w:ind w:left="0" w:hanging="0"/>
+        <w:rPr/>
+      </w:pPr>
+      <w:r>
+        <w:rPr>
+          <w:rStyle w:val="SourceText"/>
+          <w:b w:val="false"/>
+          <w:bCs w:val="false"/>
+          <w:color w:val="auto"/>
+          <w:sz w:val="24"/>
+          <w:szCs w:val="24"/>
+          <w:u w:val="none"/>
+        </w:rPr>
+        <w:t xml:space="preserve"> </w:t>
+      </w:r>
+      <w:r>
+        <w:rPr>
+          <w:rStyle w:val="SourceText"/>
+          <w:b w:val="false"/>
+          <w:bCs w:val="false"/>
+          <w:color w:val="auto"/>
+          <w:sz w:val="24"/>
+          <w:szCs w:val="24"/>
+          <w:u w:val="none"/>
+        </w:rPr>
+        <w:t>create mode 100644 Open_Issues_Tracker.docx</w:t>
+      </w:r>
+    </w:p>
+    <w:p>
+      <w:pPr>
+        <w:pStyle w:val="Normal"/>
+        <w:ind w:left="0" w:hanging="0"/>
+        <w:rPr/>
+      </w:pPr>
+      <w:r>
+        <w:rPr>
+          <w:rStyle w:val="SourceText"/>
+          <w:b w:val="false"/>
+          <w:bCs w:val="false"/>
+          <w:color w:val="auto"/>
+          <w:sz w:val="24"/>
+          <w:szCs w:val="24"/>
+          <w:u w:val="none"/>
+        </w:rPr>
+        <w:t>amnesia@amnesia:~/Persistent/Git/Repositories/Git_Education$ git checkout  Forgetful</w:t>
+      </w:r>
+    </w:p>
+    <w:p>
+      <w:pPr>
+        <w:pStyle w:val="Normal"/>
+        <w:ind w:left="0" w:hanging="0"/>
+        <w:rPr/>
+      </w:pPr>
+      <w:r>
+        <w:rPr>
+          <w:rStyle w:val="SourceText"/>
+          <w:b w:val="false"/>
+          <w:bCs w:val="false"/>
+          <w:color w:val="auto"/>
+          <w:sz w:val="24"/>
+          <w:szCs w:val="24"/>
+          <w:u w:val="none"/>
+        </w:rPr>
+        <w:t>Switched to branch 'Forgetful'</w:t>
+      </w:r>
+    </w:p>
+    <w:p>
+      <w:pPr>
+        <w:pStyle w:val="Normal"/>
+        <w:ind w:left="0" w:hanging="0"/>
+        <w:rPr/>
+      </w:pPr>
+      <w:r>
+        <w:rPr>
+          <w:rStyle w:val="SourceText"/>
+          <w:b w:val="false"/>
+          <w:bCs w:val="false"/>
+          <w:color w:val="auto"/>
+          <w:sz w:val="24"/>
+          <w:szCs w:val="24"/>
+          <w:u w:val="none"/>
+        </w:rPr>
+        <w:t>amnesia@amnesia:~/Persistent/Git/Repositories/Git_Education$ git status</w:t>
+      </w:r>
+    </w:p>
+    <w:p>
+      <w:pPr>
+        <w:pStyle w:val="Normal"/>
+        <w:ind w:left="0" w:hanging="0"/>
+        <w:rPr/>
+      </w:pPr>
+      <w:r>
+        <w:rPr>
+          <w:rStyle w:val="SourceText"/>
+          <w:b w:val="false"/>
+          <w:bCs w:val="false"/>
+          <w:color w:val="auto"/>
+          <w:sz w:val="24"/>
+          <w:szCs w:val="24"/>
+          <w:u w:val="none"/>
+        </w:rPr>
+        <w:t>On branch Forgetful</w:t>
+      </w:r>
+    </w:p>
+    <w:p>
+      <w:pPr>
+        <w:pStyle w:val="Normal"/>
+        <w:ind w:left="0" w:hanging="0"/>
+        <w:rPr/>
+      </w:pPr>
+      <w:r>
+        <w:rPr>
+          <w:rStyle w:val="SourceText"/>
+          <w:b w:val="false"/>
+          <w:bCs w:val="false"/>
+          <w:color w:val="auto"/>
+          <w:sz w:val="24"/>
+          <w:szCs w:val="24"/>
+          <w:u w:val="none"/>
+        </w:rPr>
+        <w:t>Untracked files:</w:t>
+      </w:r>
+    </w:p>
+    <w:p>
+      <w:pPr>
+        <w:pStyle w:val="Normal"/>
+        <w:ind w:left="0" w:hanging="0"/>
+        <w:rPr/>
+      </w:pPr>
+      <w:r>
+        <w:rPr>
+          <w:rStyle w:val="SourceText"/>
+          <w:b w:val="false"/>
+          <w:bCs w:val="false"/>
+          <w:color w:val="auto"/>
+          <w:sz w:val="24"/>
+          <w:szCs w:val="24"/>
+          <w:u w:val="none"/>
+        </w:rPr>
+        <w:t xml:space="preserve">  </w:t>
+      </w:r>
+      <w:r>
+        <w:rPr>
+          <w:rStyle w:val="SourceText"/>
+          <w:b w:val="false"/>
+          <w:bCs w:val="false"/>
+          <w:color w:val="auto"/>
+          <w:sz w:val="24"/>
+          <w:szCs w:val="24"/>
+          <w:u w:val="none"/>
+        </w:rPr>
+        <w:t>(use "git add &lt;file&gt;..." to include in what will be committed)</w:t>
+      </w:r>
+    </w:p>
+    <w:p>
+      <w:pPr>
+        <w:pStyle w:val="Normal"/>
+        <w:ind w:left="0" w:hanging="0"/>
+        <w:rPr/>
+      </w:pPr>
+      <w:r>
+        <w:rPr>
+          <w:rStyle w:val="SourceText"/>
+          <w:b w:val="false"/>
+          <w:bCs w:val="false"/>
+          <w:color w:val="auto"/>
+          <w:sz w:val="24"/>
+          <w:szCs w:val="24"/>
+          <w:u w:val="none"/>
+        </w:rPr>
+        <w:tab/>
+        <w:t>.~lock.Learning_Plan.docx#</w:t>
+      </w:r>
+    </w:p>
+    <w:p>
+      <w:pPr>
+        <w:pStyle w:val="Normal"/>
+        <w:ind w:left="0" w:hanging="0"/>
+        <w:rPr/>
+      </w:pPr>
+      <w:r>
+        <w:rPr>
+          <w:rStyle w:val="SourceText"/>
+          <w:b w:val="false"/>
+          <w:bCs w:val="false"/>
+          <w:color w:val="auto"/>
+          <w:sz w:val="24"/>
+          <w:szCs w:val="24"/>
+          <w:u w:val="none"/>
+        </w:rPr>
+        <w:tab/>
+        <w:t>.~lock.Open_Issues_Tracker.docx#</w:t>
+      </w:r>
+    </w:p>
+    <w:p>
+      <w:pPr>
+        <w:pStyle w:val="Normal"/>
+        <w:ind w:left="0" w:hanging="0"/>
+        <w:rPr/>
+      </w:pPr>
+      <w:r>
+        <w:rPr>
+          <w:rStyle w:val="SourceText"/>
+          <w:b w:val="false"/>
+          <w:bCs w:val="false"/>
+          <w:color w:val="auto"/>
+          <w:sz w:val="24"/>
+          <w:szCs w:val="24"/>
+          <w:u w:val="none"/>
+        </w:rPr>
+        <w:tab/>
+        <w:t>.~lock.Tails_Installation_Notes.docx#</w:t>
+      </w:r>
+    </w:p>
+    <w:p>
+      <w:pPr>
+        <w:pStyle w:val="Normal"/>
+        <w:ind w:left="0" w:hanging="0"/>
+        <w:rPr>
+          <w:rStyle w:val="SourceText"/>
+          <w:rFonts w:ascii="Liberation Serif" w:hAnsi="Liberation Serif"/>
+          <w:b w:val="false"/>
+          <w:b w:val="false"/>
+          <w:bCs w:val="false"/>
+          <w:color w:val="auto"/>
+          <w:sz w:val="24"/>
+          <w:szCs w:val="24"/>
+          <w:u w:val="none"/>
+        </w:rPr>
+      </w:pPr>
+      <w:r>
+        <w:rPr/>
+      </w:r>
+    </w:p>
+    <w:p>
+      <w:pPr>
+        <w:pStyle w:val="Normal"/>
+        <w:ind w:left="0" w:hanging="0"/>
+        <w:rPr/>
+      </w:pPr>
+      <w:r>
+        <w:rPr>
+          <w:rStyle w:val="SourceText"/>
+          <w:b w:val="false"/>
+          <w:bCs w:val="false"/>
+          <w:color w:val="auto"/>
+          <w:sz w:val="24"/>
+          <w:szCs w:val="24"/>
+          <w:u w:val="none"/>
+        </w:rPr>
+        <w:t>nothing added to commit but untracked files present (use "git add" to track)</w:t>
       </w:r>
     </w:p>
     <w:sectPr>
@@ -7430,6 +11059,273 @@
     </w:sectPr>
   </w:body>
 </w:document>
+</file>
+
+<file path=word/numbering.xml><?xml version="1.0" encoding="utf-8"?>
+<w:numbering xmlns:w="http://schemas.openxmlformats.org/wordprocessingml/2006/main" xmlns:o="urn:schemas-microsoft-com:office:office" xmlns:r="http://schemas.openxmlformats.org/officeDocument/2006/relationships" xmlns:v="urn:schemas-microsoft-com:vml" xmlns:mc="http://schemas.openxmlformats.org/markup-compatibility/2006" xmlns:w14="http://schemas.microsoft.com/office/word/2010/wordml" mc:Ignorable="w14">
+  <w:abstractNum w:abstractNumId="1">
+    <w:lvl w:ilvl="0">
+      <w:start w:val="1"/>
+      <w:numFmt w:val="bullet"/>
+      <w:lvlText w:val=""/>
+      <w:lvlJc w:val="left"/>
+      <w:pPr>
+        <w:tabs>
+          <w:tab w:val="num" w:pos="720"/>
+        </w:tabs>
+        <w:ind w:left="720" w:hanging="360"/>
+      </w:pPr>
+      <w:rPr>
+        <w:rFonts w:ascii="Symbol" w:hAnsi="Symbol" w:cs="Symbol" w:hint="default"/>
+      </w:rPr>
+    </w:lvl>
+    <w:lvl w:ilvl="1">
+      <w:start w:val="1"/>
+      <w:numFmt w:val="bullet"/>
+      <w:lvlText w:val=""/>
+      <w:lvlJc w:val="left"/>
+      <w:pPr>
+        <w:tabs>
+          <w:tab w:val="num" w:pos="1080"/>
+        </w:tabs>
+        <w:ind w:left="1080" w:hanging="360"/>
+      </w:pPr>
+      <w:rPr>
+        <w:rFonts w:ascii="Wingdings" w:hAnsi="Wingdings" w:cs="Wingdings" w:hint="default"/>
+      </w:rPr>
+    </w:lvl>
+    <w:lvl w:ilvl="2">
+      <w:start w:val="1"/>
+      <w:numFmt w:val="bullet"/>
+      <w:lvlText w:val="▪"/>
+      <w:lvlJc w:val="left"/>
+      <w:pPr>
+        <w:tabs>
+          <w:tab w:val="num" w:pos="1440"/>
+        </w:tabs>
+        <w:ind w:left="1440" w:hanging="360"/>
+      </w:pPr>
+      <w:rPr>
+        <w:rFonts w:ascii="OpenSymbol" w:hAnsi="OpenSymbol" w:cs="OpenSymbol" w:hint="default"/>
+      </w:rPr>
+    </w:lvl>
+    <w:lvl w:ilvl="3">
+      <w:start w:val="1"/>
+      <w:numFmt w:val="bullet"/>
+      <w:lvlText w:val=""/>
+      <w:lvlJc w:val="left"/>
+      <w:pPr>
+        <w:tabs>
+          <w:tab w:val="num" w:pos="1800"/>
+        </w:tabs>
+        <w:ind w:left="1800" w:hanging="360"/>
+      </w:pPr>
+      <w:rPr>
+        <w:rFonts w:ascii="Symbol" w:hAnsi="Symbol" w:cs="Symbol" w:hint="default"/>
+      </w:rPr>
+    </w:lvl>
+    <w:lvl w:ilvl="4">
+      <w:start w:val="1"/>
+      <w:numFmt w:val="bullet"/>
+      <w:lvlText w:val="◦"/>
+      <w:lvlJc w:val="left"/>
+      <w:pPr>
+        <w:tabs>
+          <w:tab w:val="num" w:pos="2160"/>
+        </w:tabs>
+        <w:ind w:left="2160" w:hanging="360"/>
+      </w:pPr>
+      <w:rPr>
+        <w:rFonts w:ascii="OpenSymbol" w:hAnsi="OpenSymbol" w:cs="OpenSymbol" w:hint="default"/>
+      </w:rPr>
+    </w:lvl>
+    <w:lvl w:ilvl="5">
+      <w:start w:val="1"/>
+      <w:numFmt w:val="bullet"/>
+      <w:lvlText w:val="▪"/>
+      <w:lvlJc w:val="left"/>
+      <w:pPr>
+        <w:tabs>
+          <w:tab w:val="num" w:pos="2520"/>
+        </w:tabs>
+        <w:ind w:left="2520" w:hanging="360"/>
+      </w:pPr>
+      <w:rPr>
+        <w:rFonts w:ascii="OpenSymbol" w:hAnsi="OpenSymbol" w:cs="OpenSymbol" w:hint="default"/>
+      </w:rPr>
+    </w:lvl>
+    <w:lvl w:ilvl="6">
+      <w:start w:val="1"/>
+      <w:numFmt w:val="bullet"/>
+      <w:lvlText w:val=""/>
+      <w:lvlJc w:val="left"/>
+      <w:pPr>
+        <w:tabs>
+          <w:tab w:val="num" w:pos="2880"/>
+        </w:tabs>
+        <w:ind w:left="2880" w:hanging="360"/>
+      </w:pPr>
+      <w:rPr>
+        <w:rFonts w:ascii="Symbol" w:hAnsi="Symbol" w:cs="Symbol" w:hint="default"/>
+      </w:rPr>
+    </w:lvl>
+    <w:lvl w:ilvl="7">
+      <w:start w:val="1"/>
+      <w:numFmt w:val="bullet"/>
+      <w:lvlText w:val="◦"/>
+      <w:lvlJc w:val="left"/>
+      <w:pPr>
+        <w:tabs>
+          <w:tab w:val="num" w:pos="3240"/>
+        </w:tabs>
+        <w:ind w:left="3240" w:hanging="360"/>
+      </w:pPr>
+      <w:rPr>
+        <w:rFonts w:ascii="OpenSymbol" w:hAnsi="OpenSymbol" w:cs="OpenSymbol" w:hint="default"/>
+      </w:rPr>
+    </w:lvl>
+    <w:lvl w:ilvl="8">
+      <w:start w:val="1"/>
+      <w:numFmt w:val="bullet"/>
+      <w:lvlText w:val="▪"/>
+      <w:lvlJc w:val="left"/>
+      <w:pPr>
+        <w:tabs>
+          <w:tab w:val="num" w:pos="3600"/>
+        </w:tabs>
+        <w:ind w:left="3600" w:hanging="360"/>
+      </w:pPr>
+      <w:rPr>
+        <w:rFonts w:ascii="OpenSymbol" w:hAnsi="OpenSymbol" w:cs="OpenSymbol" w:hint="default"/>
+      </w:rPr>
+    </w:lvl>
+  </w:abstractNum>
+  <w:abstractNum w:abstractNumId="2">
+    <w:lvl w:ilvl="0">
+      <w:start w:val="1"/>
+      <w:numFmt w:val="none"/>
+      <w:suff w:val="nothing"/>
+      <w:lvlText w:val=""/>
+      <w:lvlJc w:val="left"/>
+      <w:pPr>
+        <w:tabs>
+          <w:tab w:val="num" w:pos="0"/>
+        </w:tabs>
+        <w:ind w:left="0" w:hanging="0"/>
+      </w:pPr>
+    </w:lvl>
+    <w:lvl w:ilvl="1">
+      <w:start w:val="1"/>
+      <w:numFmt w:val="none"/>
+      <w:suff w:val="nothing"/>
+      <w:lvlText w:val=""/>
+      <w:lvlJc w:val="left"/>
+      <w:pPr>
+        <w:tabs>
+          <w:tab w:val="num" w:pos="0"/>
+        </w:tabs>
+        <w:ind w:left="0" w:hanging="0"/>
+      </w:pPr>
+    </w:lvl>
+    <w:lvl w:ilvl="2">
+      <w:start w:val="1"/>
+      <w:numFmt w:val="none"/>
+      <w:suff w:val="nothing"/>
+      <w:lvlText w:val=""/>
+      <w:lvlJc w:val="left"/>
+      <w:pPr>
+        <w:tabs>
+          <w:tab w:val="num" w:pos="0"/>
+        </w:tabs>
+        <w:ind w:left="0" w:hanging="0"/>
+      </w:pPr>
+    </w:lvl>
+    <w:lvl w:ilvl="3">
+      <w:start w:val="1"/>
+      <w:numFmt w:val="none"/>
+      <w:suff w:val="nothing"/>
+      <w:lvlText w:val=""/>
+      <w:lvlJc w:val="left"/>
+      <w:pPr>
+        <w:tabs>
+          <w:tab w:val="num" w:pos="0"/>
+        </w:tabs>
+        <w:ind w:left="0" w:hanging="0"/>
+      </w:pPr>
+    </w:lvl>
+    <w:lvl w:ilvl="4">
+      <w:start w:val="1"/>
+      <w:numFmt w:val="none"/>
+      <w:suff w:val="nothing"/>
+      <w:lvlText w:val=""/>
+      <w:lvlJc w:val="left"/>
+      <w:pPr>
+        <w:tabs>
+          <w:tab w:val="num" w:pos="0"/>
+        </w:tabs>
+        <w:ind w:left="0" w:hanging="0"/>
+      </w:pPr>
+    </w:lvl>
+    <w:lvl w:ilvl="5">
+      <w:start w:val="1"/>
+      <w:numFmt w:val="none"/>
+      <w:suff w:val="nothing"/>
+      <w:lvlText w:val=""/>
+      <w:lvlJc w:val="left"/>
+      <w:pPr>
+        <w:tabs>
+          <w:tab w:val="num" w:pos="0"/>
+        </w:tabs>
+        <w:ind w:left="0" w:hanging="0"/>
+      </w:pPr>
+    </w:lvl>
+    <w:lvl w:ilvl="6">
+      <w:start w:val="1"/>
+      <w:numFmt w:val="none"/>
+      <w:suff w:val="nothing"/>
+      <w:lvlText w:val=""/>
+      <w:lvlJc w:val="left"/>
+      <w:pPr>
+        <w:tabs>
+          <w:tab w:val="num" w:pos="0"/>
+        </w:tabs>
+        <w:ind w:left="0" w:hanging="0"/>
+      </w:pPr>
+    </w:lvl>
+    <w:lvl w:ilvl="7">
+      <w:start w:val="1"/>
+      <w:numFmt w:val="none"/>
+      <w:suff w:val="nothing"/>
+      <w:lvlText w:val=""/>
+      <w:lvlJc w:val="left"/>
+      <w:pPr>
+        <w:tabs>
+          <w:tab w:val="num" w:pos="0"/>
+        </w:tabs>
+        <w:ind w:left="0" w:hanging="0"/>
+      </w:pPr>
+    </w:lvl>
+    <w:lvl w:ilvl="8">
+      <w:start w:val="1"/>
+      <w:numFmt w:val="none"/>
+      <w:suff w:val="nothing"/>
+      <w:lvlText w:val=""/>
+      <w:lvlJc w:val="left"/>
+      <w:pPr>
+        <w:tabs>
+          <w:tab w:val="num" w:pos="0"/>
+        </w:tabs>
+        <w:ind w:left="0" w:hanging="0"/>
+      </w:pPr>
+    </w:lvl>
+  </w:abstractNum>
+  <w:num w:numId="1">
+    <w:abstractNumId w:val="1"/>
+  </w:num>
+  <w:num w:numId="2">
+    <w:abstractNumId w:val="2"/>
+  </w:num>
+</w:numbering>
 </file>
 
 <file path=word/styles.xml><?xml version="1.0" encoding="utf-8"?>
@@ -7515,6 +11411,13 @@
     <w:qFormat/>
     <w:rPr>
       <w:rFonts w:ascii="Liberation Mono" w:hAnsi="Liberation Mono" w:eastAsia="Noto Sans Mono CJK SC" w:cs="Liberation Mono"/>
+    </w:rPr>
+  </w:style>
+  <w:style w:type="character" w:styleId="Bullets">
+    <w:name w:val="Bullets"/>
+    <w:qFormat/>
+    <w:rPr>
+      <w:rFonts w:ascii="OpenSymbol" w:hAnsi="OpenSymbol" w:eastAsia="OpenSymbol" w:cs="OpenSymbol"/>
     </w:rPr>
   </w:style>
   <w:style w:type="paragraph" w:styleId="Heading">

</xml_diff>

<commit_message>
2024 04 05 First Commit Back from Tails
 On branch main
 Your branch is up to date with 'origin/main'.

 Changes to be committed:
	modified:   Tails_Installation_Notes.docx
</commit_message>
<xml_diff>
--- a/Tails_Installation_Notes.docx
+++ b/Tails_Installation_Notes.docx
@@ -7357,7 +7357,17 @@
         </w:rPr>
       </w:pPr>
       <w:r>
-        <w:rPr/>
+        <w:rPr>
+          <w:rFonts w:eastAsia="Noto Serif CJK SC" w:cs="Noto Sans Devanagari" w:ascii="Liberation Serif" w:hAnsi="Liberation Serif"/>
+          <w:b w:val="false"/>
+          <w:bCs w:val="false"/>
+          <w:color w:val="auto"/>
+          <w:kern w:val="2"/>
+          <w:sz w:val="24"/>
+          <w:szCs w:val="24"/>
+          <w:u w:val="none"/>
+          <w:lang w:val="en-US" w:eastAsia="zh-CN" w:bidi="hi-IN"/>
+        </w:rPr>
       </w:r>
     </w:p>
     <w:p>
@@ -7380,7 +7390,17 @@
         </w:rPr>
       </w:pPr>
       <w:r>
-        <w:rPr/>
+        <w:rPr>
+          <w:rFonts w:eastAsia="Noto Serif CJK SC" w:cs="Noto Sans Devanagari" w:ascii="Liberation Serif" w:hAnsi="Liberation Serif"/>
+          <w:b w:val="false"/>
+          <w:bCs w:val="false"/>
+          <w:color w:val="auto"/>
+          <w:kern w:val="2"/>
+          <w:sz w:val="24"/>
+          <w:szCs w:val="24"/>
+          <w:u w:val="none"/>
+          <w:lang w:val="en-US" w:eastAsia="zh-CN" w:bidi="hi-IN"/>
+        </w:rPr>
       </w:r>
       <w:r>
         <w:br w:type="page"/>
@@ -7951,15 +7971,12 @@
       </w:pPr>
       <w:r>
         <w:rPr>
-          <w:rFonts w:eastAsia="Noto Serif CJK SC" w:cs="Noto Sans Devanagari" w:ascii="Liberation Serif" w:hAnsi="Liberation Serif"/>
-          <w:b/>
-          <w:bCs/>
-          <w:color w:val="auto"/>
-          <w:kern w:val="2"/>
-          <w:sz w:val="36"/>
-          <w:szCs w:val="36"/>
-          <w:u w:val="single"/>
-          <w:lang w:val="en-US" w:eastAsia="zh-CN" w:bidi="hi-IN"/>
+          <w:rFonts w:ascii="Liberation Serif" w:hAnsi="Liberation Serif"/>
+          <w:b w:val="false"/>
+          <w:bCs w:val="false"/>
+          <w:sz w:val="24"/>
+          <w:szCs w:val="24"/>
+          <w:u w:val="none"/>
         </w:rPr>
       </w:r>
     </w:p>
@@ -8012,15 +8029,10 @@
       </w:pPr>
       <w:r>
         <w:rPr>
-          <w:rFonts w:eastAsia="Noto Serif CJK SC" w:cs="Noto Sans Devanagari" w:ascii="Liberation Serif" w:hAnsi="Liberation Serif"/>
-          <w:b/>
-          <w:bCs/>
-          <w:color w:val="auto"/>
-          <w:kern w:val="2"/>
-          <w:sz w:val="36"/>
-          <w:szCs w:val="36"/>
-          <w:u w:val="single"/>
-          <w:lang w:val="en-US" w:eastAsia="zh-CN" w:bidi="hi-IN"/>
+          <w:rFonts w:ascii="Liberation Serif" w:hAnsi="Liberation Serif"/>
+          <w:sz w:val="24"/>
+          <w:szCs w:val="24"/>
+          <w:u w:val="none"/>
         </w:rPr>
       </w:r>
     </w:p>
@@ -8097,7 +8109,11 @@
         </w:rPr>
       </w:pPr>
       <w:r>
-        <w:rPr/>
+        <w:rPr>
+          <w:sz w:val="24"/>
+          <w:szCs w:val="24"/>
+          <w:u w:val="none"/>
+        </w:rPr>
       </w:r>
     </w:p>
     <w:p>
@@ -8117,31 +8133,7 @@
           <w:bCs/>
           <w:color w:val="468A1A"/>
         </w:rPr>
-        <w:t xml:space="preserve">git fetch </w:t>
-      </w:r>
-      <w:r>
-        <w:rPr>
-          <w:b/>
-          <w:bCs/>
-          <w:color w:val="468A1A"/>
-        </w:rPr>
-        <w:t>origin</w:t>
-      </w:r>
-      <w:r>
-        <w:rPr>
-          <w:b/>
-          <w:bCs/>
-          <w:color w:val="468A1A"/>
-        </w:rPr>
-        <w:t xml:space="preserve"> </w:t>
-      </w:r>
-      <w:r>
-        <w:rPr>
-          <w:b/>
-          <w:bCs/>
-          <w:color w:val="468A1A"/>
-        </w:rPr>
-        <w:t>Forgetful</w:t>
+        <w:t>git fetch origin Forgetful</w:t>
       </w:r>
     </w:p>
     <w:p>
@@ -8180,23 +8172,7 @@
           <w:bCs/>
           <w:color w:val="468A1A"/>
         </w:rPr>
-        <w:t xml:space="preserve">git branch </w:t>
-      </w:r>
-      <w:r>
-        <w:rPr>
-          <w:b/>
-          <w:bCs/>
-          <w:color w:val="468A1A"/>
-        </w:rPr>
-        <w:t>Forgetful</w:t>
-      </w:r>
-      <w:r>
-        <w:rPr>
-          <w:b/>
-          <w:bCs/>
-          <w:color w:val="468A1A"/>
-        </w:rPr>
-        <w:t xml:space="preserve"> FETCH_HEAD</w:t>
+        <w:t>git branch Forgetful FETCH_HEAD</w:t>
       </w:r>
     </w:p>
     <w:p>
@@ -8234,19 +8210,7 @@
           <w:szCs w:val="24"/>
           <w:u w:val="none"/>
         </w:rPr>
-        <w:t xml:space="preserve">And possibly:  git checkout  </w:t>
-      </w:r>
-      <w:r>
-        <w:rPr>
-          <w:rStyle w:val="SourceText"/>
-          <w:b/>
-          <w:bCs/>
-          <w:color w:val="468A1A"/>
-          <w:sz w:val="24"/>
-          <w:szCs w:val="24"/>
-          <w:u w:val="none"/>
-        </w:rPr>
-        <w:t>Forgetful</w:t>
+        <w:t>And possibly:  git checkout  Forgetful</w:t>
       </w:r>
     </w:p>
     <w:p>
@@ -8266,7 +8230,14 @@
         </w:rPr>
       </w:pPr>
       <w:r>
-        <w:rPr/>
+        <w:rPr>
+          <w:b/>
+          <w:bCs/>
+          <w:color w:val="468A1A"/>
+          <w:sz w:val="24"/>
+          <w:szCs w:val="24"/>
+          <w:u w:val="none"/>
+        </w:rPr>
       </w:r>
     </w:p>
     <w:p>
@@ -8286,7 +8257,14 @@
         </w:rPr>
       </w:pPr>
       <w:r>
-        <w:rPr/>
+        <w:rPr>
+          <w:b/>
+          <w:bCs/>
+          <w:color w:val="468A1A"/>
+          <w:sz w:val="24"/>
+          <w:szCs w:val="24"/>
+          <w:u w:val="none"/>
+        </w:rPr>
       </w:r>
     </w:p>
     <w:p>
@@ -8855,7 +8833,14 @@
         </w:rPr>
       </w:pPr>
       <w:r>
-        <w:rPr/>
+        <w:rPr>
+          <w:b w:val="false"/>
+          <w:bCs w:val="false"/>
+          <w:color w:val="auto"/>
+          <w:sz w:val="24"/>
+          <w:szCs w:val="24"/>
+          <w:u w:val="none"/>
+        </w:rPr>
       </w:r>
     </w:p>
     <w:p>
@@ -8996,7 +8981,14 @@
         </w:rPr>
       </w:pPr>
       <w:r>
-        <w:rPr/>
+        <w:rPr>
+          <w:b w:val="false"/>
+          <w:bCs w:val="false"/>
+          <w:color w:val="auto"/>
+          <w:sz w:val="24"/>
+          <w:szCs w:val="24"/>
+          <w:u w:val="none"/>
+        </w:rPr>
       </w:r>
     </w:p>
     <w:p>
@@ -9126,7 +9118,14 @@
         </w:rPr>
       </w:pPr>
       <w:r>
-        <w:rPr/>
+        <w:rPr>
+          <w:b w:val="false"/>
+          <w:bCs w:val="false"/>
+          <w:color w:val="auto"/>
+          <w:sz w:val="24"/>
+          <w:szCs w:val="24"/>
+          <w:u w:val="none"/>
+        </w:rPr>
       </w:r>
     </w:p>
     <w:p>
@@ -9406,7 +9405,14 @@
         </w:rPr>
       </w:pPr>
       <w:r>
-        <w:rPr/>
+        <w:rPr>
+          <w:b w:val="false"/>
+          <w:bCs w:val="false"/>
+          <w:color w:val="auto"/>
+          <w:sz w:val="24"/>
+          <w:szCs w:val="24"/>
+          <w:u w:val="none"/>
+        </w:rPr>
       </w:r>
     </w:p>
     <w:p>
@@ -9536,7 +9542,14 @@
         </w:rPr>
       </w:pPr>
       <w:r>
-        <w:rPr/>
+        <w:rPr>
+          <w:b w:val="false"/>
+          <w:bCs w:val="false"/>
+          <w:color w:val="auto"/>
+          <w:sz w:val="24"/>
+          <w:szCs w:val="24"/>
+          <w:u w:val="none"/>
+        </w:rPr>
       </w:r>
     </w:p>
     <w:p>
@@ -9646,7 +9659,14 @@
         </w:rPr>
       </w:pPr>
       <w:r>
-        <w:rPr/>
+        <w:rPr>
+          <w:b w:val="false"/>
+          <w:bCs w:val="false"/>
+          <w:color w:val="auto"/>
+          <w:sz w:val="24"/>
+          <w:szCs w:val="24"/>
+          <w:u w:val="none"/>
+        </w:rPr>
       </w:r>
     </w:p>
     <w:p>
@@ -10033,7 +10053,14 @@
         </w:rPr>
       </w:pPr>
       <w:r>
-        <w:rPr/>
+        <w:rPr>
+          <w:b w:val="false"/>
+          <w:bCs w:val="false"/>
+          <w:color w:val="auto"/>
+          <w:sz w:val="24"/>
+          <w:szCs w:val="24"/>
+          <w:u w:val="none"/>
+        </w:rPr>
       </w:r>
     </w:p>
     <w:p>
@@ -10163,7 +10190,14 @@
         </w:rPr>
       </w:pPr>
       <w:r>
-        <w:rPr/>
+        <w:rPr>
+          <w:b w:val="false"/>
+          <w:bCs w:val="false"/>
+          <w:color w:val="auto"/>
+          <w:sz w:val="24"/>
+          <w:szCs w:val="24"/>
+          <w:u w:val="none"/>
+        </w:rPr>
       </w:r>
     </w:p>
     <w:p>
@@ -10273,7 +10307,14 @@
         </w:rPr>
       </w:pPr>
       <w:r>
-        <w:rPr/>
+        <w:rPr>
+          <w:b w:val="false"/>
+          <w:bCs w:val="false"/>
+          <w:color w:val="auto"/>
+          <w:sz w:val="24"/>
+          <w:szCs w:val="24"/>
+          <w:u w:val="none"/>
+        </w:rPr>
       </w:r>
     </w:p>
     <w:p>
@@ -10331,7 +10372,14 @@
         </w:rPr>
       </w:pPr>
       <w:r>
-        <w:rPr/>
+        <w:rPr>
+          <w:b w:val="false"/>
+          <w:bCs w:val="false"/>
+          <w:color w:val="auto"/>
+          <w:sz w:val="24"/>
+          <w:szCs w:val="24"/>
+          <w:u w:val="none"/>
+        </w:rPr>
       </w:r>
     </w:p>
     <w:p>
@@ -10370,7 +10418,14 @@
         </w:rPr>
       </w:pPr>
       <w:r>
-        <w:rPr/>
+        <w:rPr>
+          <w:b w:val="false"/>
+          <w:bCs w:val="false"/>
+          <w:color w:val="auto"/>
+          <w:sz w:val="24"/>
+          <w:szCs w:val="24"/>
+          <w:u w:val="none"/>
+        </w:rPr>
       </w:r>
     </w:p>
     <w:p>
@@ -10409,7 +10464,14 @@
         </w:rPr>
       </w:pPr>
       <w:r>
-        <w:rPr/>
+        <w:rPr>
+          <w:b w:val="false"/>
+          <w:bCs w:val="false"/>
+          <w:color w:val="auto"/>
+          <w:sz w:val="24"/>
+          <w:szCs w:val="24"/>
+          <w:u w:val="none"/>
+        </w:rPr>
       </w:r>
     </w:p>
     <w:p>
@@ -10491,7 +10553,14 @@
         </w:rPr>
       </w:pPr>
       <w:r>
-        <w:rPr/>
+        <w:rPr>
+          <w:b w:val="false"/>
+          <w:bCs w:val="false"/>
+          <w:color w:val="auto"/>
+          <w:sz w:val="24"/>
+          <w:szCs w:val="24"/>
+          <w:u w:val="none"/>
+        </w:rPr>
       </w:r>
     </w:p>
     <w:p>
@@ -10549,7 +10618,14 @@
         </w:rPr>
       </w:pPr>
       <w:r>
-        <w:rPr/>
+        <w:rPr>
+          <w:b w:val="false"/>
+          <w:bCs w:val="false"/>
+          <w:color w:val="auto"/>
+          <w:sz w:val="24"/>
+          <w:szCs w:val="24"/>
+          <w:u w:val="none"/>
+        </w:rPr>
       </w:r>
     </w:p>
     <w:p>
@@ -11026,7 +11102,14 @@
         </w:rPr>
       </w:pPr>
       <w:r>
-        <w:rPr/>
+        <w:rPr>
+          <w:b w:val="false"/>
+          <w:bCs w:val="false"/>
+          <w:color w:val="auto"/>
+          <w:sz w:val="24"/>
+          <w:szCs w:val="24"/>
+          <w:u w:val="none"/>
+        </w:rPr>
       </w:r>
     </w:p>
     <w:p>
@@ -11046,6 +11129,1195 @@
           <w:u w:val="none"/>
         </w:rPr>
         <w:t>nothing added to commit but untracked files present (use "git add" to track)</w:t>
+      </w:r>
+    </w:p>
+    <w:p>
+      <w:pPr>
+        <w:pStyle w:val="Normal"/>
+        <w:ind w:left="0" w:hanging="0"/>
+        <w:rPr>
+          <w:rStyle w:val="SourceText"/>
+          <w:b w:val="false"/>
+          <w:b w:val="false"/>
+          <w:bCs w:val="false"/>
+          <w:color w:val="auto"/>
+          <w:sz w:val="24"/>
+          <w:szCs w:val="24"/>
+          <w:u w:val="none"/>
+        </w:rPr>
+      </w:pPr>
+      <w:r>
+        <w:rPr/>
+      </w:r>
+    </w:p>
+    <w:p>
+      <w:pPr>
+        <w:pStyle w:val="Normal"/>
+        <w:ind w:left="0" w:hanging="0"/>
+        <w:rPr>
+          <w:rStyle w:val="SourceText"/>
+          <w:b w:val="false"/>
+          <w:b w:val="false"/>
+          <w:bCs w:val="false"/>
+          <w:color w:val="auto"/>
+          <w:sz w:val="24"/>
+          <w:szCs w:val="24"/>
+          <w:u w:val="none"/>
+        </w:rPr>
+      </w:pPr>
+      <w:r>
+        <w:rPr/>
+      </w:r>
+      <w:r>
+        <w:br w:type="page"/>
+      </w:r>
+    </w:p>
+    <w:p>
+      <w:pPr>
+        <w:pStyle w:val="Normal"/>
+        <w:ind w:left="0" w:hanging="0"/>
+        <w:rPr>
+          <w:rStyle w:val="SourceText"/>
+          <w:rFonts w:ascii="Liberation Serif" w:hAnsi="Liberation Serif" w:eastAsia="Noto Serif CJK SC" w:cs="Noto Sans Devanagari"/>
+          <w:b/>
+          <w:b/>
+          <w:bCs/>
+          <w:color w:val="auto"/>
+          <w:kern w:val="2"/>
+          <w:sz w:val="36"/>
+          <w:szCs w:val="36"/>
+          <w:u w:val="single"/>
+          <w:lang w:val="en-US" w:eastAsia="zh-CN" w:bidi="hi-IN"/>
+        </w:rPr>
+      </w:pPr>
+      <w:r>
+        <w:rPr>
+          <w:rStyle w:val="SourceText"/>
+          <w:b w:val="false"/>
+          <w:bCs w:val="false"/>
+          <w:color w:val="auto"/>
+          <w:sz w:val="24"/>
+          <w:szCs w:val="24"/>
+          <w:u w:val="none"/>
+        </w:rPr>
+        <w:t xml:space="preserve"> </w:t>
+      </w:r>
+      <w:r>
+        <w:rPr>
+          <w:rStyle w:val="SourceText"/>
+          <w:rFonts w:eastAsia="Noto Serif CJK SC" w:cs="Noto Sans Devanagari"/>
+          <w:b/>
+          <w:bCs/>
+          <w:color w:val="auto"/>
+          <w:kern w:val="2"/>
+          <w:sz w:val="36"/>
+          <w:szCs w:val="36"/>
+          <w:u w:val="single"/>
+          <w:lang w:val="en-US" w:eastAsia="zh-CN" w:bidi="hi-IN"/>
+        </w:rPr>
+        <w:t>04/05/24 Early PM</w:t>
+      </w:r>
+    </w:p>
+    <w:p>
+      <w:pPr>
+        <w:pStyle w:val="Normal"/>
+        <w:ind w:left="0" w:hanging="0"/>
+        <w:rPr>
+          <w:rStyle w:val="SourceText"/>
+          <w:b w:val="false"/>
+          <w:b w:val="false"/>
+          <w:bCs w:val="false"/>
+          <w:color w:val="auto"/>
+          <w:sz w:val="24"/>
+          <w:szCs w:val="24"/>
+          <w:u w:val="none"/>
+        </w:rPr>
+      </w:pPr>
+      <w:r>
+        <w:rPr/>
+      </w:r>
+    </w:p>
+    <w:p>
+      <w:pPr>
+        <w:pStyle w:val="Normal"/>
+        <w:ind w:left="0" w:hanging="0"/>
+        <w:rPr/>
+      </w:pPr>
+      <w:r>
+        <w:rPr>
+          <w:rStyle w:val="SourceText"/>
+          <w:b w:val="false"/>
+          <w:bCs w:val="false"/>
+          <w:color w:val="auto"/>
+          <w:sz w:val="24"/>
+          <w:szCs w:val="24"/>
+          <w:u w:val="none"/>
+        </w:rPr>
+        <w:t>amnesia@amnesia:~$ cd Persistent</w:t>
+      </w:r>
+    </w:p>
+    <w:p>
+      <w:pPr>
+        <w:pStyle w:val="Normal"/>
+        <w:ind w:left="0" w:hanging="0"/>
+        <w:rPr/>
+      </w:pPr>
+      <w:r>
+        <w:rPr>
+          <w:rStyle w:val="SourceText"/>
+          <w:b w:val="false"/>
+          <w:bCs w:val="false"/>
+          <w:color w:val="auto"/>
+          <w:sz w:val="24"/>
+          <w:szCs w:val="24"/>
+          <w:u w:val="none"/>
+        </w:rPr>
+        <w:t>amnesia@amnesia:~/Persistent$ cd Git</w:t>
+      </w:r>
+    </w:p>
+    <w:p>
+      <w:pPr>
+        <w:pStyle w:val="Normal"/>
+        <w:ind w:left="0" w:hanging="0"/>
+        <w:rPr/>
+      </w:pPr>
+      <w:r>
+        <w:rPr>
+          <w:rStyle w:val="SourceText"/>
+          <w:b w:val="false"/>
+          <w:bCs w:val="false"/>
+          <w:color w:val="auto"/>
+          <w:sz w:val="24"/>
+          <w:szCs w:val="24"/>
+          <w:u w:val="none"/>
+        </w:rPr>
+        <w:t>amnesia@amnesia:~/Persistent/Git$ cd Repositories</w:t>
+      </w:r>
+    </w:p>
+    <w:p>
+      <w:pPr>
+        <w:pStyle w:val="Normal"/>
+        <w:ind w:left="0" w:hanging="0"/>
+        <w:rPr/>
+      </w:pPr>
+      <w:r>
+        <w:rPr>
+          <w:rStyle w:val="SourceText"/>
+          <w:b w:val="false"/>
+          <w:bCs w:val="false"/>
+          <w:color w:val="auto"/>
+          <w:sz w:val="24"/>
+          <w:szCs w:val="24"/>
+          <w:u w:val="none"/>
+        </w:rPr>
+        <w:t>amnesia@amnesia:~/Persistent/Git/Repositories$ ls</w:t>
+      </w:r>
+    </w:p>
+    <w:p>
+      <w:pPr>
+        <w:pStyle w:val="Normal"/>
+        <w:ind w:left="0" w:hanging="0"/>
+        <w:rPr/>
+      </w:pPr>
+      <w:r>
+        <w:rPr>
+          <w:rStyle w:val="SourceText"/>
+          <w:b w:val="false"/>
+          <w:bCs w:val="false"/>
+          <w:color w:val="auto"/>
+          <w:sz w:val="24"/>
+          <w:szCs w:val="24"/>
+          <w:u w:val="none"/>
+        </w:rPr>
+        <w:t>amnesia@amnesia:~/Persistent/Git/Repositories$ git clone https://github.com/SteveN5QC/Git_Education.git</w:t>
+      </w:r>
+    </w:p>
+    <w:p>
+      <w:pPr>
+        <w:pStyle w:val="Normal"/>
+        <w:ind w:left="0" w:hanging="0"/>
+        <w:rPr/>
+      </w:pPr>
+      <w:r>
+        <w:rPr>
+          <w:rStyle w:val="SourceText"/>
+          <w:b w:val="false"/>
+          <w:bCs w:val="false"/>
+          <w:color w:val="auto"/>
+          <w:sz w:val="24"/>
+          <w:szCs w:val="24"/>
+          <w:u w:val="none"/>
+        </w:rPr>
+        <w:t>Cloning into 'Git_Education'...</w:t>
+      </w:r>
+    </w:p>
+    <w:p>
+      <w:pPr>
+        <w:pStyle w:val="Normal"/>
+        <w:ind w:left="0" w:hanging="0"/>
+        <w:rPr/>
+      </w:pPr>
+      <w:r>
+        <w:rPr>
+          <w:rStyle w:val="SourceText"/>
+          <w:b w:val="false"/>
+          <w:bCs w:val="false"/>
+          <w:color w:val="auto"/>
+          <w:sz w:val="24"/>
+          <w:szCs w:val="24"/>
+          <w:u w:val="none"/>
+        </w:rPr>
+        <w:t>remote: Enumerating objects: 58, done.</w:t>
+      </w:r>
+    </w:p>
+    <w:p>
+      <w:pPr>
+        <w:pStyle w:val="Normal"/>
+        <w:ind w:left="0" w:hanging="0"/>
+        <w:rPr/>
+      </w:pPr>
+      <w:r>
+        <w:rPr>
+          <w:rStyle w:val="SourceText"/>
+          <w:b w:val="false"/>
+          <w:bCs w:val="false"/>
+          <w:color w:val="auto"/>
+          <w:sz w:val="24"/>
+          <w:szCs w:val="24"/>
+          <w:u w:val="none"/>
+        </w:rPr>
+        <w:t>remote: Counting objects: 100% (58/58), done.</w:t>
+      </w:r>
+    </w:p>
+    <w:p>
+      <w:pPr>
+        <w:pStyle w:val="Normal"/>
+        <w:ind w:left="0" w:hanging="0"/>
+        <w:rPr/>
+      </w:pPr>
+      <w:r>
+        <w:rPr>
+          <w:rStyle w:val="SourceText"/>
+          <w:b w:val="false"/>
+          <w:bCs w:val="false"/>
+          <w:color w:val="auto"/>
+          <w:sz w:val="24"/>
+          <w:szCs w:val="24"/>
+          <w:u w:val="none"/>
+        </w:rPr>
+        <w:t>remote: Compressing objects: 100% (50/50), done.</w:t>
+      </w:r>
+    </w:p>
+    <w:p>
+      <w:pPr>
+        <w:pStyle w:val="Normal"/>
+        <w:ind w:left="0" w:hanging="0"/>
+        <w:rPr/>
+      </w:pPr>
+      <w:r>
+        <w:rPr>
+          <w:rStyle w:val="SourceText"/>
+          <w:b w:val="false"/>
+          <w:bCs w:val="false"/>
+          <w:color w:val="auto"/>
+          <w:sz w:val="24"/>
+          <w:szCs w:val="24"/>
+          <w:u w:val="none"/>
+        </w:rPr>
+        <w:t>remote: Total 58 (delta 18), reused 23 (delta 7), pack-reused 0</w:t>
+      </w:r>
+    </w:p>
+    <w:p>
+      <w:pPr>
+        <w:pStyle w:val="Normal"/>
+        <w:ind w:left="0" w:hanging="0"/>
+        <w:rPr/>
+      </w:pPr>
+      <w:r>
+        <w:rPr>
+          <w:rStyle w:val="SourceText"/>
+          <w:b w:val="false"/>
+          <w:bCs w:val="false"/>
+          <w:color w:val="auto"/>
+          <w:sz w:val="24"/>
+          <w:szCs w:val="24"/>
+          <w:u w:val="none"/>
+        </w:rPr>
+        <w:t>Receiving objects: 100% (58/58), 26.11 MiB | 468.00 KiB/s, done.</w:t>
+      </w:r>
+    </w:p>
+    <w:p>
+      <w:pPr>
+        <w:pStyle w:val="Normal"/>
+        <w:ind w:left="0" w:hanging="0"/>
+        <w:rPr/>
+      </w:pPr>
+      <w:r>
+        <w:rPr>
+          <w:rStyle w:val="SourceText"/>
+          <w:b w:val="false"/>
+          <w:bCs w:val="false"/>
+          <w:color w:val="auto"/>
+          <w:sz w:val="24"/>
+          <w:szCs w:val="24"/>
+          <w:u w:val="none"/>
+        </w:rPr>
+        <w:t>Resolving deltas: 100% (18/18), done.</w:t>
+      </w:r>
+    </w:p>
+    <w:p>
+      <w:pPr>
+        <w:pStyle w:val="Normal"/>
+        <w:ind w:left="0" w:hanging="0"/>
+        <w:rPr/>
+      </w:pPr>
+      <w:r>
+        <w:rPr>
+          <w:rStyle w:val="SourceText"/>
+          <w:b w:val="false"/>
+          <w:bCs w:val="false"/>
+          <w:color w:val="auto"/>
+          <w:sz w:val="24"/>
+          <w:szCs w:val="24"/>
+          <w:u w:val="none"/>
+        </w:rPr>
+        <w:t>amnesia@amnesia:~/Persistent/Git/Repositories$ git status</w:t>
+      </w:r>
+    </w:p>
+    <w:p>
+      <w:pPr>
+        <w:pStyle w:val="Normal"/>
+        <w:ind w:left="0" w:hanging="0"/>
+        <w:rPr/>
+      </w:pPr>
+      <w:r>
+        <w:rPr>
+          <w:rStyle w:val="SourceText"/>
+          <w:b w:val="false"/>
+          <w:bCs w:val="false"/>
+          <w:color w:val="auto"/>
+          <w:sz w:val="24"/>
+          <w:szCs w:val="24"/>
+          <w:u w:val="none"/>
+        </w:rPr>
+        <w:t>fatal: not a git repository (or any parent up to mount point /home/amnesia)</w:t>
+      </w:r>
+    </w:p>
+    <w:p>
+      <w:pPr>
+        <w:pStyle w:val="Normal"/>
+        <w:ind w:left="0" w:hanging="0"/>
+        <w:rPr/>
+      </w:pPr>
+      <w:r>
+        <w:rPr>
+          <w:rStyle w:val="SourceText"/>
+          <w:b w:val="false"/>
+          <w:bCs w:val="false"/>
+          <w:color w:val="auto"/>
+          <w:sz w:val="24"/>
+          <w:szCs w:val="24"/>
+          <w:u w:val="none"/>
+        </w:rPr>
+        <w:t>Stopping at filesystem boundary (GIT_DISCOVERY_ACROSS_FILESYSTEM not set).</w:t>
+      </w:r>
+    </w:p>
+    <w:p>
+      <w:pPr>
+        <w:pStyle w:val="Normal"/>
+        <w:ind w:left="0" w:hanging="0"/>
+        <w:rPr/>
+      </w:pPr>
+      <w:r>
+        <w:rPr>
+          <w:rStyle w:val="SourceText"/>
+          <w:b w:val="false"/>
+          <w:bCs w:val="false"/>
+          <w:color w:val="auto"/>
+          <w:sz w:val="24"/>
+          <w:szCs w:val="24"/>
+          <w:u w:val="none"/>
+        </w:rPr>
+        <w:t>amnesia@amnesia:~/Persistent/Git/Repositories$ ls</w:t>
+      </w:r>
+    </w:p>
+    <w:p>
+      <w:pPr>
+        <w:pStyle w:val="Normal"/>
+        <w:ind w:left="0" w:hanging="0"/>
+        <w:rPr/>
+      </w:pPr>
+      <w:r>
+        <w:rPr>
+          <w:rStyle w:val="SourceText"/>
+          <w:b w:val="false"/>
+          <w:bCs w:val="false"/>
+          <w:color w:val="auto"/>
+          <w:sz w:val="24"/>
+          <w:szCs w:val="24"/>
+          <w:u w:val="none"/>
+        </w:rPr>
+        <w:t>Git_Education</w:t>
+      </w:r>
+    </w:p>
+    <w:p>
+      <w:pPr>
+        <w:pStyle w:val="Normal"/>
+        <w:ind w:left="0" w:hanging="0"/>
+        <w:rPr/>
+      </w:pPr>
+      <w:r>
+        <w:rPr>
+          <w:rStyle w:val="SourceText"/>
+          <w:b w:val="false"/>
+          <w:bCs w:val="false"/>
+          <w:color w:val="auto"/>
+          <w:sz w:val="24"/>
+          <w:szCs w:val="24"/>
+          <w:u w:val="none"/>
+        </w:rPr>
+        <w:t>amnesia@amnesia:~/Persistent/Git/Repositories$ cd Git_Education</w:t>
+      </w:r>
+    </w:p>
+    <w:p>
+      <w:pPr>
+        <w:pStyle w:val="Normal"/>
+        <w:ind w:left="0" w:hanging="0"/>
+        <w:rPr/>
+      </w:pPr>
+      <w:r>
+        <w:rPr>
+          <w:rStyle w:val="SourceText"/>
+          <w:b w:val="false"/>
+          <w:bCs w:val="false"/>
+          <w:color w:val="auto"/>
+          <w:sz w:val="24"/>
+          <w:szCs w:val="24"/>
+          <w:u w:val="none"/>
+        </w:rPr>
+        <w:t>amnesia@amnesia:~/Persistent/Git/Repositories/Git_Education$ git status</w:t>
+      </w:r>
+    </w:p>
+    <w:p>
+      <w:pPr>
+        <w:pStyle w:val="Normal"/>
+        <w:ind w:left="0" w:hanging="0"/>
+        <w:rPr/>
+      </w:pPr>
+      <w:r>
+        <w:rPr>
+          <w:rStyle w:val="SourceText"/>
+          <w:b w:val="false"/>
+          <w:bCs w:val="false"/>
+          <w:color w:val="auto"/>
+          <w:sz w:val="24"/>
+          <w:szCs w:val="24"/>
+          <w:u w:val="none"/>
+        </w:rPr>
+        <w:t>On branch main</w:t>
+      </w:r>
+    </w:p>
+    <w:p>
+      <w:pPr>
+        <w:pStyle w:val="Normal"/>
+        <w:ind w:left="0" w:hanging="0"/>
+        <w:rPr/>
+      </w:pPr>
+      <w:r>
+        <w:rPr>
+          <w:rStyle w:val="SourceText"/>
+          <w:b w:val="false"/>
+          <w:bCs w:val="false"/>
+          <w:color w:val="auto"/>
+          <w:sz w:val="24"/>
+          <w:szCs w:val="24"/>
+          <w:u w:val="none"/>
+        </w:rPr>
+        <w:t>Your branch is up to date with 'origin/main'.</w:t>
+      </w:r>
+    </w:p>
+    <w:p>
+      <w:pPr>
+        <w:pStyle w:val="Normal"/>
+        <w:ind w:left="0" w:hanging="0"/>
+        <w:rPr>
+          <w:rStyle w:val="SourceText"/>
+          <w:b w:val="false"/>
+          <w:b w:val="false"/>
+          <w:bCs w:val="false"/>
+          <w:color w:val="auto"/>
+          <w:sz w:val="24"/>
+          <w:szCs w:val="24"/>
+          <w:u w:val="none"/>
+        </w:rPr>
+      </w:pPr>
+      <w:r>
+        <w:rPr/>
+      </w:r>
+    </w:p>
+    <w:p>
+      <w:pPr>
+        <w:pStyle w:val="Normal"/>
+        <w:ind w:left="0" w:hanging="0"/>
+        <w:rPr/>
+      </w:pPr>
+      <w:r>
+        <w:rPr>
+          <w:rStyle w:val="SourceText"/>
+          <w:b w:val="false"/>
+          <w:bCs w:val="false"/>
+          <w:color w:val="auto"/>
+          <w:sz w:val="24"/>
+          <w:szCs w:val="24"/>
+          <w:u w:val="none"/>
+        </w:rPr>
+        <w:t>nothing to commit, working tree clean</w:t>
+      </w:r>
+    </w:p>
+    <w:p>
+      <w:pPr>
+        <w:pStyle w:val="Normal"/>
+        <w:ind w:left="0" w:hanging="0"/>
+        <w:rPr/>
+      </w:pPr>
+      <w:r>
+        <w:rPr>
+          <w:rStyle w:val="SourceText"/>
+          <w:b w:val="false"/>
+          <w:bCs w:val="false"/>
+          <w:color w:val="auto"/>
+          <w:sz w:val="24"/>
+          <w:szCs w:val="24"/>
+          <w:u w:val="none"/>
+        </w:rPr>
+        <w:t>amnesia@amnesia:~/Persistent/Git/Repositories/Git_Education$ cd ..</w:t>
+      </w:r>
+    </w:p>
+    <w:p>
+      <w:pPr>
+        <w:pStyle w:val="Normal"/>
+        <w:ind w:left="0" w:hanging="0"/>
+        <w:rPr/>
+      </w:pPr>
+      <w:r>
+        <w:rPr>
+          <w:rStyle w:val="SourceText"/>
+          <w:b w:val="false"/>
+          <w:bCs w:val="false"/>
+          <w:color w:val="auto"/>
+          <w:sz w:val="24"/>
+          <w:szCs w:val="24"/>
+          <w:u w:val="none"/>
+        </w:rPr>
+        <w:t>amnesia@amnesia:~/Persistent/Git/Repositories$ git clone https://github.com/SteveN5QC/Arduino.git</w:t>
+      </w:r>
+    </w:p>
+    <w:p>
+      <w:pPr>
+        <w:pStyle w:val="Normal"/>
+        <w:ind w:left="0" w:hanging="0"/>
+        <w:rPr/>
+      </w:pPr>
+      <w:r>
+        <w:rPr>
+          <w:rStyle w:val="SourceText"/>
+          <w:b w:val="false"/>
+          <w:bCs w:val="false"/>
+          <w:color w:val="auto"/>
+          <w:sz w:val="24"/>
+          <w:szCs w:val="24"/>
+          <w:u w:val="none"/>
+        </w:rPr>
+        <w:t>Cloning into 'Arduino'...</w:t>
+      </w:r>
+    </w:p>
+    <w:p>
+      <w:pPr>
+        <w:pStyle w:val="Normal"/>
+        <w:ind w:left="0" w:hanging="0"/>
+        <w:rPr/>
+      </w:pPr>
+      <w:r>
+        <w:rPr>
+          <w:rStyle w:val="SourceText"/>
+          <w:b w:val="false"/>
+          <w:bCs w:val="false"/>
+          <w:color w:val="auto"/>
+          <w:sz w:val="24"/>
+          <w:szCs w:val="24"/>
+          <w:u w:val="none"/>
+        </w:rPr>
+        <w:t>remote: Enumerating objects: 4, done.</w:t>
+      </w:r>
+    </w:p>
+    <w:p>
+      <w:pPr>
+        <w:pStyle w:val="Normal"/>
+        <w:ind w:left="0" w:hanging="0"/>
+        <w:rPr/>
+      </w:pPr>
+      <w:r>
+        <w:rPr>
+          <w:rStyle w:val="SourceText"/>
+          <w:b w:val="false"/>
+          <w:bCs w:val="false"/>
+          <w:color w:val="auto"/>
+          <w:sz w:val="24"/>
+          <w:szCs w:val="24"/>
+          <w:u w:val="none"/>
+        </w:rPr>
+        <w:t>remote: Counting objects: 100% (4/4), done.</w:t>
+      </w:r>
+    </w:p>
+    <w:p>
+      <w:pPr>
+        <w:pStyle w:val="Normal"/>
+        <w:ind w:left="0" w:hanging="0"/>
+        <w:rPr/>
+      </w:pPr>
+      <w:r>
+        <w:rPr>
+          <w:rStyle w:val="SourceText"/>
+          <w:b w:val="false"/>
+          <w:bCs w:val="false"/>
+          <w:color w:val="auto"/>
+          <w:sz w:val="24"/>
+          <w:szCs w:val="24"/>
+          <w:u w:val="none"/>
+        </w:rPr>
+        <w:t>remote: Compressing objects: 100% (4/4), done.</w:t>
+      </w:r>
+    </w:p>
+    <w:p>
+      <w:pPr>
+        <w:pStyle w:val="Normal"/>
+        <w:ind w:left="0" w:hanging="0"/>
+        <w:rPr/>
+      </w:pPr>
+      <w:r>
+        <w:rPr>
+          <w:rStyle w:val="SourceText"/>
+          <w:b w:val="false"/>
+          <w:bCs w:val="false"/>
+          <w:color w:val="auto"/>
+          <w:sz w:val="24"/>
+          <w:szCs w:val="24"/>
+          <w:u w:val="none"/>
+        </w:rPr>
+        <w:t>remote: Total 4 (delta 0), reused 4 (delta 0), pack-reused 0</w:t>
+      </w:r>
+    </w:p>
+    <w:p>
+      <w:pPr>
+        <w:pStyle w:val="Normal"/>
+        <w:ind w:left="0" w:hanging="0"/>
+        <w:rPr/>
+      </w:pPr>
+      <w:r>
+        <w:rPr>
+          <w:rStyle w:val="SourceText"/>
+          <w:b w:val="false"/>
+          <w:bCs w:val="false"/>
+          <w:color w:val="auto"/>
+          <w:sz w:val="24"/>
+          <w:szCs w:val="24"/>
+          <w:u w:val="none"/>
+        </w:rPr>
+        <w:t>Receiving objects: 100% (4/4), 12.63 KiB | 294.00 KiB/s, done.</w:t>
+      </w:r>
+    </w:p>
+    <w:p>
+      <w:pPr>
+        <w:pStyle w:val="Normal"/>
+        <w:ind w:left="0" w:hanging="0"/>
+        <w:rPr/>
+      </w:pPr>
+      <w:r>
+        <w:rPr>
+          <w:rStyle w:val="SourceText"/>
+          <w:b w:val="false"/>
+          <w:bCs w:val="false"/>
+          <w:color w:val="auto"/>
+          <w:sz w:val="24"/>
+          <w:szCs w:val="24"/>
+          <w:u w:val="none"/>
+        </w:rPr>
+        <w:t>amnesia@amnesia:~/Persistent/Git/Repositories$ git clone https://github.com/SteveN5QC/Python.git</w:t>
+      </w:r>
+    </w:p>
+    <w:p>
+      <w:pPr>
+        <w:pStyle w:val="Normal"/>
+        <w:ind w:left="0" w:hanging="0"/>
+        <w:rPr/>
+      </w:pPr>
+      <w:r>
+        <w:rPr>
+          <w:rStyle w:val="SourceText"/>
+          <w:b w:val="false"/>
+          <w:bCs w:val="false"/>
+          <w:color w:val="auto"/>
+          <w:sz w:val="24"/>
+          <w:szCs w:val="24"/>
+          <w:u w:val="none"/>
+        </w:rPr>
+        <w:t>Cloning into 'Python'...</w:t>
+      </w:r>
+    </w:p>
+    <w:p>
+      <w:pPr>
+        <w:pStyle w:val="Normal"/>
+        <w:ind w:left="0" w:hanging="0"/>
+        <w:rPr/>
+      </w:pPr>
+      <w:r>
+        <w:rPr>
+          <w:rStyle w:val="SourceText"/>
+          <w:b w:val="false"/>
+          <w:bCs w:val="false"/>
+          <w:color w:val="auto"/>
+          <w:sz w:val="24"/>
+          <w:szCs w:val="24"/>
+          <w:u w:val="none"/>
+        </w:rPr>
+        <w:t>remote: Enumerating objects: 9, done.</w:t>
+      </w:r>
+    </w:p>
+    <w:p>
+      <w:pPr>
+        <w:pStyle w:val="Normal"/>
+        <w:ind w:left="0" w:hanging="0"/>
+        <w:rPr/>
+      </w:pPr>
+      <w:r>
+        <w:rPr>
+          <w:rStyle w:val="SourceText"/>
+          <w:b w:val="false"/>
+          <w:bCs w:val="false"/>
+          <w:color w:val="auto"/>
+          <w:sz w:val="24"/>
+          <w:szCs w:val="24"/>
+          <w:u w:val="none"/>
+        </w:rPr>
+        <w:t>remote: Counting objects: 100% (9/9), done.</w:t>
+      </w:r>
+    </w:p>
+    <w:p>
+      <w:pPr>
+        <w:pStyle w:val="Normal"/>
+        <w:ind w:left="0" w:hanging="0"/>
+        <w:rPr/>
+      </w:pPr>
+      <w:r>
+        <w:rPr>
+          <w:rStyle w:val="SourceText"/>
+          <w:b w:val="false"/>
+          <w:bCs w:val="false"/>
+          <w:color w:val="auto"/>
+          <w:sz w:val="24"/>
+          <w:szCs w:val="24"/>
+          <w:u w:val="none"/>
+        </w:rPr>
+        <w:t>remote: Compressing objects: 100% (6/6), done.</w:t>
+      </w:r>
+    </w:p>
+    <w:p>
+      <w:pPr>
+        <w:pStyle w:val="Normal"/>
+        <w:ind w:left="0" w:hanging="0"/>
+        <w:rPr/>
+      </w:pPr>
+      <w:r>
+        <w:rPr>
+          <w:rStyle w:val="SourceText"/>
+          <w:b w:val="false"/>
+          <w:bCs w:val="false"/>
+          <w:color w:val="auto"/>
+          <w:sz w:val="24"/>
+          <w:szCs w:val="24"/>
+          <w:u w:val="none"/>
+        </w:rPr>
+        <w:t>remote: Total 9 (delta 0), reused 3 (delta 0), pack-reused 0</w:t>
+      </w:r>
+    </w:p>
+    <w:p>
+      <w:pPr>
+        <w:pStyle w:val="Normal"/>
+        <w:ind w:left="0" w:hanging="0"/>
+        <w:rPr/>
+      </w:pPr>
+      <w:r>
+        <w:rPr>
+          <w:rStyle w:val="SourceText"/>
+          <w:b w:val="false"/>
+          <w:bCs w:val="false"/>
+          <w:color w:val="auto"/>
+          <w:sz w:val="24"/>
+          <w:szCs w:val="24"/>
+          <w:u w:val="none"/>
+        </w:rPr>
+        <w:t>Receiving objects: 100% (9/9), 15.69 KiB | 78.00 KiB/s, done.</w:t>
+      </w:r>
+    </w:p>
+    <w:p>
+      <w:pPr>
+        <w:pStyle w:val="Normal"/>
+        <w:ind w:left="0" w:hanging="0"/>
+        <w:rPr/>
+      </w:pPr>
+      <w:r>
+        <w:rPr>
+          <w:rStyle w:val="SourceText"/>
+          <w:b w:val="false"/>
+          <w:bCs w:val="false"/>
+          <w:color w:val="auto"/>
+          <w:sz w:val="24"/>
+          <w:szCs w:val="24"/>
+          <w:u w:val="none"/>
+        </w:rPr>
+        <w:t>amnesia@amnesia:~/Persistent/Git/Repositories$ ls</w:t>
+      </w:r>
+    </w:p>
+    <w:p>
+      <w:pPr>
+        <w:pStyle w:val="Normal"/>
+        <w:ind w:left="0" w:hanging="0"/>
+        <w:rPr/>
+      </w:pPr>
+      <w:r>
+        <w:rPr>
+          <w:rStyle w:val="SourceText"/>
+          <w:b w:val="false"/>
+          <w:bCs w:val="false"/>
+          <w:color w:val="auto"/>
+          <w:sz w:val="24"/>
+          <w:szCs w:val="24"/>
+          <w:u w:val="none"/>
+        </w:rPr>
+        <w:t>Arduino  Git_Education  Python</w:t>
+      </w:r>
+    </w:p>
+    <w:p>
+      <w:pPr>
+        <w:pStyle w:val="Normal"/>
+        <w:ind w:left="0" w:hanging="0"/>
+        <w:rPr/>
+      </w:pPr>
+      <w:r>
+        <w:rPr>
+          <w:rStyle w:val="SourceText"/>
+          <w:b w:val="false"/>
+          <w:bCs w:val="false"/>
+          <w:color w:val="auto"/>
+          <w:sz w:val="24"/>
+          <w:szCs w:val="24"/>
+          <w:u w:val="none"/>
+        </w:rPr>
+        <w:t>amnesia@amnesia:~/Persistent/Git/Repositories$ cd Arduino</w:t>
+      </w:r>
+    </w:p>
+    <w:p>
+      <w:pPr>
+        <w:pStyle w:val="Normal"/>
+        <w:ind w:left="0" w:hanging="0"/>
+        <w:rPr/>
+      </w:pPr>
+      <w:r>
+        <w:rPr>
+          <w:rStyle w:val="SourceText"/>
+          <w:b w:val="false"/>
+          <w:bCs w:val="false"/>
+          <w:color w:val="auto"/>
+          <w:sz w:val="24"/>
+          <w:szCs w:val="24"/>
+          <w:u w:val="none"/>
+        </w:rPr>
+        <w:t>amnesia@amnesia:~/Persistent/Git/Repositories/Arduino$ git status</w:t>
+      </w:r>
+    </w:p>
+    <w:p>
+      <w:pPr>
+        <w:pStyle w:val="Normal"/>
+        <w:ind w:left="0" w:hanging="0"/>
+        <w:rPr/>
+      </w:pPr>
+      <w:r>
+        <w:rPr>
+          <w:rStyle w:val="SourceText"/>
+          <w:b w:val="false"/>
+          <w:bCs w:val="false"/>
+          <w:color w:val="auto"/>
+          <w:sz w:val="24"/>
+          <w:szCs w:val="24"/>
+          <w:u w:val="none"/>
+        </w:rPr>
+        <w:t>On branch main</w:t>
+      </w:r>
+    </w:p>
+    <w:p>
+      <w:pPr>
+        <w:pStyle w:val="Normal"/>
+        <w:ind w:left="0" w:hanging="0"/>
+        <w:rPr/>
+      </w:pPr>
+      <w:r>
+        <w:rPr>
+          <w:rStyle w:val="SourceText"/>
+          <w:b w:val="false"/>
+          <w:bCs w:val="false"/>
+          <w:color w:val="auto"/>
+          <w:sz w:val="24"/>
+          <w:szCs w:val="24"/>
+          <w:u w:val="none"/>
+        </w:rPr>
+        <w:t>Your branch is up to date with 'origin/main'.</w:t>
+      </w:r>
+    </w:p>
+    <w:p>
+      <w:pPr>
+        <w:pStyle w:val="Normal"/>
+        <w:ind w:left="0" w:hanging="0"/>
+        <w:rPr>
+          <w:rStyle w:val="SourceText"/>
+          <w:b w:val="false"/>
+          <w:b w:val="false"/>
+          <w:bCs w:val="false"/>
+          <w:color w:val="auto"/>
+          <w:sz w:val="24"/>
+          <w:szCs w:val="24"/>
+          <w:u w:val="none"/>
+        </w:rPr>
+      </w:pPr>
+      <w:r>
+        <w:rPr/>
+      </w:r>
+    </w:p>
+    <w:p>
+      <w:pPr>
+        <w:pStyle w:val="Normal"/>
+        <w:ind w:left="0" w:hanging="0"/>
+        <w:rPr/>
+      </w:pPr>
+      <w:r>
+        <w:rPr>
+          <w:rStyle w:val="SourceText"/>
+          <w:b w:val="false"/>
+          <w:bCs w:val="false"/>
+          <w:color w:val="auto"/>
+          <w:sz w:val="24"/>
+          <w:szCs w:val="24"/>
+          <w:u w:val="none"/>
+        </w:rPr>
+        <w:t>nothing to commit, working tree clean</w:t>
+      </w:r>
+    </w:p>
+    <w:p>
+      <w:pPr>
+        <w:pStyle w:val="Normal"/>
+        <w:ind w:left="0" w:hanging="0"/>
+        <w:rPr/>
+      </w:pPr>
+      <w:r>
+        <w:rPr>
+          <w:rStyle w:val="SourceText"/>
+          <w:b w:val="false"/>
+          <w:bCs w:val="false"/>
+          <w:color w:val="auto"/>
+          <w:sz w:val="24"/>
+          <w:szCs w:val="24"/>
+          <w:u w:val="none"/>
+        </w:rPr>
+        <w:t>amnesia@amnesia:~/Persistent/Git/Repositories/Arduino$ cd ,,</w:t>
+      </w:r>
+    </w:p>
+    <w:p>
+      <w:pPr>
+        <w:pStyle w:val="Normal"/>
+        <w:ind w:left="0" w:hanging="0"/>
+        <w:rPr/>
+      </w:pPr>
+      <w:r>
+        <w:rPr>
+          <w:rStyle w:val="SourceText"/>
+          <w:b w:val="false"/>
+          <w:bCs w:val="false"/>
+          <w:color w:val="auto"/>
+          <w:sz w:val="24"/>
+          <w:szCs w:val="24"/>
+          <w:u w:val="none"/>
+        </w:rPr>
+        <w:t>bash: cd: ,,: No such file or directory</w:t>
+      </w:r>
+    </w:p>
+    <w:p>
+      <w:pPr>
+        <w:pStyle w:val="Normal"/>
+        <w:ind w:left="0" w:hanging="0"/>
+        <w:rPr/>
+      </w:pPr>
+      <w:r>
+        <w:rPr>
+          <w:rStyle w:val="SourceText"/>
+          <w:b w:val="false"/>
+          <w:bCs w:val="false"/>
+          <w:color w:val="auto"/>
+          <w:sz w:val="24"/>
+          <w:szCs w:val="24"/>
+          <w:u w:val="none"/>
+        </w:rPr>
+        <w:t>amnesia@amnesia:~/Persistent/Git/Repositories/Arduino$ cd ..</w:t>
+      </w:r>
+    </w:p>
+    <w:p>
+      <w:pPr>
+        <w:pStyle w:val="Normal"/>
+        <w:ind w:left="0" w:hanging="0"/>
+        <w:rPr/>
+      </w:pPr>
+      <w:r>
+        <w:rPr>
+          <w:rStyle w:val="SourceText"/>
+          <w:b w:val="false"/>
+          <w:bCs w:val="false"/>
+          <w:color w:val="auto"/>
+          <w:sz w:val="24"/>
+          <w:szCs w:val="24"/>
+          <w:u w:val="none"/>
+        </w:rPr>
+        <w:t>amnesia@amnesia:~/Persistent/Git/Repositories$ ls</w:t>
+      </w:r>
+    </w:p>
+    <w:p>
+      <w:pPr>
+        <w:pStyle w:val="Normal"/>
+        <w:ind w:left="0" w:hanging="0"/>
+        <w:rPr/>
+      </w:pPr>
+      <w:r>
+        <w:rPr>
+          <w:rStyle w:val="SourceText"/>
+          <w:b w:val="false"/>
+          <w:bCs w:val="false"/>
+          <w:color w:val="auto"/>
+          <w:sz w:val="24"/>
+          <w:szCs w:val="24"/>
+          <w:u w:val="none"/>
+        </w:rPr>
+        <w:t>Arduino  Git_Education  Python</w:t>
+      </w:r>
+    </w:p>
+    <w:p>
+      <w:pPr>
+        <w:pStyle w:val="Normal"/>
+        <w:ind w:left="0" w:hanging="0"/>
+        <w:rPr/>
+      </w:pPr>
+      <w:r>
+        <w:rPr>
+          <w:rStyle w:val="SourceText"/>
+          <w:b w:val="false"/>
+          <w:bCs w:val="false"/>
+          <w:color w:val="auto"/>
+          <w:sz w:val="24"/>
+          <w:szCs w:val="24"/>
+          <w:u w:val="none"/>
+        </w:rPr>
+        <w:t>amnesia@amnesia:~/Persistent/Git/Repositories$ cd Python</w:t>
+      </w:r>
+    </w:p>
+    <w:p>
+      <w:pPr>
+        <w:pStyle w:val="Normal"/>
+        <w:ind w:left="0" w:hanging="0"/>
+        <w:rPr/>
+      </w:pPr>
+      <w:r>
+        <w:rPr>
+          <w:rStyle w:val="SourceText"/>
+          <w:b w:val="false"/>
+          <w:bCs w:val="false"/>
+          <w:color w:val="auto"/>
+          <w:sz w:val="24"/>
+          <w:szCs w:val="24"/>
+          <w:u w:val="none"/>
+        </w:rPr>
+        <w:t>amnesia@amnesia:~/Persistent/Git/Repositories/Python$ git status</w:t>
+      </w:r>
+    </w:p>
+    <w:p>
+      <w:pPr>
+        <w:pStyle w:val="Normal"/>
+        <w:ind w:left="0" w:hanging="0"/>
+        <w:rPr/>
+      </w:pPr>
+      <w:r>
+        <w:rPr>
+          <w:rStyle w:val="SourceText"/>
+          <w:b w:val="false"/>
+          <w:bCs w:val="false"/>
+          <w:color w:val="auto"/>
+          <w:sz w:val="24"/>
+          <w:szCs w:val="24"/>
+          <w:u w:val="none"/>
+        </w:rPr>
+        <w:t>On branch main</w:t>
+      </w:r>
+    </w:p>
+    <w:p>
+      <w:pPr>
+        <w:pStyle w:val="Normal"/>
+        <w:ind w:left="0" w:hanging="0"/>
+        <w:rPr/>
+      </w:pPr>
+      <w:r>
+        <w:rPr>
+          <w:rStyle w:val="SourceText"/>
+          <w:b w:val="false"/>
+          <w:bCs w:val="false"/>
+          <w:color w:val="auto"/>
+          <w:sz w:val="24"/>
+          <w:szCs w:val="24"/>
+          <w:u w:val="none"/>
+        </w:rPr>
+        <w:t>Your branch is up to date with 'origin/main'.</w:t>
+      </w:r>
+    </w:p>
+    <w:p>
+      <w:pPr>
+        <w:pStyle w:val="Normal"/>
+        <w:ind w:left="0" w:hanging="0"/>
+        <w:rPr>
+          <w:rStyle w:val="SourceText"/>
+          <w:b w:val="false"/>
+          <w:b w:val="false"/>
+          <w:bCs w:val="false"/>
+          <w:color w:val="auto"/>
+          <w:sz w:val="24"/>
+          <w:szCs w:val="24"/>
+          <w:u w:val="none"/>
+        </w:rPr>
+      </w:pPr>
+      <w:r>
+        <w:rPr/>
+      </w:r>
+    </w:p>
+    <w:p>
+      <w:pPr>
+        <w:pStyle w:val="Normal"/>
+        <w:ind w:left="0" w:hanging="0"/>
+        <w:rPr/>
+      </w:pPr>
+      <w:r>
+        <w:rPr>
+          <w:rStyle w:val="SourceText"/>
+          <w:b w:val="false"/>
+          <w:bCs w:val="false"/>
+          <w:color w:val="auto"/>
+          <w:sz w:val="24"/>
+          <w:szCs w:val="24"/>
+          <w:u w:val="none"/>
+        </w:rPr>
+        <w:t>nothing to commit, working tree clean</w:t>
       </w:r>
     </w:p>
     <w:sectPr>

</xml_diff>